<commit_message>
Added Assisgnment module 6 and updated notes
</commit_message>
<xml_diff>
--- a/Module_6_CellNumbersGrowthAndKinetics/assignment/Greatti_Yves_assignment_6.docx
+++ b/Module_6_CellNumbersGrowthAndKinetics/assignment/Greatti_Yves_assignment_6.docx
@@ -56,20 +56,919 @@
     <w:p>
       <w:pPr>
         <w:pStyle w:val="NormalWeb"/>
+        <w:spacing w:before="0" w:beforeAutospacing="0" w:after="0" w:afterAutospacing="0"/>
+        <w:rPr>
+          <w:rFonts w:ascii="Tahoma" w:hAnsi="Tahoma" w:cs="Tahoma"/>
+        </w:rPr>
+      </w:pPr>
+      <w:r>
+        <w:rPr>
+          <w:rFonts w:ascii="Tahoma" w:hAnsi="Tahoma" w:cs="Tahoma"/>
+        </w:rPr>
+        <w:t xml:space="preserve">A cell culture is initially composed of 100 cells. After 12 hours the number of cells is 1.5 times the number in the initial population. </w:t>
+      </w:r>
+    </w:p>
+    <w:p>
+      <w:pPr>
+        <w:pStyle w:val="NormalWeb"/>
         <w:numPr>
           <w:ilvl w:val="0"/>
-          <w:numId w:val="27"/>
+          <w:numId w:val="28"/>
         </w:numPr>
-        <w:rPr>
-          <w:rFonts w:ascii="Tahoma" w:hAnsi="Tahoma" w:cs="Tahoma"/>
-        </w:rPr>
-      </w:pPr>
-      <w:r>
-        <w:rPr>
-          <w:rFonts w:ascii="Tahoma" w:hAnsi="Tahoma" w:cs="Tahoma"/>
-        </w:rPr>
-        <w:t xml:space="preserve">Exercise 4.9 From Tissue Engineering, Saltzman </w:t>
-      </w:r>
+        <w:spacing w:before="0" w:beforeAutospacing="0" w:after="0" w:afterAutospacing="0"/>
+        <w:ind w:left="360"/>
+        <w:rPr>
+          <w:rFonts w:ascii="Tahoma" w:hAnsi="Tahoma" w:cs="Tahoma"/>
+        </w:rPr>
+      </w:pPr>
+      <w:r>
+        <w:rPr>
+          <w:rFonts w:ascii="Tahoma" w:hAnsi="Tahoma" w:cs="Tahoma"/>
+        </w:rPr>
+        <w:t xml:space="preserve">If the rate of growth is proportional to the number of cells present, determine the time necessary for the number of cells to triple. </w:t>
+      </w:r>
+    </w:p>
+    <w:p>
+      <w:pPr>
+        <w:pStyle w:val="NormalWeb"/>
+        <w:spacing w:before="0" w:beforeAutospacing="0" w:after="0" w:afterAutospacing="0"/>
+        <w:rPr>
+          <w:rFonts w:ascii="Tahoma" w:hAnsi="Tahoma" w:cs="Tahoma"/>
+        </w:rPr>
+      </w:pPr>
+    </w:p>
+    <w:p>
+      <w:pPr>
+        <w:pStyle w:val="NormalWeb"/>
+        <w:spacing w:before="0" w:beforeAutospacing="0" w:after="0" w:afterAutospacing="0"/>
+        <w:rPr>
+          <w:rFonts w:ascii="Tahoma" w:hAnsi="Tahoma" w:cs="Tahoma"/>
+        </w:rPr>
+      </w:pPr>
+      <w:r>
+        <w:rPr>
+          <w:rFonts w:ascii="Tahoma" w:hAnsi="Tahoma" w:cs="Tahoma"/>
+        </w:rPr>
+        <w:t>The rate of growth being proportional to the number of cells present:</w:t>
+      </w:r>
+    </w:p>
+    <w:p>
+      <w:pPr>
+        <w:pStyle w:val="NormalWeb"/>
+        <w:spacing w:before="0" w:beforeAutospacing="0" w:after="0" w:afterAutospacing="0"/>
+        <w:jc w:val="center"/>
+        <w:rPr>
+          <w:rFonts w:ascii="Tahoma" w:hAnsi="Tahoma" w:cs="Tahoma"/>
+        </w:rPr>
+      </w:pPr>
+      <w:proofErr w:type="spellStart"/>
+      <w:r>
+        <w:rPr>
+          <w:rFonts w:ascii="Tahoma" w:hAnsi="Tahoma" w:cs="Tahoma"/>
+        </w:rPr>
+        <w:t>dN</w:t>
+      </w:r>
+      <w:proofErr w:type="spellEnd"/>
+      <w:r>
+        <w:rPr>
+          <w:rFonts w:ascii="Tahoma" w:hAnsi="Tahoma" w:cs="Tahoma"/>
+        </w:rPr>
+        <w:t xml:space="preserve"> / dt = K x N</w:t>
+      </w:r>
+    </w:p>
+    <w:p>
+      <w:pPr>
+        <w:pStyle w:val="NormalWeb"/>
+        <w:spacing w:before="0" w:beforeAutospacing="0" w:after="0" w:afterAutospacing="0"/>
+        <w:jc w:val="center"/>
+        <w:rPr>
+          <w:rFonts w:ascii="Tahoma" w:hAnsi="Tahoma" w:cs="Tahoma"/>
+        </w:rPr>
+      </w:pPr>
+    </w:p>
+    <w:p>
+      <w:pPr>
+        <w:pStyle w:val="NormalWeb"/>
+        <w:numPr>
+          <w:ilvl w:val="0"/>
+          <w:numId w:val="30"/>
+        </w:numPr>
+        <w:spacing w:before="0" w:beforeAutospacing="0" w:after="0" w:afterAutospacing="0"/>
+        <w:rPr>
+          <w:rFonts w:ascii="Tahoma" w:hAnsi="Tahoma" w:cs="Tahoma"/>
+          <w:color w:val="000000"/>
+          <w:shd w:val="clear" w:color="auto" w:fill="FFFFFF"/>
+        </w:rPr>
+      </w:pPr>
+      <w:r>
+        <w:rPr>
+          <w:rFonts w:ascii="Tahoma" w:hAnsi="Tahoma" w:cs="Tahoma"/>
+          <w:color w:val="000000"/>
+          <w:shd w:val="clear" w:color="auto" w:fill="FFFFFF"/>
+        </w:rPr>
+        <w:t xml:space="preserve">Separating variables: </w:t>
+      </w:r>
+      <w:proofErr w:type="spellStart"/>
+      <w:r>
+        <w:rPr>
+          <w:rFonts w:ascii="Tahoma" w:hAnsi="Tahoma" w:cs="Tahoma"/>
+          <w:color w:val="000000"/>
+          <w:shd w:val="clear" w:color="auto" w:fill="FFFFFF"/>
+        </w:rPr>
+        <w:t>dN</w:t>
+      </w:r>
+      <w:proofErr w:type="spellEnd"/>
+      <w:r>
+        <w:rPr>
+          <w:rFonts w:ascii="Tahoma" w:hAnsi="Tahoma" w:cs="Tahoma"/>
+          <w:color w:val="000000"/>
+          <w:shd w:val="clear" w:color="auto" w:fill="FFFFFF"/>
+        </w:rPr>
+        <w:t>/N = K</w:t>
+      </w:r>
+      <w:r>
+        <w:rPr>
+          <w:rFonts w:ascii="Tahoma" w:hAnsi="Tahoma" w:cs="Tahoma"/>
+          <w:color w:val="000000"/>
+          <w:shd w:val="clear" w:color="auto" w:fill="FFFFFF"/>
+        </w:rPr>
+        <w:t xml:space="preserve"> x </w:t>
+      </w:r>
+      <w:r>
+        <w:rPr>
+          <w:rFonts w:ascii="Tahoma" w:hAnsi="Tahoma" w:cs="Tahoma"/>
+          <w:color w:val="000000"/>
+          <w:shd w:val="clear" w:color="auto" w:fill="FFFFFF"/>
+        </w:rPr>
+        <w:t>dt.</w:t>
+      </w:r>
+    </w:p>
+    <w:p>
+      <w:pPr>
+        <w:pStyle w:val="NormalWeb"/>
+        <w:numPr>
+          <w:ilvl w:val="0"/>
+          <w:numId w:val="30"/>
+        </w:numPr>
+        <w:spacing w:before="0" w:beforeAutospacing="0" w:after="0" w:afterAutospacing="0"/>
+        <w:rPr>
+          <w:rFonts w:ascii="Tahoma" w:hAnsi="Tahoma" w:cs="Tahoma"/>
+          <w:color w:val="000000"/>
+          <w:shd w:val="clear" w:color="auto" w:fill="FFFFFF"/>
+        </w:rPr>
+      </w:pPr>
+      <w:r>
+        <w:rPr>
+          <w:rFonts w:ascii="Tahoma" w:hAnsi="Tahoma" w:cs="Tahoma"/>
+          <w:color w:val="000000"/>
+          <w:shd w:val="clear" w:color="auto" w:fill="FFFFFF"/>
+        </w:rPr>
+        <w:t>Integrating between time zero when N = N</w:t>
+      </w:r>
+      <w:r>
+        <w:rPr>
+          <w:rFonts w:ascii="Tahoma" w:hAnsi="Tahoma" w:cs="Tahoma"/>
+          <w:color w:val="000000"/>
+          <w:shd w:val="clear" w:color="auto" w:fill="FFFFFF"/>
+          <w:vertAlign w:val="subscript"/>
+        </w:rPr>
+        <w:t>o</w:t>
+      </w:r>
+      <w:r>
+        <w:rPr>
+          <w:rFonts w:ascii="Tahoma" w:hAnsi="Tahoma" w:cs="Tahoma"/>
+          <w:color w:val="000000"/>
+          <w:shd w:val="clear" w:color="auto" w:fill="FFFFFF"/>
+        </w:rPr>
+        <w:t> and time t, when N = N:</w:t>
+      </w:r>
+    </w:p>
+    <w:p>
+      <w:pPr>
+        <w:pStyle w:val="NormalWeb"/>
+        <w:spacing w:before="0" w:beforeAutospacing="0" w:after="0" w:afterAutospacing="0"/>
+        <w:ind w:left="360"/>
+        <w:rPr>
+          <w:rFonts w:ascii="Tahoma" w:hAnsi="Tahoma" w:cs="Tahoma"/>
+        </w:rPr>
+      </w:pPr>
+      <w:proofErr w:type="spellStart"/>
+      <w:r>
+        <w:rPr>
+          <w:rFonts w:ascii="Tahoma" w:hAnsi="Tahoma" w:cs="Tahoma"/>
+          <w:color w:val="000000"/>
+          <w:shd w:val="clear" w:color="auto" w:fill="FFFFFF"/>
+        </w:rPr>
+        <w:t>lnN</w:t>
+      </w:r>
+      <w:proofErr w:type="spellEnd"/>
+      <w:r>
+        <w:rPr>
+          <w:rFonts w:ascii="Tahoma" w:hAnsi="Tahoma" w:cs="Tahoma"/>
+          <w:color w:val="000000"/>
+          <w:shd w:val="clear" w:color="auto" w:fill="FFFFFF"/>
+        </w:rPr>
+        <w:t xml:space="preserve"> - ln N</w:t>
+      </w:r>
+      <w:r>
+        <w:rPr>
+          <w:rFonts w:ascii="Tahoma" w:hAnsi="Tahoma" w:cs="Tahoma"/>
+          <w:color w:val="000000"/>
+          <w:shd w:val="clear" w:color="auto" w:fill="FFFFFF"/>
+          <w:vertAlign w:val="subscript"/>
+        </w:rPr>
+        <w:t>o</w:t>
+      </w:r>
+      <w:r>
+        <w:rPr>
+          <w:rFonts w:ascii="Tahoma" w:hAnsi="Tahoma" w:cs="Tahoma"/>
+          <w:color w:val="000000"/>
+          <w:shd w:val="clear" w:color="auto" w:fill="FFFFFF"/>
+        </w:rPr>
+        <w:t> = Kt - 0, or ln(N/N</w:t>
+      </w:r>
+      <w:r>
+        <w:rPr>
+          <w:rFonts w:ascii="Tahoma" w:hAnsi="Tahoma" w:cs="Tahoma"/>
+          <w:color w:val="000000"/>
+          <w:shd w:val="clear" w:color="auto" w:fill="FFFFFF"/>
+          <w:vertAlign w:val="subscript"/>
+        </w:rPr>
+        <w:t>o</w:t>
+      </w:r>
+      <w:r>
+        <w:rPr>
+          <w:rFonts w:ascii="Tahoma" w:hAnsi="Tahoma" w:cs="Tahoma"/>
+          <w:color w:val="000000"/>
+          <w:shd w:val="clear" w:color="auto" w:fill="FFFFFF"/>
+        </w:rPr>
+        <w:t>) = Kt, or N = N</w:t>
+      </w:r>
+      <w:r>
+        <w:rPr>
+          <w:rFonts w:ascii="Tahoma" w:hAnsi="Tahoma" w:cs="Tahoma"/>
+          <w:color w:val="000000"/>
+          <w:shd w:val="clear" w:color="auto" w:fill="FFFFFF"/>
+          <w:vertAlign w:val="subscript"/>
+        </w:rPr>
+        <w:t>o</w:t>
+      </w:r>
+      <w:r>
+        <w:rPr>
+          <w:rFonts w:ascii="Tahoma" w:hAnsi="Tahoma" w:cs="Tahoma"/>
+          <w:color w:val="000000"/>
+          <w:shd w:val="clear" w:color="auto" w:fill="FFFFFF"/>
+          <w:vertAlign w:val="subscript"/>
+        </w:rPr>
+        <w:t xml:space="preserve"> </w:t>
+      </w:r>
+      <w:r>
+        <w:rPr>
+          <w:rFonts w:ascii="Tahoma" w:hAnsi="Tahoma" w:cs="Tahoma"/>
+          <w:color w:val="000000"/>
+          <w:shd w:val="clear" w:color="auto" w:fill="FFFFFF"/>
+        </w:rPr>
+        <w:t xml:space="preserve">x </w:t>
+      </w:r>
+      <w:proofErr w:type="spellStart"/>
+      <w:r>
+        <w:rPr>
+          <w:rFonts w:ascii="Tahoma" w:hAnsi="Tahoma" w:cs="Tahoma"/>
+          <w:color w:val="000000"/>
+          <w:shd w:val="clear" w:color="auto" w:fill="FFFFFF"/>
+        </w:rPr>
+        <w:t>e</w:t>
+      </w:r>
+      <w:r>
+        <w:rPr>
+          <w:rFonts w:ascii="Tahoma" w:hAnsi="Tahoma" w:cs="Tahoma"/>
+          <w:color w:val="000000"/>
+          <w:shd w:val="clear" w:color="auto" w:fill="FFFFFF"/>
+          <w:vertAlign w:val="superscript"/>
+        </w:rPr>
+        <w:t>Kt</w:t>
+      </w:r>
+      <w:proofErr w:type="spellEnd"/>
+    </w:p>
+    <w:p>
+      <w:pPr>
+        <w:pStyle w:val="NormalWeb"/>
+        <w:spacing w:before="0" w:beforeAutospacing="0" w:after="0" w:afterAutospacing="0"/>
+        <w:rPr>
+          <w:rFonts w:ascii="Tahoma" w:hAnsi="Tahoma" w:cs="Tahoma"/>
+        </w:rPr>
+      </w:pPr>
+    </w:p>
+    <w:p>
+      <w:pPr>
+        <w:pStyle w:val="NormalWeb"/>
+        <w:spacing w:before="0" w:beforeAutospacing="0" w:after="0" w:afterAutospacing="0"/>
+        <w:rPr>
+          <w:rFonts w:ascii="Tahoma" w:hAnsi="Tahoma" w:cs="Tahoma"/>
+          <w:vertAlign w:val="superscript"/>
+        </w:rPr>
+      </w:pPr>
+      <w:r>
+        <w:rPr>
+          <w:rFonts w:ascii="Tahoma" w:hAnsi="Tahoma" w:cs="Tahoma"/>
+        </w:rPr>
+        <w:t>Plugging the numbers: 100 x 1.5 = 100 x e</w:t>
+      </w:r>
+      <w:r>
+        <w:rPr>
+          <w:rFonts w:ascii="Tahoma" w:hAnsi="Tahoma" w:cs="Tahoma"/>
+          <w:vertAlign w:val="superscript"/>
+        </w:rPr>
+        <w:t>12K</w:t>
+      </w:r>
+      <w:r>
+        <w:rPr>
+          <w:rFonts w:ascii="Tahoma" w:hAnsi="Tahoma" w:cs="Tahoma"/>
+        </w:rPr>
+        <w:t xml:space="preserve"> or 150 = 100 x e</w:t>
+      </w:r>
+      <w:r>
+        <w:rPr>
+          <w:rFonts w:ascii="Tahoma" w:hAnsi="Tahoma" w:cs="Tahoma"/>
+          <w:vertAlign w:val="superscript"/>
+        </w:rPr>
+        <w:t>12</w:t>
+      </w:r>
+      <w:r>
+        <w:rPr>
+          <w:rFonts w:ascii="Tahoma" w:hAnsi="Tahoma" w:cs="Tahoma"/>
+          <w:vertAlign w:val="superscript"/>
+        </w:rPr>
+        <w:t>K</w:t>
+      </w:r>
+    </w:p>
+    <w:p>
+      <w:pPr>
+        <w:pStyle w:val="NormalWeb"/>
+        <w:spacing w:before="0" w:beforeAutospacing="0" w:after="0" w:afterAutospacing="0"/>
+        <w:rPr>
+          <w:rFonts w:ascii="Tahoma" w:hAnsi="Tahoma" w:cs="Tahoma"/>
+        </w:rPr>
+      </w:pPr>
+      <w:r>
+        <w:rPr>
+          <w:rFonts w:ascii="Tahoma" w:hAnsi="Tahoma" w:cs="Tahoma"/>
+        </w:rPr>
+        <w:t>e</w:t>
+      </w:r>
+      <w:r>
+        <w:rPr>
+          <w:rFonts w:ascii="Tahoma" w:hAnsi="Tahoma" w:cs="Tahoma"/>
+          <w:vertAlign w:val="superscript"/>
+        </w:rPr>
+        <w:t>12</w:t>
+      </w:r>
+      <w:r>
+        <w:rPr>
+          <w:rFonts w:ascii="Tahoma" w:hAnsi="Tahoma" w:cs="Tahoma"/>
+          <w:vertAlign w:val="superscript"/>
+        </w:rPr>
+        <w:t>K</w:t>
+      </w:r>
+      <w:r>
+        <w:rPr>
+          <w:rFonts w:ascii="Tahoma" w:hAnsi="Tahoma" w:cs="Tahoma"/>
+        </w:rPr>
+        <w:t xml:space="preserve"> = 150 / 100 =1.5 </w:t>
+      </w:r>
+    </w:p>
+    <w:p>
+      <w:pPr>
+        <w:pStyle w:val="NormalWeb"/>
+        <w:spacing w:before="0" w:beforeAutospacing="0" w:after="0" w:afterAutospacing="0"/>
+        <w:rPr>
+          <w:rFonts w:ascii="Tahoma" w:hAnsi="Tahoma" w:cs="Tahoma"/>
+        </w:rPr>
+      </w:pPr>
+      <w:r>
+        <w:rPr>
+          <w:rFonts w:ascii="Tahoma" w:hAnsi="Tahoma" w:cs="Tahoma"/>
+        </w:rPr>
+        <w:t xml:space="preserve">Taking the ln on each side of the previous equation: 12 K = </w:t>
+      </w:r>
+      <w:proofErr w:type="gramStart"/>
+      <w:r>
+        <w:rPr>
+          <w:rFonts w:ascii="Tahoma" w:hAnsi="Tahoma" w:cs="Tahoma"/>
+        </w:rPr>
+        <w:t>ln(</w:t>
+      </w:r>
+      <w:proofErr w:type="gramEnd"/>
+      <w:r>
+        <w:rPr>
+          <w:rFonts w:ascii="Tahoma" w:hAnsi="Tahoma" w:cs="Tahoma"/>
+        </w:rPr>
+        <w:t>1.5)</w:t>
+      </w:r>
+    </w:p>
+    <w:p>
+      <w:pPr>
+        <w:pStyle w:val="NormalWeb"/>
+        <w:spacing w:before="0" w:beforeAutospacing="0" w:after="0" w:afterAutospacing="0"/>
+        <w:rPr>
+          <w:rFonts w:ascii="Tahoma" w:hAnsi="Tahoma" w:cs="Tahoma"/>
+        </w:rPr>
+      </w:pPr>
+      <w:r>
+        <w:rPr>
+          <w:rFonts w:ascii="Tahoma" w:hAnsi="Tahoma" w:cs="Tahoma"/>
+        </w:rPr>
+        <w:t xml:space="preserve">K = </w:t>
+      </w:r>
+      <w:proofErr w:type="gramStart"/>
+      <w:r>
+        <w:rPr>
+          <w:rFonts w:ascii="Tahoma" w:hAnsi="Tahoma" w:cs="Tahoma"/>
+        </w:rPr>
+        <w:t>ln(</w:t>
+      </w:r>
+      <w:proofErr w:type="gramEnd"/>
+      <w:r>
+        <w:rPr>
+          <w:rFonts w:ascii="Tahoma" w:hAnsi="Tahoma" w:cs="Tahoma"/>
+        </w:rPr>
+        <w:t xml:space="preserve">1.5)/12 ~ </w:t>
+      </w:r>
+      <w:r>
+        <w:rPr>
+          <w:rFonts w:ascii="Tahoma" w:hAnsi="Tahoma" w:cs="Tahoma"/>
+        </w:rPr>
+        <w:t>0.033</w:t>
+      </w:r>
+    </w:p>
+    <w:p>
+      <w:pPr>
+        <w:pStyle w:val="NormalWeb"/>
+        <w:spacing w:before="0" w:beforeAutospacing="0" w:after="0" w:afterAutospacing="0"/>
+        <w:rPr>
+          <w:rFonts w:ascii="Tahoma" w:hAnsi="Tahoma" w:cs="Tahoma"/>
+          <w:color w:val="000000"/>
+          <w:shd w:val="clear" w:color="auto" w:fill="FFFFFF"/>
+        </w:rPr>
+      </w:pPr>
+      <w:r>
+        <w:rPr>
+          <w:rFonts w:ascii="Tahoma" w:hAnsi="Tahoma" w:cs="Tahoma"/>
+        </w:rPr>
+        <w:t xml:space="preserve">The time for the number of cells to triple: N = 3 x </w:t>
+      </w:r>
+      <w:r>
+        <w:rPr>
+          <w:rFonts w:ascii="Tahoma" w:hAnsi="Tahoma" w:cs="Tahoma"/>
+          <w:color w:val="000000"/>
+          <w:shd w:val="clear" w:color="auto" w:fill="FFFFFF"/>
+        </w:rPr>
+        <w:t>N</w:t>
+      </w:r>
+      <w:r>
+        <w:rPr>
+          <w:rFonts w:ascii="Tahoma" w:hAnsi="Tahoma" w:cs="Tahoma"/>
+          <w:color w:val="000000"/>
+          <w:shd w:val="clear" w:color="auto" w:fill="FFFFFF"/>
+          <w:vertAlign w:val="subscript"/>
+        </w:rPr>
+        <w:t>o</w:t>
+      </w:r>
+      <w:r>
+        <w:rPr>
+          <w:rFonts w:ascii="Tahoma" w:hAnsi="Tahoma" w:cs="Tahoma"/>
+          <w:color w:val="000000"/>
+          <w:shd w:val="clear" w:color="auto" w:fill="FFFFFF"/>
+          <w:vertAlign w:val="subscript"/>
+        </w:rPr>
+        <w:t xml:space="preserve"> </w:t>
+      </w:r>
+      <w:r>
+        <w:rPr>
+          <w:rFonts w:ascii="Tahoma" w:hAnsi="Tahoma" w:cs="Tahoma"/>
+        </w:rPr>
+        <w:t xml:space="preserve">= </w:t>
+      </w:r>
+      <w:r>
+        <w:rPr>
+          <w:rFonts w:ascii="Tahoma" w:hAnsi="Tahoma" w:cs="Tahoma"/>
+          <w:color w:val="000000"/>
+          <w:shd w:val="clear" w:color="auto" w:fill="FFFFFF"/>
+        </w:rPr>
+        <w:t>N</w:t>
+      </w:r>
+      <w:r>
+        <w:rPr>
+          <w:rFonts w:ascii="Tahoma" w:hAnsi="Tahoma" w:cs="Tahoma"/>
+          <w:color w:val="000000"/>
+          <w:shd w:val="clear" w:color="auto" w:fill="FFFFFF"/>
+          <w:vertAlign w:val="subscript"/>
+        </w:rPr>
+        <w:t>o</w:t>
+      </w:r>
+      <w:r>
+        <w:rPr>
+          <w:rFonts w:ascii="Tahoma" w:hAnsi="Tahoma" w:cs="Tahoma"/>
+          <w:color w:val="000000"/>
+          <w:shd w:val="clear" w:color="auto" w:fill="FFFFFF"/>
+          <w:vertAlign w:val="subscript"/>
+        </w:rPr>
+        <w:t xml:space="preserve"> </w:t>
+      </w:r>
+      <w:proofErr w:type="spellStart"/>
+      <w:r>
+        <w:rPr>
+          <w:rFonts w:ascii="Tahoma" w:hAnsi="Tahoma" w:cs="Tahoma"/>
+          <w:color w:val="000000"/>
+          <w:shd w:val="clear" w:color="auto" w:fill="FFFFFF"/>
+        </w:rPr>
+        <w:t>e</w:t>
+      </w:r>
+      <w:r>
+        <w:rPr>
+          <w:rFonts w:ascii="Tahoma" w:hAnsi="Tahoma" w:cs="Tahoma"/>
+          <w:color w:val="000000"/>
+          <w:shd w:val="clear" w:color="auto" w:fill="FFFFFF"/>
+          <w:vertAlign w:val="superscript"/>
+        </w:rPr>
+        <w:t>Kt</w:t>
+      </w:r>
+      <w:proofErr w:type="spellEnd"/>
+      <w:r>
+        <w:rPr>
+          <w:rFonts w:ascii="Tahoma" w:hAnsi="Tahoma" w:cs="Tahoma"/>
+          <w:color w:val="000000"/>
+          <w:shd w:val="clear" w:color="auto" w:fill="FFFFFF"/>
+        </w:rPr>
+        <w:t xml:space="preserve"> or </w:t>
+      </w:r>
+      <w:proofErr w:type="spellStart"/>
+      <w:r>
+        <w:rPr>
+          <w:rFonts w:ascii="Tahoma" w:hAnsi="Tahoma" w:cs="Tahoma"/>
+          <w:color w:val="000000"/>
+          <w:shd w:val="clear" w:color="auto" w:fill="FFFFFF"/>
+        </w:rPr>
+        <w:t>e</w:t>
+      </w:r>
+      <w:r>
+        <w:rPr>
+          <w:rFonts w:ascii="Tahoma" w:hAnsi="Tahoma" w:cs="Tahoma"/>
+          <w:color w:val="000000"/>
+          <w:shd w:val="clear" w:color="auto" w:fill="FFFFFF"/>
+          <w:vertAlign w:val="superscript"/>
+        </w:rPr>
+        <w:t>Kt</w:t>
+      </w:r>
+      <w:proofErr w:type="spellEnd"/>
+      <w:r>
+        <w:rPr>
+          <w:rFonts w:ascii="Tahoma" w:hAnsi="Tahoma" w:cs="Tahoma"/>
+          <w:color w:val="000000"/>
+          <w:shd w:val="clear" w:color="auto" w:fill="FFFFFF"/>
+        </w:rPr>
+        <w:t xml:space="preserve"> = 3</w:t>
+      </w:r>
+    </w:p>
+    <w:p>
+      <w:pPr>
+        <w:pStyle w:val="NormalWeb"/>
+        <w:spacing w:before="0" w:beforeAutospacing="0" w:after="0" w:afterAutospacing="0"/>
+        <w:rPr>
+          <w:rFonts w:ascii="Tahoma" w:hAnsi="Tahoma" w:cs="Tahoma"/>
+        </w:rPr>
+      </w:pPr>
+      <w:r>
+        <w:rPr>
+          <w:rFonts w:ascii="Tahoma" w:hAnsi="Tahoma" w:cs="Tahoma"/>
+        </w:rPr>
+        <w:t xml:space="preserve">Taking the ln on each side of the previous equation: </w:t>
+      </w:r>
+      <w:r>
+        <w:rPr>
+          <w:rFonts w:ascii="Tahoma" w:hAnsi="Tahoma" w:cs="Tahoma"/>
+        </w:rPr>
+        <w:t xml:space="preserve">K x t = </w:t>
+      </w:r>
+      <w:proofErr w:type="gramStart"/>
+      <w:r>
+        <w:rPr>
+          <w:rFonts w:ascii="Tahoma" w:hAnsi="Tahoma" w:cs="Tahoma"/>
+        </w:rPr>
+        <w:t>ln(</w:t>
+      </w:r>
+      <w:proofErr w:type="gramEnd"/>
+      <w:r>
+        <w:rPr>
+          <w:rFonts w:ascii="Tahoma" w:hAnsi="Tahoma" w:cs="Tahoma"/>
+        </w:rPr>
+        <w:t xml:space="preserve">3) </w:t>
+      </w:r>
+    </w:p>
+    <w:p>
+      <w:pPr>
+        <w:pStyle w:val="NormalWeb"/>
+        <w:spacing w:before="0" w:beforeAutospacing="0" w:after="0" w:afterAutospacing="0"/>
+        <w:ind w:left="4320"/>
+        <w:rPr>
+          <w:rFonts w:ascii="Tahoma" w:hAnsi="Tahoma" w:cs="Tahoma"/>
+        </w:rPr>
+      </w:pPr>
+      <w:r>
+        <w:rPr>
+          <w:rFonts w:ascii="Tahoma" w:hAnsi="Tahoma" w:cs="Tahoma"/>
+        </w:rPr>
+        <w:t xml:space="preserve">=&gt; t = </w:t>
+      </w:r>
+      <w:proofErr w:type="gramStart"/>
+      <w:r>
+        <w:rPr>
+          <w:rFonts w:ascii="Tahoma" w:hAnsi="Tahoma" w:cs="Tahoma"/>
+        </w:rPr>
+        <w:t>ln(</w:t>
+      </w:r>
+      <w:proofErr w:type="gramEnd"/>
+      <w:r>
+        <w:rPr>
+          <w:rFonts w:ascii="Tahoma" w:hAnsi="Tahoma" w:cs="Tahoma"/>
+        </w:rPr>
+        <w:t xml:space="preserve">3)/ K = ln(3) / 0.033 = </w:t>
+      </w:r>
+      <w:r>
+        <w:rPr>
+          <w:rFonts w:ascii="Tahoma" w:hAnsi="Tahoma" w:cs="Tahoma"/>
+        </w:rPr>
+        <w:t>32.51</w:t>
+      </w:r>
+      <w:r>
+        <w:rPr>
+          <w:rFonts w:ascii="Tahoma" w:hAnsi="Tahoma" w:cs="Tahoma"/>
+        </w:rPr>
+        <w:t xml:space="preserve"> hours</w:t>
+      </w:r>
+    </w:p>
+    <w:p>
+      <w:pPr>
+        <w:pStyle w:val="NormalWeb"/>
+        <w:spacing w:before="0" w:beforeAutospacing="0" w:after="0" w:afterAutospacing="0"/>
+        <w:rPr>
+          <w:rFonts w:ascii="Tahoma" w:hAnsi="Tahoma" w:cs="Tahoma"/>
+        </w:rPr>
+      </w:pPr>
+      <w:r>
+        <w:rPr>
+          <w:rFonts w:ascii="Tahoma" w:hAnsi="Tahoma" w:cs="Tahoma"/>
+        </w:rPr>
+        <w:t>t = 32 hours 30 min 36</w:t>
+      </w:r>
+      <w:r>
+        <w:rPr>
+          <w:rFonts w:ascii="Tahoma" w:hAnsi="Tahoma" w:cs="Tahoma"/>
+        </w:rPr>
+        <w:t>s</w:t>
+      </w:r>
+    </w:p>
+    <w:p>
+      <w:pPr>
+        <w:pStyle w:val="NormalWeb"/>
+        <w:spacing w:before="0" w:beforeAutospacing="0" w:after="0" w:afterAutospacing="0"/>
+        <w:rPr>
+          <w:rFonts w:ascii="Tahoma" w:hAnsi="Tahoma" w:cs="Tahoma"/>
+        </w:rPr>
+      </w:pPr>
+    </w:p>
+    <w:p>
+      <w:pPr>
+        <w:pStyle w:val="NormalWeb"/>
+        <w:numPr>
+          <w:ilvl w:val="0"/>
+          <w:numId w:val="28"/>
+        </w:numPr>
+        <w:spacing w:before="0" w:beforeAutospacing="0" w:after="0" w:afterAutospacing="0"/>
+        <w:ind w:left="360"/>
+        <w:rPr>
+          <w:rFonts w:ascii="Tahoma" w:hAnsi="Tahoma" w:cs="Tahoma"/>
+        </w:rPr>
+      </w:pPr>
+      <w:r>
+        <w:rPr>
+          <w:rFonts w:ascii="Tahoma" w:hAnsi="Tahoma" w:cs="Tahoma"/>
+        </w:rPr>
+        <w:t xml:space="preserve">What is the time required for a culture with 1 </w:t>
+      </w:r>
+      <w:r>
+        <w:rPr>
+          <w:rFonts w:ascii="Tahoma" w:hAnsi="Tahoma" w:cs="Tahoma"/>
+        </w:rPr>
+        <w:t>x</w:t>
+      </w:r>
+      <w:r>
+        <w:rPr>
+          <w:rFonts w:ascii="Tahoma" w:hAnsi="Tahoma" w:cs="Tahoma"/>
+        </w:rPr>
+        <w:t xml:space="preserve"> 10</w:t>
+      </w:r>
+      <w:r>
+        <w:rPr>
+          <w:rFonts w:ascii="Tahoma" w:hAnsi="Tahoma" w:cs="Tahoma"/>
+          <w:vertAlign w:val="superscript"/>
+        </w:rPr>
+        <w:t>6</w:t>
+      </w:r>
+      <w:r>
+        <w:rPr>
+          <w:rFonts w:ascii="Tahoma" w:hAnsi="Tahoma" w:cs="Tahoma"/>
+        </w:rPr>
+        <w:t xml:space="preserve"> of the same cells to triple? Explain your results. </w:t>
+      </w:r>
+    </w:p>
+    <w:p>
+      <w:pPr>
+        <w:pStyle w:val="NormalWeb"/>
+        <w:spacing w:before="0" w:beforeAutospacing="0" w:after="0" w:afterAutospacing="0"/>
+        <w:rPr>
+          <w:rFonts w:ascii="Tahoma" w:hAnsi="Tahoma" w:cs="Tahoma"/>
+        </w:rPr>
+      </w:pPr>
+      <w:r>
+        <w:rPr>
+          <w:rFonts w:ascii="Tahoma" w:hAnsi="Tahoma" w:cs="Tahoma"/>
+        </w:rPr>
+        <w:t xml:space="preserve">It will take the same time to triple for the culture with 1 x </w:t>
+      </w:r>
+      <w:r>
+        <w:rPr>
+          <w:rFonts w:ascii="Tahoma" w:hAnsi="Tahoma" w:cs="Tahoma"/>
+        </w:rPr>
+        <w:t>10</w:t>
+      </w:r>
+      <w:r>
+        <w:rPr>
+          <w:rFonts w:ascii="Tahoma" w:hAnsi="Tahoma" w:cs="Tahoma"/>
+          <w:vertAlign w:val="superscript"/>
+        </w:rPr>
+        <w:t>6</w:t>
+      </w:r>
+      <w:r>
+        <w:rPr>
+          <w:rFonts w:ascii="Tahoma" w:hAnsi="Tahoma" w:cs="Tahoma"/>
+        </w:rPr>
+        <w:t xml:space="preserve"> of the same cells as the culture with 100 cells since the constant K is constant for the same cell type</w:t>
+      </w:r>
+      <w:r>
+        <w:rPr>
+          <w:rFonts w:ascii="Tahoma" w:hAnsi="Tahoma" w:cs="Tahoma"/>
+        </w:rPr>
+        <w:t xml:space="preserve"> and independent of the initial number of cells in the culture.</w:t>
+      </w:r>
+    </w:p>
+    <w:p>
+      <w:pPr>
+        <w:pStyle w:val="NormalWeb"/>
+        <w:spacing w:before="0" w:beforeAutospacing="0" w:after="0" w:afterAutospacing="0"/>
+        <w:rPr>
+          <w:rFonts w:ascii="Tahoma" w:hAnsi="Tahoma" w:cs="Tahoma"/>
+        </w:rPr>
+      </w:pPr>
+    </w:p>
+    <w:p>
+      <w:pPr>
+        <w:pStyle w:val="NormalWeb"/>
+        <w:spacing w:before="0" w:beforeAutospacing="0" w:after="0" w:afterAutospacing="0"/>
+        <w:rPr>
+          <w:rFonts w:ascii="Tahoma" w:hAnsi="Tahoma" w:cs="Tahoma"/>
+        </w:rPr>
+      </w:pPr>
+      <w:r>
+        <w:rPr>
+          <w:rFonts w:ascii="Tahoma" w:hAnsi="Tahoma" w:cs="Tahoma"/>
+        </w:rPr>
+        <w:t>c) Under what conditions would the answers obtained in part b) be invalid?</w:t>
+      </w:r>
+    </w:p>
+    <w:p>
+      <w:pPr>
+        <w:pStyle w:val="NormalWeb"/>
+        <w:rPr>
+          <w:rFonts w:ascii="Tahoma" w:hAnsi="Tahoma" w:cs="Tahoma"/>
+        </w:rPr>
+      </w:pPr>
+      <w:r>
+        <w:rPr>
+          <w:rFonts w:ascii="Tahoma" w:hAnsi="Tahoma" w:cs="Tahoma"/>
+        </w:rPr>
+        <w:t xml:space="preserve">In practice, cell growth is density-dependent, it is constrained not only by cell density, but </w:t>
+      </w:r>
+      <w:r>
+        <w:rPr>
+          <w:rFonts w:ascii="Tahoma" w:hAnsi="Tahoma" w:cs="Tahoma"/>
+        </w:rPr>
+        <w:t xml:space="preserve">substrates, </w:t>
+      </w:r>
+      <w:r>
+        <w:rPr>
+          <w:rFonts w:ascii="Tahoma" w:hAnsi="Tahoma" w:cs="Tahoma"/>
+        </w:rPr>
+        <w:t>nutrient availability, waste product accumulation, sensitivity to enzymes, hormones concentrations</w:t>
+      </w:r>
+      <w:r>
+        <w:rPr>
+          <w:rFonts w:ascii="Tahoma" w:hAnsi="Tahoma" w:cs="Tahoma"/>
+        </w:rPr>
+        <w:t>, growth factor, cytokines, receptor-ligand interactions</w:t>
+      </w:r>
+      <w:r>
+        <w:rPr>
+          <w:rFonts w:ascii="Tahoma" w:hAnsi="Tahoma" w:cs="Tahoma"/>
+        </w:rPr>
+        <w:t xml:space="preserve"> and other environmental factors. The answer in part b) does not consider these different constraints</w:t>
+      </w:r>
+      <w:r>
+        <w:rPr>
+          <w:rFonts w:ascii="Tahoma" w:hAnsi="Tahoma" w:cs="Tahoma"/>
+        </w:rPr>
+        <w:t xml:space="preserve"> and will be invalid</w:t>
+      </w:r>
+      <w:r>
+        <w:rPr>
+          <w:rFonts w:ascii="Tahoma" w:hAnsi="Tahoma" w:cs="Tahoma"/>
+        </w:rPr>
+        <w:t>. I</w:t>
+      </w:r>
+      <w:r>
+        <w:rPr>
+          <w:rFonts w:ascii="Tahoma" w:hAnsi="Tahoma" w:cs="Tahoma"/>
+        </w:rPr>
+        <w:t>f included</w:t>
+      </w:r>
+      <w:r>
+        <w:rPr>
+          <w:rFonts w:ascii="Tahoma" w:hAnsi="Tahoma" w:cs="Tahoma"/>
+        </w:rPr>
+        <w:t xml:space="preserve"> m</w:t>
+      </w:r>
+      <w:r>
+        <w:rPr>
+          <w:rFonts w:ascii="Tahoma" w:hAnsi="Tahoma" w:cs="Tahoma"/>
+        </w:rPr>
+        <w:t>ore complex mathematical models</w:t>
+      </w:r>
+      <w:r>
+        <w:rPr>
+          <w:rFonts w:ascii="Tahoma" w:hAnsi="Tahoma" w:cs="Tahoma"/>
+        </w:rPr>
+        <w:t>,</w:t>
+      </w:r>
+      <w:r>
+        <w:rPr>
+          <w:rFonts w:ascii="Tahoma" w:hAnsi="Tahoma" w:cs="Tahoma"/>
+        </w:rPr>
+        <w:t xml:space="preserve"> </w:t>
+      </w:r>
+      <w:r>
+        <w:rPr>
+          <w:rFonts w:ascii="Tahoma" w:hAnsi="Tahoma" w:cs="Tahoma"/>
+        </w:rPr>
+        <w:t>like</w:t>
+      </w:r>
+      <w:r>
+        <w:rPr>
+          <w:rFonts w:ascii="Tahoma" w:hAnsi="Tahoma" w:cs="Tahoma"/>
+        </w:rPr>
+        <w:t xml:space="preserve"> the Monod model </w:t>
+      </w:r>
+      <w:r>
+        <w:rPr>
+          <w:rFonts w:ascii="Tahoma" w:hAnsi="Tahoma" w:cs="Tahoma"/>
+        </w:rPr>
+        <w:t xml:space="preserve">which </w:t>
+      </w:r>
+      <w:r>
+        <w:rPr>
+          <w:rFonts w:ascii="Tahoma" w:hAnsi="Tahoma" w:cs="Tahoma"/>
+        </w:rPr>
+        <w:t>describes the influence of the substrate on growth rate</w:t>
+      </w:r>
+      <w:r>
+        <w:rPr>
+          <w:rFonts w:ascii="Tahoma" w:hAnsi="Tahoma" w:cs="Tahoma"/>
+        </w:rPr>
+        <w:t>, are required</w:t>
+      </w:r>
+      <w:r>
+        <w:rPr>
+          <w:rFonts w:ascii="Tahoma" w:hAnsi="Tahoma" w:cs="Tahoma"/>
+        </w:rPr>
+        <w:t>.</w:t>
+      </w:r>
+    </w:p>
+    <w:p>
+      <w:pPr>
+        <w:pStyle w:val="NormalWeb"/>
+        <w:rPr>
+          <w:rFonts w:ascii="Tahoma" w:hAnsi="Tahoma" w:cs="Tahoma"/>
+        </w:rPr>
+      </w:pPr>
     </w:p>
     <w:p>
       <w:pPr>
@@ -86,8 +985,1940 @@
         <w:rPr>
           <w:rFonts w:ascii="Tahoma" w:hAnsi="Tahoma" w:cs="Tahoma"/>
         </w:rPr>
-        <w:t xml:space="preserve">You’re excited when you hear that you’ve been given a new pre-clinical research project where you’ll be culturing liver cells and testing new drug compounds for toxicity. You know that the liver has great regenerative properties, so you attempt to cell and explant cultures from your rodent liver biopsies. To your dismay the cells aren’t growing in culture – in fact they are dying. Please explain what factors you can control in tissue culture and how these might negatively affect your cell viability. </w:t>
-      </w:r>
+        <w:lastRenderedPageBreak/>
+        <w:t>Exercise 4.9 From Tissue Engineering, Saltzman</w:t>
+      </w:r>
+    </w:p>
+    <w:p>
+      <w:pPr>
+        <w:pStyle w:val="NormalWeb"/>
+        <w:ind w:left="360"/>
+        <w:rPr>
+          <w:rFonts w:ascii="Tahoma" w:hAnsi="Tahoma" w:cs="Tahoma"/>
+        </w:rPr>
+      </w:pPr>
+      <w:r>
+        <w:rPr>
+          <w:rFonts w:ascii="Tahoma" w:hAnsi="Tahoma" w:cs="Tahoma"/>
+        </w:rPr>
+        <w:t>F</w:t>
+      </w:r>
+      <w:r>
+        <w:rPr>
+          <w:rFonts w:ascii="Tahoma" w:hAnsi="Tahoma" w:cs="Tahoma"/>
+        </w:rPr>
+        <w:t>or a specific type of cell after 3 hours, the concentration of cells per milliliter of solution is about 400/</w:t>
+      </w:r>
+      <w:proofErr w:type="spellStart"/>
+      <w:r>
+        <w:rPr>
+          <w:rFonts w:ascii="Tahoma" w:hAnsi="Tahoma" w:cs="Tahoma"/>
+        </w:rPr>
+        <w:t>mL.</w:t>
+      </w:r>
+      <w:proofErr w:type="spellEnd"/>
+      <w:r>
+        <w:rPr>
+          <w:rFonts w:ascii="Tahoma" w:hAnsi="Tahoma" w:cs="Tahoma"/>
+        </w:rPr>
+        <w:t xml:space="preserve"> After 10 hours the concentration has gone up to 2000/</w:t>
+      </w:r>
+      <w:proofErr w:type="spellStart"/>
+      <w:r>
+        <w:rPr>
+          <w:rFonts w:ascii="Tahoma" w:hAnsi="Tahoma" w:cs="Tahoma"/>
+        </w:rPr>
+        <w:t>mL.</w:t>
+      </w:r>
+      <w:proofErr w:type="spellEnd"/>
+      <w:r>
+        <w:rPr>
+          <w:rFonts w:ascii="Tahoma" w:hAnsi="Tahoma" w:cs="Tahoma"/>
+        </w:rPr>
+        <w:t xml:space="preserve"> Determine the initial concentration of cells.</w:t>
+      </w:r>
+    </w:p>
+    <w:p>
+      <w:pPr>
+        <w:pStyle w:val="NormalWeb"/>
+        <w:rPr>
+          <w:rFonts w:ascii="Tahoma" w:hAnsi="Tahoma" w:cs="Tahoma"/>
+          <w:color w:val="000000"/>
+          <w:shd w:val="clear" w:color="auto" w:fill="FFFFFF"/>
+        </w:rPr>
+      </w:pPr>
+      <w:r>
+        <w:rPr>
+          <w:rFonts w:ascii="Tahoma" w:hAnsi="Tahoma" w:cs="Tahoma"/>
+        </w:rPr>
+        <w:t xml:space="preserve">Assuming no constraints to their growth, the rate of growth is proportional to the number of cells and </w:t>
+      </w:r>
+      <w:r>
+        <w:rPr>
+          <w:rFonts w:ascii="Tahoma" w:hAnsi="Tahoma" w:cs="Tahoma"/>
+        </w:rPr>
+        <w:t xml:space="preserve">we have </w:t>
+      </w:r>
+      <w:r>
+        <w:rPr>
+          <w:rFonts w:ascii="Tahoma" w:hAnsi="Tahoma" w:cs="Tahoma"/>
+        </w:rPr>
+        <w:t>the equation</w:t>
+      </w:r>
+      <w:r>
+        <w:rPr>
+          <w:rFonts w:ascii="Tahoma" w:hAnsi="Tahoma" w:cs="Tahoma"/>
+        </w:rPr>
+        <w:t>:</w:t>
+      </w:r>
+      <w:r>
+        <w:rPr>
+          <w:rFonts w:ascii="Tahoma" w:hAnsi="Tahoma" w:cs="Tahoma"/>
+          <w:color w:val="000000"/>
+          <w:shd w:val="clear" w:color="auto" w:fill="FFFFFF"/>
+        </w:rPr>
+        <w:t xml:space="preserve"> </w:t>
+      </w:r>
+      <w:r>
+        <w:rPr>
+          <w:rFonts w:ascii="Tahoma" w:hAnsi="Tahoma" w:cs="Tahoma"/>
+          <w:color w:val="000000"/>
+          <w:shd w:val="clear" w:color="auto" w:fill="FFFFFF"/>
+        </w:rPr>
+        <w:t>N = N</w:t>
+      </w:r>
+      <w:r>
+        <w:rPr>
+          <w:rFonts w:ascii="Tahoma" w:hAnsi="Tahoma" w:cs="Tahoma"/>
+          <w:color w:val="000000"/>
+          <w:shd w:val="clear" w:color="auto" w:fill="FFFFFF"/>
+          <w:vertAlign w:val="subscript"/>
+        </w:rPr>
+        <w:t>o</w:t>
+      </w:r>
+      <w:r>
+        <w:rPr>
+          <w:rFonts w:ascii="Tahoma" w:hAnsi="Tahoma" w:cs="Tahoma"/>
+          <w:color w:val="000000"/>
+          <w:shd w:val="clear" w:color="auto" w:fill="FFFFFF"/>
+          <w:vertAlign w:val="subscript"/>
+        </w:rPr>
+        <w:t xml:space="preserve"> </w:t>
+      </w:r>
+      <w:r>
+        <w:rPr>
+          <w:rFonts w:ascii="Tahoma" w:hAnsi="Tahoma" w:cs="Tahoma"/>
+          <w:color w:val="000000"/>
+          <w:shd w:val="clear" w:color="auto" w:fill="FFFFFF"/>
+        </w:rPr>
+        <w:t xml:space="preserve">x </w:t>
+      </w:r>
+      <w:proofErr w:type="spellStart"/>
+      <w:r>
+        <w:rPr>
+          <w:rFonts w:ascii="Tahoma" w:hAnsi="Tahoma" w:cs="Tahoma"/>
+          <w:color w:val="000000"/>
+          <w:shd w:val="clear" w:color="auto" w:fill="FFFFFF"/>
+        </w:rPr>
+        <w:t>e</w:t>
+      </w:r>
+      <w:r>
+        <w:rPr>
+          <w:rFonts w:ascii="Tahoma" w:hAnsi="Tahoma" w:cs="Tahoma"/>
+          <w:color w:val="000000"/>
+          <w:shd w:val="clear" w:color="auto" w:fill="FFFFFF"/>
+          <w:vertAlign w:val="superscript"/>
+        </w:rPr>
+        <w:t>Kt</w:t>
+      </w:r>
+      <w:proofErr w:type="spellEnd"/>
+      <w:r>
+        <w:rPr>
+          <w:rFonts w:ascii="Tahoma" w:hAnsi="Tahoma" w:cs="Tahoma"/>
+          <w:color w:val="000000"/>
+          <w:shd w:val="clear" w:color="auto" w:fill="FFFFFF"/>
+        </w:rPr>
+        <w:t>.</w:t>
+      </w:r>
+    </w:p>
+    <w:p>
+      <w:pPr>
+        <w:pStyle w:val="NormalWeb"/>
+        <w:rPr>
+          <w:rFonts w:ascii="Tahoma" w:hAnsi="Tahoma" w:cs="Tahoma"/>
+        </w:rPr>
+      </w:pPr>
+      <w:r>
+        <w:rPr>
+          <w:rFonts w:ascii="Tahoma" w:hAnsi="Tahoma" w:cs="Tahoma"/>
+          <w:u w:val="single"/>
+        </w:rPr>
+        <w:t>Per mL</w:t>
+      </w:r>
+      <w:r>
+        <w:rPr>
+          <w:rFonts w:ascii="Tahoma" w:hAnsi="Tahoma" w:cs="Tahoma"/>
+        </w:rPr>
+        <w:t xml:space="preserve">: </w:t>
+      </w:r>
+    </w:p>
+    <w:p>
+      <w:pPr>
+        <w:pStyle w:val="NormalWeb"/>
+        <w:rPr>
+          <w:rFonts w:ascii="Tahoma" w:hAnsi="Tahoma" w:cs="Tahoma"/>
+          <w:color w:val="000000"/>
+          <w:shd w:val="clear" w:color="auto" w:fill="FFFFFF"/>
+          <w:vertAlign w:val="superscript"/>
+        </w:rPr>
+      </w:pPr>
+      <w:r>
+        <w:rPr>
+          <w:rFonts w:ascii="Tahoma" w:hAnsi="Tahoma" w:cs="Tahoma"/>
+        </w:rPr>
+        <w:t>400</w:t>
+      </w:r>
+      <w:r>
+        <w:rPr>
+          <w:rFonts w:ascii="Tahoma" w:hAnsi="Tahoma" w:cs="Tahoma"/>
+        </w:rPr>
+        <w:t xml:space="preserve"> </w:t>
+      </w:r>
+      <w:r>
+        <w:rPr>
+          <w:rFonts w:ascii="Tahoma" w:hAnsi="Tahoma" w:cs="Tahoma"/>
+        </w:rPr>
+        <w:t xml:space="preserve">= </w:t>
+      </w:r>
+      <w:r>
+        <w:rPr>
+          <w:rFonts w:ascii="Tahoma" w:hAnsi="Tahoma" w:cs="Tahoma"/>
+          <w:color w:val="000000"/>
+          <w:shd w:val="clear" w:color="auto" w:fill="FFFFFF"/>
+        </w:rPr>
+        <w:t>N</w:t>
+      </w:r>
+      <w:r>
+        <w:rPr>
+          <w:rFonts w:ascii="Tahoma" w:hAnsi="Tahoma" w:cs="Tahoma"/>
+          <w:color w:val="000000"/>
+          <w:shd w:val="clear" w:color="auto" w:fill="FFFFFF"/>
+          <w:vertAlign w:val="subscript"/>
+        </w:rPr>
+        <w:t>o</w:t>
+      </w:r>
+      <w:r>
+        <w:rPr>
+          <w:rFonts w:ascii="Tahoma" w:hAnsi="Tahoma" w:cs="Tahoma"/>
+          <w:color w:val="000000"/>
+          <w:shd w:val="clear" w:color="auto" w:fill="FFFFFF"/>
+          <w:vertAlign w:val="subscript"/>
+        </w:rPr>
+        <w:t xml:space="preserve"> </w:t>
+      </w:r>
+      <w:r>
+        <w:rPr>
+          <w:rFonts w:ascii="Tahoma" w:hAnsi="Tahoma" w:cs="Tahoma"/>
+          <w:color w:val="000000"/>
+          <w:shd w:val="clear" w:color="auto" w:fill="FFFFFF"/>
+        </w:rPr>
+        <w:t>x e</w:t>
+      </w:r>
+      <w:r>
+        <w:rPr>
+          <w:rFonts w:ascii="Tahoma" w:hAnsi="Tahoma" w:cs="Tahoma"/>
+          <w:color w:val="000000"/>
+          <w:shd w:val="clear" w:color="auto" w:fill="FFFFFF"/>
+          <w:vertAlign w:val="superscript"/>
+        </w:rPr>
+        <w:t>3</w:t>
+      </w:r>
+      <w:r>
+        <w:rPr>
+          <w:rFonts w:ascii="Tahoma" w:hAnsi="Tahoma" w:cs="Tahoma"/>
+          <w:color w:val="000000"/>
+          <w:shd w:val="clear" w:color="auto" w:fill="FFFFFF"/>
+          <w:vertAlign w:val="superscript"/>
+        </w:rPr>
+        <w:t>K</w:t>
+      </w:r>
+    </w:p>
+    <w:p>
+      <w:pPr>
+        <w:pStyle w:val="NormalWeb"/>
+        <w:rPr>
+          <w:rFonts w:ascii="Tahoma" w:hAnsi="Tahoma" w:cs="Tahoma"/>
+          <w:color w:val="000000"/>
+          <w:shd w:val="clear" w:color="auto" w:fill="FFFFFF"/>
+          <w:vertAlign w:val="superscript"/>
+        </w:rPr>
+      </w:pPr>
+      <w:r>
+        <w:rPr>
+          <w:rFonts w:ascii="Tahoma" w:hAnsi="Tahoma" w:cs="Tahoma"/>
+        </w:rPr>
+        <w:t>2000</w:t>
+      </w:r>
+      <w:r>
+        <w:rPr>
+          <w:rFonts w:ascii="Tahoma" w:hAnsi="Tahoma" w:cs="Tahoma"/>
+        </w:rPr>
+        <w:t xml:space="preserve"> </w:t>
+      </w:r>
+      <w:r>
+        <w:rPr>
+          <w:rFonts w:ascii="Tahoma" w:hAnsi="Tahoma" w:cs="Tahoma"/>
+        </w:rPr>
+        <w:t xml:space="preserve">= </w:t>
+      </w:r>
+      <w:r>
+        <w:rPr>
+          <w:rFonts w:ascii="Tahoma" w:hAnsi="Tahoma" w:cs="Tahoma"/>
+          <w:color w:val="000000"/>
+          <w:shd w:val="clear" w:color="auto" w:fill="FFFFFF"/>
+        </w:rPr>
+        <w:t>N</w:t>
+      </w:r>
+      <w:r>
+        <w:rPr>
+          <w:rFonts w:ascii="Tahoma" w:hAnsi="Tahoma" w:cs="Tahoma"/>
+          <w:color w:val="000000"/>
+          <w:shd w:val="clear" w:color="auto" w:fill="FFFFFF"/>
+          <w:vertAlign w:val="subscript"/>
+        </w:rPr>
+        <w:t>o</w:t>
+      </w:r>
+      <w:r>
+        <w:rPr>
+          <w:rFonts w:ascii="Tahoma" w:hAnsi="Tahoma" w:cs="Tahoma"/>
+          <w:color w:val="000000"/>
+          <w:shd w:val="clear" w:color="auto" w:fill="FFFFFF"/>
+          <w:vertAlign w:val="subscript"/>
+        </w:rPr>
+        <w:t xml:space="preserve"> </w:t>
+      </w:r>
+      <w:r>
+        <w:rPr>
+          <w:rFonts w:ascii="Tahoma" w:hAnsi="Tahoma" w:cs="Tahoma"/>
+          <w:color w:val="000000"/>
+          <w:shd w:val="clear" w:color="auto" w:fill="FFFFFF"/>
+        </w:rPr>
+        <w:t>x e</w:t>
+      </w:r>
+      <w:r>
+        <w:rPr>
+          <w:rFonts w:ascii="Tahoma" w:hAnsi="Tahoma" w:cs="Tahoma"/>
+          <w:color w:val="000000"/>
+          <w:shd w:val="clear" w:color="auto" w:fill="FFFFFF"/>
+          <w:vertAlign w:val="superscript"/>
+        </w:rPr>
+        <w:t>10</w:t>
+      </w:r>
+      <w:r>
+        <w:rPr>
+          <w:rFonts w:ascii="Tahoma" w:hAnsi="Tahoma" w:cs="Tahoma"/>
+          <w:color w:val="000000"/>
+          <w:shd w:val="clear" w:color="auto" w:fill="FFFFFF"/>
+          <w:vertAlign w:val="superscript"/>
+        </w:rPr>
+        <w:t>K</w:t>
+      </w:r>
+    </w:p>
+    <w:p>
+      <w:pPr>
+        <w:pStyle w:val="NormalWeb"/>
+        <w:rPr>
+          <w:rFonts w:ascii="Tahoma" w:hAnsi="Tahoma" w:cs="Tahoma"/>
+          <w:color w:val="000000"/>
+          <w:shd w:val="clear" w:color="auto" w:fill="FFFFFF"/>
+        </w:rPr>
+      </w:pPr>
+      <w:r>
+        <w:rPr>
+          <w:rFonts w:ascii="Tahoma" w:hAnsi="Tahoma" w:cs="Tahoma"/>
+          <w:color w:val="000000"/>
+          <w:shd w:val="clear" w:color="auto" w:fill="FFFFFF"/>
+        </w:rPr>
+        <w:t>N</w:t>
+      </w:r>
+      <w:r>
+        <w:rPr>
+          <w:rFonts w:ascii="Tahoma" w:hAnsi="Tahoma" w:cs="Tahoma"/>
+          <w:color w:val="000000"/>
+          <w:shd w:val="clear" w:color="auto" w:fill="FFFFFF"/>
+          <w:vertAlign w:val="subscript"/>
+        </w:rPr>
+        <w:t>o</w:t>
+      </w:r>
+      <w:r>
+        <w:rPr>
+          <w:rFonts w:ascii="Tahoma" w:hAnsi="Tahoma" w:cs="Tahoma"/>
+          <w:color w:val="000000"/>
+          <w:shd w:val="clear" w:color="auto" w:fill="FFFFFF"/>
+          <w:vertAlign w:val="subscript"/>
+        </w:rPr>
+        <w:t xml:space="preserve"> </w:t>
+      </w:r>
+      <w:r>
+        <w:rPr>
+          <w:rFonts w:ascii="Tahoma" w:hAnsi="Tahoma" w:cs="Tahoma"/>
+          <w:color w:val="000000"/>
+          <w:shd w:val="clear" w:color="auto" w:fill="FFFFFF"/>
+        </w:rPr>
+        <w:t>= 400/</w:t>
+      </w:r>
+      <w:r>
+        <w:rPr>
+          <w:rFonts w:ascii="Tahoma" w:hAnsi="Tahoma" w:cs="Tahoma"/>
+          <w:color w:val="000000"/>
+          <w:shd w:val="clear" w:color="auto" w:fill="FFFFFF"/>
+        </w:rPr>
+        <w:t xml:space="preserve"> </w:t>
+      </w:r>
+      <w:r>
+        <w:rPr>
+          <w:rFonts w:ascii="Tahoma" w:hAnsi="Tahoma" w:cs="Tahoma"/>
+          <w:color w:val="000000"/>
+          <w:shd w:val="clear" w:color="auto" w:fill="FFFFFF"/>
+        </w:rPr>
+        <w:t>e</w:t>
+      </w:r>
+      <w:r>
+        <w:rPr>
+          <w:rFonts w:ascii="Tahoma" w:hAnsi="Tahoma" w:cs="Tahoma"/>
+          <w:color w:val="000000"/>
+          <w:shd w:val="clear" w:color="auto" w:fill="FFFFFF"/>
+          <w:vertAlign w:val="superscript"/>
+        </w:rPr>
+        <w:t>3</w:t>
+      </w:r>
+      <w:r>
+        <w:rPr>
+          <w:rFonts w:ascii="Tahoma" w:hAnsi="Tahoma" w:cs="Tahoma"/>
+          <w:color w:val="000000"/>
+          <w:shd w:val="clear" w:color="auto" w:fill="FFFFFF"/>
+          <w:vertAlign w:val="superscript"/>
+        </w:rPr>
+        <w:t>K</w:t>
+      </w:r>
+      <w:r>
+        <w:rPr>
+          <w:rFonts w:ascii="Tahoma" w:hAnsi="Tahoma" w:cs="Tahoma"/>
+          <w:color w:val="000000"/>
+          <w:shd w:val="clear" w:color="auto" w:fill="FFFFFF"/>
+          <w:vertAlign w:val="superscript"/>
+        </w:rPr>
+        <w:t xml:space="preserve"> </w:t>
+      </w:r>
+      <w:r>
+        <w:rPr>
+          <w:rFonts w:ascii="Tahoma" w:hAnsi="Tahoma" w:cs="Tahoma"/>
+          <w:color w:val="000000"/>
+          <w:shd w:val="clear" w:color="auto" w:fill="FFFFFF"/>
+        </w:rPr>
+        <w:t>= 2000/</w:t>
+      </w:r>
+      <w:r>
+        <w:rPr>
+          <w:rFonts w:ascii="Tahoma" w:hAnsi="Tahoma" w:cs="Tahoma"/>
+          <w:color w:val="000000"/>
+          <w:shd w:val="clear" w:color="auto" w:fill="FFFFFF"/>
+        </w:rPr>
+        <w:t xml:space="preserve"> </w:t>
+      </w:r>
+      <w:r>
+        <w:rPr>
+          <w:rFonts w:ascii="Tahoma" w:hAnsi="Tahoma" w:cs="Tahoma"/>
+          <w:color w:val="000000"/>
+          <w:shd w:val="clear" w:color="auto" w:fill="FFFFFF"/>
+        </w:rPr>
+        <w:t>e</w:t>
+      </w:r>
+      <w:r>
+        <w:rPr>
+          <w:rFonts w:ascii="Tahoma" w:hAnsi="Tahoma" w:cs="Tahoma"/>
+          <w:color w:val="000000"/>
+          <w:shd w:val="clear" w:color="auto" w:fill="FFFFFF"/>
+          <w:vertAlign w:val="superscript"/>
+        </w:rPr>
+        <w:t>10</w:t>
+      </w:r>
+      <w:r>
+        <w:rPr>
+          <w:rFonts w:ascii="Tahoma" w:hAnsi="Tahoma" w:cs="Tahoma"/>
+          <w:color w:val="000000"/>
+          <w:shd w:val="clear" w:color="auto" w:fill="FFFFFF"/>
+          <w:vertAlign w:val="superscript"/>
+        </w:rPr>
+        <w:t>K</w:t>
+      </w:r>
+      <w:r>
+        <w:rPr>
+          <w:rFonts w:ascii="Tahoma" w:hAnsi="Tahoma" w:cs="Tahoma"/>
+          <w:color w:val="000000"/>
+          <w:shd w:val="clear" w:color="auto" w:fill="FFFFFF"/>
+        </w:rPr>
+        <w:t xml:space="preserve"> =&gt; </w:t>
+      </w:r>
+      <w:proofErr w:type="gramStart"/>
+      <w:r>
+        <w:rPr>
+          <w:rFonts w:ascii="Tahoma" w:hAnsi="Tahoma" w:cs="Tahoma"/>
+          <w:color w:val="000000"/>
+          <w:shd w:val="clear" w:color="auto" w:fill="FFFFFF"/>
+        </w:rPr>
+        <w:t>e</w:t>
+      </w:r>
+      <w:r>
+        <w:rPr>
+          <w:rFonts w:ascii="Tahoma" w:hAnsi="Tahoma" w:cs="Tahoma"/>
+          <w:color w:val="000000"/>
+          <w:shd w:val="clear" w:color="auto" w:fill="FFFFFF"/>
+          <w:vertAlign w:val="superscript"/>
+        </w:rPr>
+        <w:t>(</w:t>
+      </w:r>
+      <w:proofErr w:type="gramEnd"/>
+      <w:r>
+        <w:rPr>
+          <w:rFonts w:ascii="Tahoma" w:hAnsi="Tahoma" w:cs="Tahoma"/>
+          <w:color w:val="000000"/>
+          <w:shd w:val="clear" w:color="auto" w:fill="FFFFFF"/>
+          <w:vertAlign w:val="superscript"/>
+        </w:rPr>
+        <w:t xml:space="preserve">10-3) </w:t>
+      </w:r>
+      <w:r>
+        <w:rPr>
+          <w:rFonts w:ascii="Tahoma" w:hAnsi="Tahoma" w:cs="Tahoma"/>
+          <w:color w:val="000000"/>
+          <w:shd w:val="clear" w:color="auto" w:fill="FFFFFF"/>
+          <w:vertAlign w:val="superscript"/>
+        </w:rPr>
+        <w:t>K</w:t>
+      </w:r>
+      <w:r>
+        <w:rPr>
+          <w:rFonts w:ascii="Tahoma" w:hAnsi="Tahoma" w:cs="Tahoma"/>
+          <w:color w:val="000000"/>
+          <w:shd w:val="clear" w:color="auto" w:fill="FFFFFF"/>
+        </w:rPr>
+        <w:t xml:space="preserve">  = 2000/400</w:t>
+      </w:r>
+    </w:p>
+    <w:p>
+      <w:pPr>
+        <w:pStyle w:val="NormalWeb"/>
+        <w:rPr>
+          <w:rFonts w:ascii="Tahoma" w:hAnsi="Tahoma" w:cs="Tahoma"/>
+          <w:color w:val="000000"/>
+          <w:shd w:val="clear" w:color="auto" w:fill="FFFFFF"/>
+        </w:rPr>
+      </w:pPr>
+      <w:r>
+        <w:rPr>
+          <w:rFonts w:ascii="Tahoma" w:hAnsi="Tahoma" w:cs="Tahoma"/>
+          <w:color w:val="000000"/>
+          <w:shd w:val="clear" w:color="auto" w:fill="FFFFFF"/>
+        </w:rPr>
+        <w:tab/>
+      </w:r>
+      <w:r>
+        <w:rPr>
+          <w:rFonts w:ascii="Tahoma" w:hAnsi="Tahoma" w:cs="Tahoma"/>
+          <w:color w:val="000000"/>
+          <w:shd w:val="clear" w:color="auto" w:fill="FFFFFF"/>
+        </w:rPr>
+        <w:tab/>
+      </w:r>
+      <w:r>
+        <w:rPr>
+          <w:rFonts w:ascii="Tahoma" w:hAnsi="Tahoma" w:cs="Tahoma"/>
+          <w:color w:val="000000"/>
+          <w:shd w:val="clear" w:color="auto" w:fill="FFFFFF"/>
+        </w:rPr>
+        <w:tab/>
+      </w:r>
+      <w:r>
+        <w:rPr>
+          <w:rFonts w:ascii="Tahoma" w:hAnsi="Tahoma" w:cs="Tahoma"/>
+          <w:color w:val="000000"/>
+          <w:shd w:val="clear" w:color="auto" w:fill="FFFFFF"/>
+        </w:rPr>
+        <w:tab/>
+        <w:t xml:space="preserve">=&gt; </w:t>
+      </w:r>
+      <w:r>
+        <w:rPr>
+          <w:rFonts w:ascii="Tahoma" w:hAnsi="Tahoma" w:cs="Tahoma"/>
+          <w:color w:val="000000"/>
+          <w:shd w:val="clear" w:color="auto" w:fill="FFFFFF"/>
+        </w:rPr>
+        <w:t>e</w:t>
+      </w:r>
+      <w:r>
+        <w:rPr>
+          <w:rFonts w:ascii="Tahoma" w:hAnsi="Tahoma" w:cs="Tahoma"/>
+          <w:color w:val="000000"/>
+          <w:shd w:val="clear" w:color="auto" w:fill="FFFFFF"/>
+          <w:vertAlign w:val="superscript"/>
+        </w:rPr>
+        <w:t>7</w:t>
+      </w:r>
+      <w:r>
+        <w:rPr>
+          <w:rFonts w:ascii="Tahoma" w:hAnsi="Tahoma" w:cs="Tahoma"/>
+          <w:color w:val="000000"/>
+          <w:shd w:val="clear" w:color="auto" w:fill="FFFFFF"/>
+          <w:vertAlign w:val="superscript"/>
+        </w:rPr>
+        <w:t xml:space="preserve"> </w:t>
+      </w:r>
+      <w:r>
+        <w:rPr>
+          <w:rFonts w:ascii="Tahoma" w:hAnsi="Tahoma" w:cs="Tahoma"/>
+          <w:color w:val="000000"/>
+          <w:shd w:val="clear" w:color="auto" w:fill="FFFFFF"/>
+          <w:vertAlign w:val="superscript"/>
+        </w:rPr>
+        <w:t>K</w:t>
+      </w:r>
+      <w:r>
+        <w:rPr>
+          <w:rFonts w:ascii="Tahoma" w:hAnsi="Tahoma" w:cs="Tahoma"/>
+          <w:color w:val="000000"/>
+          <w:shd w:val="clear" w:color="auto" w:fill="FFFFFF"/>
+        </w:rPr>
+        <w:t xml:space="preserve"> =</w:t>
+      </w:r>
+      <w:r>
+        <w:rPr>
+          <w:rFonts w:ascii="Tahoma" w:hAnsi="Tahoma" w:cs="Tahoma"/>
+          <w:color w:val="000000"/>
+          <w:shd w:val="clear" w:color="auto" w:fill="FFFFFF"/>
+        </w:rPr>
+        <w:t xml:space="preserve"> 2000/400</w:t>
+      </w:r>
+      <w:r>
+        <w:rPr>
+          <w:rFonts w:ascii="Tahoma" w:hAnsi="Tahoma" w:cs="Tahoma"/>
+          <w:color w:val="000000"/>
+          <w:shd w:val="clear" w:color="auto" w:fill="FFFFFF"/>
+        </w:rPr>
+        <w:t xml:space="preserve"> = 5 </w:t>
+      </w:r>
+    </w:p>
+    <w:p>
+      <w:pPr>
+        <w:pStyle w:val="NormalWeb"/>
+        <w:rPr>
+          <w:rFonts w:ascii="Tahoma" w:hAnsi="Tahoma" w:cs="Tahoma"/>
+          <w:color w:val="000000"/>
+          <w:shd w:val="clear" w:color="auto" w:fill="FFFFFF"/>
+        </w:rPr>
+      </w:pPr>
+      <w:r>
+        <w:rPr>
+          <w:rFonts w:ascii="Tahoma" w:hAnsi="Tahoma" w:cs="Tahoma"/>
+          <w:color w:val="000000"/>
+          <w:shd w:val="clear" w:color="auto" w:fill="FFFFFF"/>
+        </w:rPr>
+        <w:t xml:space="preserve">Taking the ln on each side: K = ln (5)/7 ~ </w:t>
+      </w:r>
+      <w:r>
+        <w:rPr>
+          <w:rFonts w:ascii="Tahoma" w:hAnsi="Tahoma" w:cs="Tahoma"/>
+          <w:color w:val="000000"/>
+          <w:shd w:val="clear" w:color="auto" w:fill="FFFFFF"/>
+        </w:rPr>
+        <w:t>0.229</w:t>
+      </w:r>
+      <w:r>
+        <w:rPr>
+          <w:rFonts w:ascii="Tahoma" w:hAnsi="Tahoma" w:cs="Tahoma"/>
+          <w:color w:val="000000"/>
+          <w:shd w:val="clear" w:color="auto" w:fill="FFFFFF"/>
+        </w:rPr>
+        <w:t>9</w:t>
+      </w:r>
+    </w:p>
+    <w:p>
+      <w:pPr>
+        <w:pStyle w:val="NormalWeb"/>
+        <w:rPr>
+          <w:rFonts w:ascii="Tahoma" w:hAnsi="Tahoma" w:cs="Tahoma"/>
+          <w:color w:val="000000"/>
+          <w:shd w:val="clear" w:color="auto" w:fill="FFFFFF"/>
+        </w:rPr>
+      </w:pPr>
+      <w:r>
+        <w:rPr>
+          <w:rFonts w:ascii="Tahoma" w:hAnsi="Tahoma" w:cs="Tahoma"/>
+          <w:color w:val="000000"/>
+          <w:shd w:val="clear" w:color="auto" w:fill="FFFFFF"/>
+        </w:rPr>
+        <w:t xml:space="preserve">Substituting back: </w:t>
+      </w:r>
+    </w:p>
+    <w:p>
+      <w:pPr>
+        <w:pStyle w:val="NormalWeb"/>
+        <w:rPr>
+          <w:rFonts w:ascii="Tahoma" w:hAnsi="Tahoma" w:cs="Tahoma"/>
+          <w:color w:val="000000"/>
+          <w:shd w:val="clear" w:color="auto" w:fill="FFFFFF"/>
+        </w:rPr>
+      </w:pPr>
+      <w:proofErr w:type="gramStart"/>
+      <w:r>
+        <w:rPr>
+          <w:rFonts w:ascii="Tahoma" w:hAnsi="Tahoma" w:cs="Tahoma"/>
+          <w:color w:val="000000"/>
+          <w:shd w:val="clear" w:color="auto" w:fill="FFFFFF"/>
+        </w:rPr>
+        <w:t>N</w:t>
+      </w:r>
+      <w:r>
+        <w:rPr>
+          <w:rFonts w:ascii="Tahoma" w:hAnsi="Tahoma" w:cs="Tahoma"/>
+          <w:color w:val="000000"/>
+          <w:shd w:val="clear" w:color="auto" w:fill="FFFFFF"/>
+          <w:vertAlign w:val="subscript"/>
+        </w:rPr>
+        <w:t>o</w:t>
+      </w:r>
+      <w:r>
+        <w:rPr>
+          <w:rFonts w:ascii="Tahoma" w:hAnsi="Tahoma" w:cs="Tahoma"/>
+          <w:color w:val="000000"/>
+          <w:shd w:val="clear" w:color="auto" w:fill="FFFFFF"/>
+          <w:vertAlign w:val="subscript"/>
+        </w:rPr>
+        <w:t xml:space="preserve"> </w:t>
+      </w:r>
+      <w:r>
+        <w:rPr>
+          <w:rFonts w:ascii="Tahoma" w:hAnsi="Tahoma" w:cs="Tahoma"/>
+          <w:color w:val="000000"/>
+          <w:shd w:val="clear" w:color="auto" w:fill="FFFFFF"/>
+          <w:vertAlign w:val="superscript"/>
+        </w:rPr>
+        <w:t xml:space="preserve"> </w:t>
+      </w:r>
+      <w:r>
+        <w:rPr>
+          <w:rFonts w:ascii="Tahoma" w:hAnsi="Tahoma" w:cs="Tahoma"/>
+          <w:color w:val="000000"/>
+          <w:shd w:val="clear" w:color="auto" w:fill="FFFFFF"/>
+        </w:rPr>
+        <w:t>=</w:t>
+      </w:r>
+      <w:proofErr w:type="gramEnd"/>
+      <w:r>
+        <w:rPr>
+          <w:rFonts w:ascii="Tahoma" w:hAnsi="Tahoma" w:cs="Tahoma"/>
+          <w:color w:val="000000"/>
+          <w:shd w:val="clear" w:color="auto" w:fill="FFFFFF"/>
+        </w:rPr>
+        <w:t xml:space="preserve"> 2000/</w:t>
+      </w:r>
+      <w:r>
+        <w:rPr>
+          <w:rFonts w:ascii="Tahoma" w:hAnsi="Tahoma" w:cs="Tahoma"/>
+          <w:color w:val="000000"/>
+          <w:shd w:val="clear" w:color="auto" w:fill="FFFFFF"/>
+        </w:rPr>
+        <w:t xml:space="preserve"> </w:t>
+      </w:r>
+      <w:r>
+        <w:rPr>
+          <w:rFonts w:ascii="Tahoma" w:hAnsi="Tahoma" w:cs="Tahoma"/>
+          <w:color w:val="000000"/>
+          <w:shd w:val="clear" w:color="auto" w:fill="FFFFFF"/>
+        </w:rPr>
+        <w:t>e</w:t>
+      </w:r>
+      <w:r>
+        <w:rPr>
+          <w:rFonts w:ascii="Tahoma" w:hAnsi="Tahoma" w:cs="Tahoma"/>
+          <w:color w:val="000000"/>
+          <w:shd w:val="clear" w:color="auto" w:fill="FFFFFF"/>
+          <w:vertAlign w:val="superscript"/>
+        </w:rPr>
+        <w:t>10</w:t>
+      </w:r>
+      <w:r>
+        <w:rPr>
+          <w:rFonts w:ascii="Tahoma" w:hAnsi="Tahoma" w:cs="Tahoma"/>
+          <w:color w:val="000000"/>
+          <w:shd w:val="clear" w:color="auto" w:fill="FFFFFF"/>
+          <w:vertAlign w:val="superscript"/>
+        </w:rPr>
+        <w:t>K</w:t>
+      </w:r>
+      <w:r>
+        <w:rPr>
+          <w:rFonts w:ascii="Tahoma" w:hAnsi="Tahoma" w:cs="Tahoma"/>
+          <w:color w:val="000000"/>
+          <w:shd w:val="clear" w:color="auto" w:fill="FFFFFF"/>
+        </w:rPr>
+        <w:t xml:space="preserve"> = 2000 /  </w:t>
+      </w:r>
+      <w:r>
+        <w:rPr>
+          <w:rFonts w:ascii="Tahoma" w:hAnsi="Tahoma" w:cs="Tahoma"/>
+          <w:color w:val="000000"/>
+          <w:shd w:val="clear" w:color="auto" w:fill="FFFFFF"/>
+        </w:rPr>
+        <w:t>e</w:t>
+      </w:r>
+      <w:r>
+        <w:rPr>
+          <w:rFonts w:ascii="Tahoma" w:hAnsi="Tahoma" w:cs="Tahoma"/>
+          <w:color w:val="000000"/>
+          <w:shd w:val="clear" w:color="auto" w:fill="FFFFFF"/>
+          <w:vertAlign w:val="superscript"/>
+        </w:rPr>
+        <w:t>10x</w:t>
+      </w:r>
+      <w:r>
+        <w:rPr>
+          <w:rFonts w:ascii="Tahoma" w:hAnsi="Tahoma" w:cs="Tahoma"/>
+          <w:color w:val="000000"/>
+          <w:shd w:val="clear" w:color="auto" w:fill="FFFFFF"/>
+          <w:vertAlign w:val="superscript"/>
+        </w:rPr>
+        <w:t>(ln(5)/7)</w:t>
+      </w:r>
+      <w:r>
+        <w:rPr>
+          <w:rFonts w:ascii="Tahoma" w:hAnsi="Tahoma" w:cs="Tahoma"/>
+          <w:color w:val="000000"/>
+          <w:shd w:val="clear" w:color="auto" w:fill="FFFFFF"/>
+        </w:rPr>
+        <w:t xml:space="preserve">  = </w:t>
+      </w:r>
+      <w:r>
+        <w:rPr>
+          <w:rFonts w:ascii="Tahoma" w:hAnsi="Tahoma" w:cs="Tahoma"/>
+          <w:color w:val="000000"/>
+          <w:shd w:val="clear" w:color="auto" w:fill="FFFFFF"/>
+        </w:rPr>
+        <w:t xml:space="preserve">400 /  </w:t>
+      </w:r>
+      <w:r>
+        <w:rPr>
+          <w:rFonts w:ascii="Tahoma" w:hAnsi="Tahoma" w:cs="Tahoma"/>
+          <w:color w:val="000000"/>
+          <w:shd w:val="clear" w:color="auto" w:fill="FFFFFF"/>
+        </w:rPr>
+        <w:t>e</w:t>
+      </w:r>
+      <w:r>
+        <w:rPr>
+          <w:rFonts w:ascii="Tahoma" w:hAnsi="Tahoma" w:cs="Tahoma"/>
+          <w:color w:val="000000"/>
+          <w:shd w:val="clear" w:color="auto" w:fill="FFFFFF"/>
+          <w:vertAlign w:val="superscript"/>
+        </w:rPr>
+        <w:t>3x(ln(5)/7)</w:t>
+      </w:r>
+      <w:r>
+        <w:rPr>
+          <w:rFonts w:ascii="Tahoma" w:hAnsi="Tahoma" w:cs="Tahoma"/>
+          <w:color w:val="000000"/>
+          <w:shd w:val="clear" w:color="auto" w:fill="FFFFFF"/>
+        </w:rPr>
+        <w:t xml:space="preserve">  = </w:t>
+      </w:r>
+      <w:r>
+        <w:rPr>
+          <w:rFonts w:ascii="Tahoma" w:hAnsi="Tahoma" w:cs="Tahoma"/>
+          <w:color w:val="000000"/>
+          <w:shd w:val="clear" w:color="auto" w:fill="FFFFFF"/>
+        </w:rPr>
+        <w:t>200.67</w:t>
+      </w:r>
+      <w:r>
+        <w:rPr>
+          <w:rFonts w:ascii="Tahoma" w:hAnsi="Tahoma" w:cs="Tahoma"/>
+          <w:color w:val="000000"/>
+          <w:shd w:val="clear" w:color="auto" w:fill="FFFFFF"/>
+        </w:rPr>
+        <w:t>~ 20</w:t>
+      </w:r>
+      <w:r>
+        <w:rPr>
+          <w:rFonts w:ascii="Tahoma" w:hAnsi="Tahoma" w:cs="Tahoma"/>
+          <w:color w:val="000000"/>
+          <w:shd w:val="clear" w:color="auto" w:fill="FFFFFF"/>
+        </w:rPr>
+        <w:t>0</w:t>
+      </w:r>
+    </w:p>
+    <w:p>
+      <w:pPr>
+        <w:pStyle w:val="NormalWeb"/>
+        <w:numPr>
+          <w:ilvl w:val="0"/>
+          <w:numId w:val="27"/>
+        </w:numPr>
+        <w:rPr>
+          <w:rFonts w:ascii="Tahoma" w:hAnsi="Tahoma" w:cs="Tahoma"/>
+        </w:rPr>
+      </w:pPr>
+      <w:r>
+        <w:rPr>
+          <w:rFonts w:ascii="Tahoma" w:hAnsi="Tahoma" w:cs="Tahoma"/>
+        </w:rPr>
+        <w:t xml:space="preserve">You’re excited when you hear that you’ve been given a new pre-clinical research project where you’ll be culturing liver cells and testing new drug compounds for toxicity. You </w:t>
+      </w:r>
+      <w:r>
+        <w:rPr>
+          <w:rFonts w:ascii="Tahoma" w:hAnsi="Tahoma" w:cs="Tahoma"/>
+        </w:rPr>
+        <w:t>know</w:t>
+      </w:r>
+      <w:r>
+        <w:rPr>
+          <w:rFonts w:ascii="Tahoma" w:hAnsi="Tahoma" w:cs="Tahoma"/>
+        </w:rPr>
+        <w:t xml:space="preserve"> that the liver has great regenerative properties, so you attempt to cell and explant cultures from your rodent liver biopsies. To your dismay the cells aren’t growing in culture – in fact they are dying. Please explain what factors you can control in tissue culture and how these might negatively affect your cell viability. </w:t>
+      </w:r>
+    </w:p>
+    <w:p>
+      <w:pPr>
+        <w:pStyle w:val="NormalWeb"/>
+        <w:rPr>
+          <w:rFonts w:ascii="Tahoma" w:hAnsi="Tahoma" w:cs="Tahoma"/>
+        </w:rPr>
+        <w:sectPr>
+          <w:pgSz w:w="12240" w:h="15840"/>
+          <w:pgMar w:top="1440" w:right="1440" w:bottom="1440" w:left="1440" w:header="720" w:footer="720" w:gutter="0"/>
+          <w:cols w:space="720"/>
+          <w:docGrid w:linePitch="360"/>
+        </w:sectPr>
+      </w:pPr>
+      <w:r>
+        <w:rPr>
+          <w:rFonts w:ascii="Tahoma" w:hAnsi="Tahoma" w:cs="Tahoma"/>
+        </w:rPr>
+        <w:t>Some of t</w:t>
+      </w:r>
+      <w:r>
+        <w:rPr>
+          <w:rFonts w:ascii="Tahoma" w:hAnsi="Tahoma" w:cs="Tahoma"/>
+        </w:rPr>
+        <w:t>he f</w:t>
+      </w:r>
+      <w:r>
+        <w:rPr>
+          <w:rFonts w:ascii="Tahoma" w:hAnsi="Tahoma" w:cs="Tahoma"/>
+        </w:rPr>
+        <w:t xml:space="preserve">actors </w:t>
+      </w:r>
+      <w:r>
+        <w:rPr>
+          <w:rFonts w:ascii="Tahoma" w:hAnsi="Tahoma" w:cs="Tahoma"/>
+        </w:rPr>
+        <w:t xml:space="preserve">we can control </w:t>
+      </w:r>
+      <w:r>
+        <w:rPr>
+          <w:rFonts w:ascii="Tahoma" w:hAnsi="Tahoma" w:cs="Tahoma"/>
+        </w:rPr>
+        <w:t xml:space="preserve">having an impact on </w:t>
+      </w:r>
+      <w:r>
+        <w:rPr>
+          <w:rFonts w:ascii="Tahoma" w:hAnsi="Tahoma" w:cs="Tahoma"/>
+        </w:rPr>
+        <w:t xml:space="preserve">cell proliferation in </w:t>
+      </w:r>
+      <w:r>
+        <w:rPr>
+          <w:rFonts w:ascii="Tahoma" w:hAnsi="Tahoma" w:cs="Tahoma"/>
+        </w:rPr>
+        <w:t xml:space="preserve">tissue </w:t>
+      </w:r>
+      <w:proofErr w:type="spellStart"/>
+      <w:r>
+        <w:rPr>
+          <w:rFonts w:ascii="Tahoma" w:hAnsi="Tahoma" w:cs="Tahoma"/>
+        </w:rPr>
+        <w:t>cultu</w:t>
+      </w:r>
+      <w:proofErr w:type="spellEnd"/>
+    </w:p>
+    <w:p>
+      <w:pPr>
+        <w:pStyle w:val="NormalWeb"/>
+        <w:rPr>
+          <w:rFonts w:ascii="Tahoma" w:hAnsi="Tahoma" w:cs="Tahoma"/>
+        </w:rPr>
+      </w:pPr>
+    </w:p>
+    <w:tbl>
+      <w:tblPr>
+        <w:tblStyle w:val="TableGrid"/>
+        <w:tblW w:w="12775" w:type="dxa"/>
+        <w:tblLook w:val="04A0" w:firstRow="1" w:lastRow="0" w:firstColumn="1" w:lastColumn="0" w:noHBand="0" w:noVBand="1"/>
+      </w:tblPr>
+      <w:tblGrid>
+        <w:gridCol w:w="1975"/>
+        <w:gridCol w:w="5220"/>
+        <w:gridCol w:w="5580"/>
+      </w:tblGrid>
+      <w:tr>
+        <w:tc>
+          <w:tcPr>
+            <w:tcW w:w="1975" w:type="dxa"/>
+            <w:shd w:val="clear" w:color="auto" w:fill="B4C6E7" w:themeFill="accent1" w:themeFillTint="66"/>
+          </w:tcPr>
+          <w:p>
+            <w:pPr>
+              <w:pStyle w:val="NormalWeb"/>
+              <w:jc w:val="center"/>
+              <w:rPr>
+                <w:rFonts w:ascii="Tahoma" w:hAnsi="Tahoma" w:cs="Tahoma"/>
+                <w:b/>
+                <w:bCs/>
+              </w:rPr>
+            </w:pPr>
+            <w:r>
+              <w:rPr>
+                <w:rFonts w:ascii="Tahoma" w:hAnsi="Tahoma" w:cs="Tahoma"/>
+                <w:b/>
+                <w:bCs/>
+              </w:rPr>
+              <w:t>Factors</w:t>
+            </w:r>
+          </w:p>
+        </w:tc>
+        <w:tc>
+          <w:tcPr>
+            <w:tcW w:w="5220" w:type="dxa"/>
+            <w:shd w:val="clear" w:color="auto" w:fill="B4C6E7" w:themeFill="accent1" w:themeFillTint="66"/>
+          </w:tcPr>
+          <w:p>
+            <w:pPr>
+              <w:pStyle w:val="NormalWeb"/>
+              <w:jc w:val="center"/>
+              <w:rPr>
+                <w:rFonts w:ascii="Tahoma" w:hAnsi="Tahoma" w:cs="Tahoma"/>
+                <w:b/>
+                <w:bCs/>
+              </w:rPr>
+            </w:pPr>
+            <w:r>
+              <w:rPr>
+                <w:rFonts w:ascii="Tahoma" w:hAnsi="Tahoma" w:cs="Tahoma"/>
+                <w:b/>
+                <w:bCs/>
+              </w:rPr>
+              <w:t>Action</w:t>
+            </w:r>
+            <w:r>
+              <w:rPr>
+                <w:rFonts w:ascii="Tahoma" w:hAnsi="Tahoma" w:cs="Tahoma"/>
+                <w:b/>
+                <w:bCs/>
+              </w:rPr>
+              <w:t xml:space="preserve"> (</w:t>
+            </w:r>
+            <w:r>
+              <w:rPr>
+                <w:rFonts w:ascii="Tahoma" w:hAnsi="Tahoma" w:cs="Tahoma"/>
+                <w:b/>
+                <w:bCs/>
+              </w:rPr>
+              <w:t>Positive impact</w:t>
+            </w:r>
+            <w:r>
+              <w:rPr>
+                <w:rFonts w:ascii="Tahoma" w:hAnsi="Tahoma" w:cs="Tahoma"/>
+                <w:b/>
+                <w:bCs/>
+              </w:rPr>
+              <w:t>)</w:t>
+            </w:r>
+          </w:p>
+        </w:tc>
+        <w:tc>
+          <w:tcPr>
+            <w:tcW w:w="5580" w:type="dxa"/>
+            <w:shd w:val="clear" w:color="auto" w:fill="B4C6E7" w:themeFill="accent1" w:themeFillTint="66"/>
+          </w:tcPr>
+          <w:p>
+            <w:pPr>
+              <w:pStyle w:val="NormalWeb"/>
+              <w:jc w:val="center"/>
+              <w:rPr>
+                <w:rFonts w:ascii="Tahoma" w:hAnsi="Tahoma" w:cs="Tahoma"/>
+                <w:b/>
+                <w:bCs/>
+              </w:rPr>
+            </w:pPr>
+            <w:r>
+              <w:rPr>
+                <w:rFonts w:ascii="Tahoma" w:hAnsi="Tahoma" w:cs="Tahoma"/>
+                <w:b/>
+                <w:bCs/>
+              </w:rPr>
+              <w:t>Negative impact</w:t>
+            </w:r>
+          </w:p>
+        </w:tc>
+      </w:tr>
+      <w:tr>
+        <w:tc>
+          <w:tcPr>
+            <w:tcW w:w="1975" w:type="dxa"/>
+          </w:tcPr>
+          <w:p>
+            <w:pPr>
+              <w:pStyle w:val="NormalWeb"/>
+              <w:rPr>
+                <w:rFonts w:ascii="Tahoma" w:hAnsi="Tahoma" w:cs="Tahoma"/>
+              </w:rPr>
+            </w:pPr>
+            <w:r>
+              <w:rPr>
+                <w:rFonts w:ascii="Tahoma" w:hAnsi="Tahoma" w:cs="Tahoma"/>
+              </w:rPr>
+              <w:t>Nutrients, growth factors, and hormones</w:t>
+            </w:r>
+          </w:p>
+        </w:tc>
+        <w:tc>
+          <w:tcPr>
+            <w:tcW w:w="5220" w:type="dxa"/>
+          </w:tcPr>
+          <w:p>
+            <w:pPr>
+              <w:pStyle w:val="NormalWeb"/>
+              <w:numPr>
+                <w:ilvl w:val="0"/>
+                <w:numId w:val="32"/>
+              </w:numPr>
+              <w:spacing w:before="0" w:beforeAutospacing="0" w:after="0" w:afterAutospacing="0"/>
+              <w:rPr>
+                <w:rFonts w:ascii="Tahoma" w:hAnsi="Tahoma" w:cs="Tahoma"/>
+              </w:rPr>
+            </w:pPr>
+            <w:r>
+              <w:rPr>
+                <w:rFonts w:ascii="Tahoma" w:hAnsi="Tahoma" w:cs="Tahoma"/>
+              </w:rPr>
+              <w:t>Culture medium is added to nourish the cells</w:t>
+            </w:r>
+            <w:r>
+              <w:rPr>
+                <w:rFonts w:ascii="Tahoma" w:hAnsi="Tahoma" w:cs="Tahoma"/>
+              </w:rPr>
+              <w:t>. Growth factors or cytokines improve cell viability, and growth and keep cells healthier.</w:t>
+            </w:r>
+          </w:p>
+          <w:p>
+            <w:pPr>
+              <w:pStyle w:val="NormalWeb"/>
+              <w:numPr>
+                <w:ilvl w:val="0"/>
+                <w:numId w:val="32"/>
+              </w:numPr>
+              <w:spacing w:before="0" w:beforeAutospacing="0" w:after="0" w:afterAutospacing="0"/>
+              <w:rPr>
+                <w:rFonts w:ascii="Tahoma" w:hAnsi="Tahoma" w:cs="Tahoma"/>
+              </w:rPr>
+            </w:pPr>
+            <w:r>
+              <w:rPr>
+                <w:rFonts w:ascii="Tahoma" w:hAnsi="Tahoma" w:cs="Tahoma"/>
+              </w:rPr>
+              <w:t xml:space="preserve">Ex.: </w:t>
+            </w:r>
+            <w:r>
+              <w:rPr>
+                <w:rFonts w:ascii="Tahoma" w:hAnsi="Tahoma" w:cs="Tahoma"/>
+              </w:rPr>
+              <w:t xml:space="preserve"> Activin A regulates cell proliferation</w:t>
+            </w:r>
+            <w:r>
+              <w:rPr>
+                <w:rStyle w:val="FootnoteReference"/>
+                <w:rFonts w:ascii="Tahoma" w:hAnsi="Tahoma" w:cs="Tahoma"/>
+              </w:rPr>
+              <w:footnoteReference w:id="1"/>
+            </w:r>
+          </w:p>
+        </w:tc>
+        <w:tc>
+          <w:tcPr>
+            <w:tcW w:w="5580" w:type="dxa"/>
+          </w:tcPr>
+          <w:p>
+            <w:pPr>
+              <w:pStyle w:val="NormalWeb"/>
+              <w:numPr>
+                <w:ilvl w:val="0"/>
+                <w:numId w:val="32"/>
+              </w:numPr>
+              <w:spacing w:before="0" w:beforeAutospacing="0" w:after="0" w:afterAutospacing="0"/>
+              <w:rPr>
+                <w:rFonts w:ascii="Tahoma" w:hAnsi="Tahoma" w:cs="Tahoma"/>
+              </w:rPr>
+            </w:pPr>
+            <w:r>
+              <w:rPr>
+                <w:rFonts w:ascii="Tahoma" w:hAnsi="Tahoma" w:cs="Tahoma"/>
+              </w:rPr>
+              <w:t xml:space="preserve">If cells do not have proper nutrients and sufficient abundance they cannot function and </w:t>
+            </w:r>
+            <w:r>
+              <w:rPr>
+                <w:rFonts w:ascii="Tahoma" w:hAnsi="Tahoma" w:cs="Tahoma"/>
+              </w:rPr>
+              <w:t>ful</w:t>
+            </w:r>
+            <w:r>
+              <w:rPr>
+                <w:rFonts w:ascii="Tahoma" w:hAnsi="Tahoma" w:cs="Tahoma"/>
+              </w:rPr>
+              <w:t xml:space="preserve">fill their functions. They are eventually </w:t>
+            </w:r>
+            <w:r>
+              <w:rPr>
+                <w:rFonts w:ascii="Tahoma" w:hAnsi="Tahoma" w:cs="Tahoma"/>
+              </w:rPr>
+              <w:t xml:space="preserve">going </w:t>
+            </w:r>
+            <w:r>
+              <w:rPr>
+                <w:rFonts w:ascii="Tahoma" w:hAnsi="Tahoma" w:cs="Tahoma"/>
+              </w:rPr>
+              <w:t>in apoptosis.</w:t>
+            </w:r>
+          </w:p>
+          <w:p>
+            <w:pPr>
+              <w:pStyle w:val="NormalWeb"/>
+              <w:numPr>
+                <w:ilvl w:val="0"/>
+                <w:numId w:val="32"/>
+              </w:numPr>
+              <w:spacing w:before="0" w:beforeAutospacing="0" w:after="0" w:afterAutospacing="0"/>
+              <w:rPr>
+                <w:rFonts w:ascii="Tahoma" w:hAnsi="Tahoma" w:cs="Tahoma"/>
+              </w:rPr>
+            </w:pPr>
+            <w:r>
+              <w:rPr>
+                <w:rFonts w:ascii="Tahoma" w:hAnsi="Tahoma" w:cs="Tahoma"/>
+              </w:rPr>
+              <w:t>Quality of the serum used in term of nutrients (vitamins, glucose, salts, etc.) can affect cell differentiation.</w:t>
+            </w:r>
+          </w:p>
+        </w:tc>
+      </w:tr>
+      <w:tr>
+        <w:tc>
+          <w:tcPr>
+            <w:tcW w:w="1975" w:type="dxa"/>
+          </w:tcPr>
+          <w:p>
+            <w:pPr>
+              <w:pStyle w:val="NormalWeb"/>
+              <w:rPr>
+                <w:rFonts w:ascii="Tahoma" w:hAnsi="Tahoma" w:cs="Tahoma"/>
+              </w:rPr>
+            </w:pPr>
+            <w:r>
+              <w:rPr>
+                <w:rFonts w:ascii="Tahoma" w:hAnsi="Tahoma" w:cs="Tahoma"/>
+              </w:rPr>
+              <w:t>Media v</w:t>
+            </w:r>
+            <w:r>
+              <w:rPr>
+                <w:rFonts w:ascii="Tahoma" w:hAnsi="Tahoma" w:cs="Tahoma"/>
+              </w:rPr>
+              <w:t>olume</w:t>
+            </w:r>
+          </w:p>
+        </w:tc>
+        <w:tc>
+          <w:tcPr>
+            <w:tcW w:w="5220" w:type="dxa"/>
+          </w:tcPr>
+          <w:p>
+            <w:pPr>
+              <w:pStyle w:val="NormalWeb"/>
+              <w:numPr>
+                <w:ilvl w:val="0"/>
+                <w:numId w:val="34"/>
+              </w:numPr>
+              <w:spacing w:before="0" w:beforeAutospacing="0" w:after="0" w:afterAutospacing="0"/>
+              <w:rPr>
+                <w:rFonts w:ascii="Tahoma" w:hAnsi="Tahoma" w:cs="Tahoma"/>
+              </w:rPr>
+            </w:pPr>
+            <w:r>
+              <w:rPr>
+                <w:rFonts w:ascii="Tahoma" w:hAnsi="Tahoma" w:cs="Tahoma"/>
+              </w:rPr>
+              <w:t>Sized accordingly to desired growth and pattern proliferation.</w:t>
+            </w:r>
+          </w:p>
+          <w:p>
+            <w:pPr>
+              <w:pStyle w:val="NormalWeb"/>
+              <w:numPr>
+                <w:ilvl w:val="0"/>
+                <w:numId w:val="34"/>
+              </w:numPr>
+              <w:spacing w:before="0" w:beforeAutospacing="0" w:after="0" w:afterAutospacing="0"/>
+              <w:rPr>
+                <w:rFonts w:ascii="Tahoma" w:hAnsi="Tahoma" w:cs="Tahoma"/>
+              </w:rPr>
+            </w:pPr>
+            <w:r>
+              <w:rPr>
+                <w:rFonts w:ascii="Tahoma" w:hAnsi="Tahoma" w:cs="Tahoma"/>
+              </w:rPr>
+              <w:t>To continue to grow we may need to subculture the cells.</w:t>
+            </w:r>
+          </w:p>
+        </w:tc>
+        <w:tc>
+          <w:tcPr>
+            <w:tcW w:w="5580" w:type="dxa"/>
+          </w:tcPr>
+          <w:p>
+            <w:pPr>
+              <w:pStyle w:val="NormalWeb"/>
+              <w:rPr>
+                <w:rFonts w:ascii="Tahoma" w:hAnsi="Tahoma" w:cs="Tahoma"/>
+              </w:rPr>
+            </w:pPr>
+            <w:r>
+              <w:rPr>
+                <w:rFonts w:ascii="Tahoma" w:hAnsi="Tahoma" w:cs="Tahoma"/>
+              </w:rPr>
+              <w:t xml:space="preserve">With reduced area, once cells reach confluence, proliferation stops. Density also affects cell growth. </w:t>
+            </w:r>
+          </w:p>
+        </w:tc>
+      </w:tr>
+      <w:tr>
+        <w:tc>
+          <w:tcPr>
+            <w:tcW w:w="1975" w:type="dxa"/>
+          </w:tcPr>
+          <w:p>
+            <w:pPr>
+              <w:pStyle w:val="NormalWeb"/>
+              <w:rPr>
+                <w:rFonts w:ascii="Tahoma" w:hAnsi="Tahoma" w:cs="Tahoma"/>
+              </w:rPr>
+            </w:pPr>
+            <w:r>
+              <w:rPr>
+                <w:rFonts w:ascii="Tahoma" w:hAnsi="Tahoma" w:cs="Tahoma"/>
+              </w:rPr>
+              <w:t>Waste accumulation</w:t>
+            </w:r>
+          </w:p>
+        </w:tc>
+        <w:tc>
+          <w:tcPr>
+            <w:tcW w:w="5220" w:type="dxa"/>
+          </w:tcPr>
+          <w:p>
+            <w:pPr>
+              <w:pStyle w:val="NormalWeb"/>
+              <w:rPr>
+                <w:rFonts w:ascii="Tahoma" w:hAnsi="Tahoma" w:cs="Tahoma"/>
+              </w:rPr>
+            </w:pPr>
+            <w:r>
+              <w:rPr>
+                <w:rFonts w:ascii="Tahoma" w:hAnsi="Tahoma" w:cs="Tahoma"/>
+              </w:rPr>
+              <w:t>Medium needs to be exchanged regularly to maintain nutrients, and growth factors consumed by the cells and to eliminate waste produced by the cells.</w:t>
+            </w:r>
+          </w:p>
+        </w:tc>
+        <w:tc>
+          <w:tcPr>
+            <w:tcW w:w="5580" w:type="dxa"/>
+          </w:tcPr>
+          <w:p>
+            <w:pPr>
+              <w:pStyle w:val="NormalWeb"/>
+              <w:rPr>
+                <w:rFonts w:ascii="Tahoma" w:hAnsi="Tahoma" w:cs="Tahoma"/>
+              </w:rPr>
+            </w:pPr>
+            <w:r>
+              <w:rPr>
+                <w:rFonts w:ascii="Tahoma" w:hAnsi="Tahoma" w:cs="Tahoma"/>
+              </w:rPr>
+              <w:t>W</w:t>
+            </w:r>
+            <w:r>
+              <w:rPr>
+                <w:rFonts w:ascii="Tahoma" w:hAnsi="Tahoma" w:cs="Tahoma"/>
+              </w:rPr>
+              <w:t xml:space="preserve">aste </w:t>
+            </w:r>
+            <w:r>
+              <w:rPr>
+                <w:rFonts w:ascii="Tahoma" w:hAnsi="Tahoma" w:cs="Tahoma"/>
+              </w:rPr>
+              <w:t xml:space="preserve">accumulation can contaminate the cells and leads to apoptosis. </w:t>
+            </w:r>
+          </w:p>
+        </w:tc>
+      </w:tr>
+      <w:tr>
+        <w:tc>
+          <w:tcPr>
+            <w:tcW w:w="1975" w:type="dxa"/>
+          </w:tcPr>
+          <w:p>
+            <w:pPr>
+              <w:pStyle w:val="NormalWeb"/>
+              <w:rPr>
+                <w:rFonts w:ascii="Tahoma" w:hAnsi="Tahoma" w:cs="Tahoma"/>
+              </w:rPr>
+            </w:pPr>
+            <w:r>
+              <w:rPr>
+                <w:rFonts w:ascii="Tahoma" w:hAnsi="Tahoma" w:cs="Tahoma"/>
+              </w:rPr>
+              <w:t>pH</w:t>
+            </w:r>
+          </w:p>
+        </w:tc>
+        <w:tc>
+          <w:tcPr>
+            <w:tcW w:w="5220" w:type="dxa"/>
+          </w:tcPr>
+          <w:p>
+            <w:pPr>
+              <w:pStyle w:val="NormalWeb"/>
+              <w:rPr>
+                <w:rFonts w:ascii="Tahoma" w:hAnsi="Tahoma" w:cs="Tahoma"/>
+              </w:rPr>
+            </w:pPr>
+            <w:r>
+              <w:rPr>
+                <w:rFonts w:ascii="Tahoma" w:hAnsi="Tahoma" w:cs="Tahoma"/>
+              </w:rPr>
+              <w:t>Maintain appropriate pH for the types of cells to grow.</w:t>
+            </w:r>
+            <w:r>
+              <w:rPr>
+                <w:rFonts w:ascii="Tahoma" w:hAnsi="Tahoma" w:cs="Tahoma"/>
+              </w:rPr>
+              <w:t xml:space="preserve"> Average pH for mammalian cells is pH 7.4.</w:t>
+            </w:r>
+          </w:p>
+        </w:tc>
+        <w:tc>
+          <w:tcPr>
+            <w:tcW w:w="5580" w:type="dxa"/>
+          </w:tcPr>
+          <w:p>
+            <w:pPr>
+              <w:pStyle w:val="NormalWeb"/>
+              <w:rPr>
+                <w:rFonts w:ascii="Tahoma" w:hAnsi="Tahoma" w:cs="Tahoma"/>
+              </w:rPr>
+            </w:pPr>
+            <w:r>
+              <w:rPr>
+                <w:rFonts w:ascii="Tahoma" w:hAnsi="Tahoma" w:cs="Tahoma"/>
+              </w:rPr>
+              <w:t>Too low and high pH can be toxic</w:t>
+            </w:r>
+            <w:r>
+              <w:rPr>
+                <w:rFonts w:ascii="Tahoma" w:hAnsi="Tahoma" w:cs="Tahoma"/>
+              </w:rPr>
+              <w:t xml:space="preserve"> f</w:t>
+            </w:r>
+            <w:r>
+              <w:rPr>
+                <w:rFonts w:ascii="Tahoma" w:hAnsi="Tahoma" w:cs="Tahoma"/>
+              </w:rPr>
+              <w:t>or the cells.</w:t>
+            </w:r>
+          </w:p>
+        </w:tc>
+      </w:tr>
+      <w:tr>
+        <w:tc>
+          <w:tcPr>
+            <w:tcW w:w="1975" w:type="dxa"/>
+          </w:tcPr>
+          <w:p>
+            <w:pPr>
+              <w:pStyle w:val="NormalWeb"/>
+              <w:rPr>
+                <w:rFonts w:ascii="Tahoma" w:hAnsi="Tahoma" w:cs="Tahoma"/>
+              </w:rPr>
+            </w:pPr>
+            <w:r>
+              <w:rPr>
+                <w:rFonts w:ascii="Tahoma" w:hAnsi="Tahoma" w:cs="Tahoma"/>
+              </w:rPr>
+              <w:t>Temperature</w:t>
+            </w:r>
+          </w:p>
+        </w:tc>
+        <w:tc>
+          <w:tcPr>
+            <w:tcW w:w="5220" w:type="dxa"/>
+          </w:tcPr>
+          <w:p>
+            <w:pPr>
+              <w:pStyle w:val="NormalWeb"/>
+              <w:spacing w:before="0" w:beforeAutospacing="0" w:after="0" w:afterAutospacing="0"/>
+              <w:rPr>
+                <w:rFonts w:ascii="Tahoma" w:hAnsi="Tahoma" w:cs="Tahoma"/>
+              </w:rPr>
+            </w:pPr>
+            <w:r>
+              <w:rPr>
+                <w:rFonts w:ascii="Tahoma" w:hAnsi="Tahoma" w:cs="Tahoma"/>
+              </w:rPr>
+              <w:t>Like pH</w:t>
+            </w:r>
+            <w:r>
+              <w:rPr>
+                <w:rFonts w:ascii="Tahoma" w:hAnsi="Tahoma" w:cs="Tahoma"/>
+              </w:rPr>
+              <w:t>,</w:t>
+            </w:r>
+            <w:r>
+              <w:rPr>
+                <w:rFonts w:ascii="Tahoma" w:hAnsi="Tahoma" w:cs="Tahoma"/>
+              </w:rPr>
+              <w:t xml:space="preserve"> </w:t>
+            </w:r>
+            <w:r>
+              <w:rPr>
+                <w:rFonts w:ascii="Tahoma" w:hAnsi="Tahoma" w:cs="Tahoma"/>
+              </w:rPr>
+              <w:t xml:space="preserve">it </w:t>
+            </w:r>
+            <w:r>
+              <w:rPr>
+                <w:rFonts w:ascii="Tahoma" w:hAnsi="Tahoma" w:cs="Tahoma"/>
+              </w:rPr>
+              <w:t xml:space="preserve">depends on body temperature from which the tissue was extracted. </w:t>
+            </w:r>
+            <w:r>
+              <w:rPr>
+                <w:rFonts w:ascii="Tahoma" w:hAnsi="Tahoma" w:cs="Tahoma"/>
+              </w:rPr>
+              <w:t>Maintain appropriate temperature:</w:t>
+            </w:r>
+          </w:p>
+          <w:p>
+            <w:pPr>
+              <w:pStyle w:val="ListParagraph"/>
+              <w:numPr>
+                <w:ilvl w:val="0"/>
+                <w:numId w:val="31"/>
+              </w:numPr>
+              <w:rPr>
+                <w:rFonts w:ascii="Tahoma" w:hAnsi="Tahoma" w:cs="Tahoma"/>
+              </w:rPr>
+            </w:pPr>
+            <w:r>
+              <w:rPr>
+                <w:rFonts w:ascii="Tahoma" w:hAnsi="Tahoma" w:cs="Tahoma"/>
+              </w:rPr>
+              <w:t>Mammalian cell lines 36-36</w:t>
+            </w:r>
+            <w:r>
+              <w:rPr>
+                <w:rFonts w:ascii="Tahoma" w:hAnsi="Tahoma" w:cs="Tahoma"/>
+                <w:vertAlign w:val="superscript"/>
+              </w:rPr>
+              <w:t>o</w:t>
+            </w:r>
+            <w:r>
+              <w:rPr>
+                <w:rFonts w:ascii="Tahoma" w:hAnsi="Tahoma" w:cs="Tahoma"/>
+              </w:rPr>
+              <w:t>C</w:t>
+            </w:r>
+          </w:p>
+          <w:p>
+            <w:pPr>
+              <w:pStyle w:val="ListParagraph"/>
+              <w:numPr>
+                <w:ilvl w:val="0"/>
+                <w:numId w:val="31"/>
+              </w:numPr>
+              <w:rPr>
+                <w:rFonts w:ascii="Tahoma" w:hAnsi="Tahoma" w:cs="Tahoma"/>
+              </w:rPr>
+            </w:pPr>
+            <w:r>
+              <w:rPr>
+                <w:rFonts w:ascii="Tahoma" w:hAnsi="Tahoma" w:cs="Tahoma"/>
+              </w:rPr>
+              <w:t>I</w:t>
+            </w:r>
+            <w:r>
+              <w:rPr>
+                <w:rFonts w:ascii="Tahoma" w:hAnsi="Tahoma" w:cs="Tahoma"/>
+              </w:rPr>
+              <w:t>nsert cell lines: 27-30</w:t>
+            </w:r>
+            <w:r>
+              <w:rPr>
+                <w:rFonts w:ascii="Tahoma" w:hAnsi="Tahoma" w:cs="Tahoma"/>
+                <w:vertAlign w:val="superscript"/>
+              </w:rPr>
+              <w:t xml:space="preserve"> </w:t>
+            </w:r>
+            <w:proofErr w:type="spellStart"/>
+            <w:r>
+              <w:rPr>
+                <w:rFonts w:ascii="Tahoma" w:hAnsi="Tahoma" w:cs="Tahoma"/>
+                <w:vertAlign w:val="superscript"/>
+              </w:rPr>
+              <w:t>o</w:t>
+            </w:r>
+            <w:r>
+              <w:rPr>
+                <w:rFonts w:ascii="Tahoma" w:hAnsi="Tahoma" w:cs="Tahoma"/>
+              </w:rPr>
+              <w:t>C</w:t>
+            </w:r>
+            <w:r>
+              <w:rPr>
+                <w:rFonts w:ascii="Tahoma" w:hAnsi="Tahoma" w:cs="Tahoma"/>
+              </w:rPr>
+              <w:t>.</w:t>
+            </w:r>
+            <w:proofErr w:type="spellEnd"/>
+          </w:p>
+        </w:tc>
+        <w:tc>
+          <w:tcPr>
+            <w:tcW w:w="5580" w:type="dxa"/>
+          </w:tcPr>
+          <w:p>
+            <w:pPr>
+              <w:rPr>
+                <w:rFonts w:ascii="Tahoma" w:hAnsi="Tahoma" w:cs="Tahoma"/>
+              </w:rPr>
+            </w:pPr>
+            <w:r>
+              <w:rPr>
+                <w:rFonts w:ascii="Tahoma" w:hAnsi="Tahoma" w:cs="Tahoma"/>
+              </w:rPr>
+              <w:t>Too high temperature</w:t>
+            </w:r>
+            <w:r>
+              <w:rPr>
+                <w:rFonts w:ascii="Tahoma" w:hAnsi="Tahoma" w:cs="Tahoma"/>
+              </w:rPr>
+              <w:t>s</w:t>
+            </w:r>
+            <w:r>
+              <w:rPr>
+                <w:rFonts w:ascii="Tahoma" w:hAnsi="Tahoma" w:cs="Tahoma"/>
+              </w:rPr>
+              <w:t xml:space="preserve"> increase the fluidity or permeability of cell membrane allowing potential harmful proteins to enter the cell or damage integral or peripheral proteins. Similarly, too low temperatures stiffen the cell membrane preventing </w:t>
+            </w:r>
+            <w:r>
+              <w:rPr>
+                <w:rFonts w:ascii="Tahoma" w:hAnsi="Tahoma" w:cs="Tahoma"/>
+              </w:rPr>
+              <w:t xml:space="preserve">essential </w:t>
+            </w:r>
+            <w:r>
+              <w:rPr>
+                <w:rFonts w:ascii="Tahoma" w:hAnsi="Tahoma" w:cs="Tahoma"/>
+              </w:rPr>
+              <w:t>molecules like oxygen or glucose into the cell.</w:t>
+            </w:r>
+          </w:p>
+        </w:tc>
+      </w:tr>
+    </w:tbl>
+    <w:p>
+      <w:pPr>
+        <w:pStyle w:val="NormalWeb"/>
+        <w:rPr>
+          <w:rFonts w:ascii="Tahoma" w:hAnsi="Tahoma" w:cs="Tahoma"/>
+        </w:rPr>
+      </w:pPr>
+    </w:p>
+    <w:tbl>
+      <w:tblPr>
+        <w:tblStyle w:val="TableGrid"/>
+        <w:tblW w:w="12775" w:type="dxa"/>
+        <w:tblLook w:val="04A0" w:firstRow="1" w:lastRow="0" w:firstColumn="1" w:lastColumn="0" w:noHBand="0" w:noVBand="1"/>
+      </w:tblPr>
+      <w:tblGrid>
+        <w:gridCol w:w="2335"/>
+        <w:gridCol w:w="4860"/>
+        <w:gridCol w:w="5580"/>
+      </w:tblGrid>
+      <w:tr>
+        <w:tc>
+          <w:tcPr>
+            <w:tcW w:w="2335" w:type="dxa"/>
+            <w:shd w:val="clear" w:color="auto" w:fill="B4C6E7" w:themeFill="accent1" w:themeFillTint="66"/>
+          </w:tcPr>
+          <w:p>
+            <w:pPr>
+              <w:pStyle w:val="NormalWeb"/>
+              <w:jc w:val="center"/>
+              <w:rPr>
+                <w:rFonts w:ascii="Tahoma" w:hAnsi="Tahoma" w:cs="Tahoma"/>
+                <w:b/>
+                <w:bCs/>
+              </w:rPr>
+            </w:pPr>
+            <w:r>
+              <w:rPr>
+                <w:rFonts w:ascii="Tahoma" w:hAnsi="Tahoma" w:cs="Tahoma"/>
+                <w:b/>
+                <w:bCs/>
+              </w:rPr>
+              <w:t>Factors</w:t>
+            </w:r>
+          </w:p>
+        </w:tc>
+        <w:tc>
+          <w:tcPr>
+            <w:tcW w:w="4860" w:type="dxa"/>
+            <w:shd w:val="clear" w:color="auto" w:fill="B4C6E7" w:themeFill="accent1" w:themeFillTint="66"/>
+          </w:tcPr>
+          <w:p>
+            <w:pPr>
+              <w:pStyle w:val="NormalWeb"/>
+              <w:jc w:val="center"/>
+              <w:rPr>
+                <w:rFonts w:ascii="Tahoma" w:hAnsi="Tahoma" w:cs="Tahoma"/>
+                <w:b/>
+                <w:bCs/>
+              </w:rPr>
+            </w:pPr>
+            <w:r>
+              <w:rPr>
+                <w:rFonts w:ascii="Tahoma" w:hAnsi="Tahoma" w:cs="Tahoma"/>
+                <w:b/>
+                <w:bCs/>
+              </w:rPr>
+              <w:t>Action</w:t>
+            </w:r>
+            <w:r>
+              <w:rPr>
+                <w:rFonts w:ascii="Tahoma" w:hAnsi="Tahoma" w:cs="Tahoma"/>
+                <w:b/>
+                <w:bCs/>
+              </w:rPr>
+              <w:t xml:space="preserve"> (</w:t>
+            </w:r>
+            <w:r>
+              <w:rPr>
+                <w:rFonts w:ascii="Tahoma" w:hAnsi="Tahoma" w:cs="Tahoma"/>
+                <w:b/>
+                <w:bCs/>
+              </w:rPr>
+              <w:t>Positive impact</w:t>
+            </w:r>
+            <w:r>
+              <w:rPr>
+                <w:rFonts w:ascii="Tahoma" w:hAnsi="Tahoma" w:cs="Tahoma"/>
+                <w:b/>
+                <w:bCs/>
+              </w:rPr>
+              <w:t>)</w:t>
+            </w:r>
+          </w:p>
+        </w:tc>
+        <w:tc>
+          <w:tcPr>
+            <w:tcW w:w="5580" w:type="dxa"/>
+            <w:shd w:val="clear" w:color="auto" w:fill="B4C6E7" w:themeFill="accent1" w:themeFillTint="66"/>
+          </w:tcPr>
+          <w:p>
+            <w:pPr>
+              <w:pStyle w:val="NormalWeb"/>
+              <w:jc w:val="center"/>
+              <w:rPr>
+                <w:rFonts w:ascii="Tahoma" w:hAnsi="Tahoma" w:cs="Tahoma"/>
+                <w:b/>
+                <w:bCs/>
+              </w:rPr>
+            </w:pPr>
+            <w:r>
+              <w:rPr>
+                <w:rFonts w:ascii="Tahoma" w:hAnsi="Tahoma" w:cs="Tahoma"/>
+                <w:b/>
+                <w:bCs/>
+              </w:rPr>
+              <w:t>Negative impact</w:t>
+            </w:r>
+          </w:p>
+        </w:tc>
+      </w:tr>
+      <w:tr>
+        <w:tc>
+          <w:tcPr>
+            <w:tcW w:w="2335" w:type="dxa"/>
+          </w:tcPr>
+          <w:p>
+            <w:pPr>
+              <w:pStyle w:val="NormalWeb"/>
+              <w:rPr>
+                <w:rFonts w:ascii="Tahoma" w:hAnsi="Tahoma" w:cs="Tahoma"/>
+              </w:rPr>
+            </w:pPr>
+            <w:r>
+              <w:rPr>
+                <w:rFonts w:ascii="Tahoma" w:hAnsi="Tahoma" w:cs="Tahoma"/>
+              </w:rPr>
+              <w:t>Cell contamination</w:t>
+            </w:r>
+          </w:p>
+        </w:tc>
+        <w:tc>
+          <w:tcPr>
+            <w:tcW w:w="4860" w:type="dxa"/>
+          </w:tcPr>
+          <w:p>
+            <w:pPr>
+              <w:pStyle w:val="NormalWeb"/>
+              <w:numPr>
+                <w:ilvl w:val="0"/>
+                <w:numId w:val="32"/>
+              </w:numPr>
+              <w:spacing w:before="0" w:beforeAutospacing="0" w:after="0" w:afterAutospacing="0"/>
+              <w:rPr>
+                <w:rFonts w:ascii="Tahoma" w:hAnsi="Tahoma" w:cs="Tahoma"/>
+              </w:rPr>
+            </w:pPr>
+            <w:r>
+              <w:rPr>
+                <w:rFonts w:ascii="Tahoma" w:hAnsi="Tahoma" w:cs="Tahoma"/>
+              </w:rPr>
+              <w:t>Follow safety and sterilization guidance for laboratory practices.</w:t>
+            </w:r>
+          </w:p>
+        </w:tc>
+        <w:tc>
+          <w:tcPr>
+            <w:tcW w:w="5580" w:type="dxa"/>
+          </w:tcPr>
+          <w:p>
+            <w:pPr>
+              <w:pStyle w:val="NormalWeb"/>
+              <w:numPr>
+                <w:ilvl w:val="0"/>
+                <w:numId w:val="32"/>
+              </w:numPr>
+              <w:spacing w:before="0" w:beforeAutospacing="0" w:after="0" w:afterAutospacing="0"/>
+              <w:rPr>
+                <w:rFonts w:ascii="Tahoma" w:hAnsi="Tahoma" w:cs="Tahoma"/>
+              </w:rPr>
+            </w:pPr>
+            <w:r>
+              <w:rPr>
+                <w:rFonts w:ascii="Tahoma" w:hAnsi="Tahoma" w:cs="Tahoma"/>
+              </w:rPr>
+              <w:t>Cell could be contaminated by bacteria, fungi, yeast or virus.</w:t>
+            </w:r>
+          </w:p>
+          <w:p>
+            <w:pPr>
+              <w:pStyle w:val="ListParagraph"/>
+              <w:numPr>
+                <w:ilvl w:val="0"/>
+                <w:numId w:val="32"/>
+              </w:numPr>
+              <w:rPr>
+                <w:rFonts w:ascii="Tahoma" w:hAnsi="Tahoma" w:cs="Tahoma"/>
+              </w:rPr>
+            </w:pPr>
+            <w:r>
+              <w:rPr>
+                <w:rFonts w:ascii="Tahoma" w:hAnsi="Tahoma" w:cs="Tahoma"/>
+              </w:rPr>
+              <w:t>Chemical contamination which may originate from endotoxins, detergents, impurities of the media, or water used in media or buffers, or from equipment and supplies, can affect cell culture.</w:t>
+            </w:r>
+            <w:r>
+              <w:rPr>
+                <w:rFonts w:ascii="Tahoma" w:hAnsi="Tahoma" w:cs="Tahoma"/>
+              </w:rPr>
+              <w:t xml:space="preserve"> Antivirus could be used to prevent virus contamination, although antibiotics could be toxic to cell cultures.</w:t>
+            </w:r>
+          </w:p>
+        </w:tc>
+      </w:tr>
+    </w:tbl>
+    <w:p>
+      <w:pPr>
+        <w:pStyle w:val="NormalWeb"/>
+        <w:rPr>
+          <w:rFonts w:ascii="Tahoma" w:hAnsi="Tahoma" w:cs="Tahoma"/>
+        </w:rPr>
+        <w:sectPr>
+          <w:pgSz w:w="15840" w:h="12240" w:orient="landscape"/>
+          <w:pgMar w:top="1440" w:right="1440" w:bottom="1440" w:left="1440" w:header="720" w:footer="720" w:gutter="0"/>
+          <w:cols w:space="720"/>
+          <w:docGrid w:linePitch="360"/>
+        </w:sectPr>
+      </w:pPr>
+    </w:p>
+    <w:p>
+      <w:pPr>
+        <w:pStyle w:val="NormalWeb"/>
+        <w:rPr>
+          <w:rFonts w:ascii="Tahoma" w:hAnsi="Tahoma" w:cs="Tahoma"/>
+        </w:rPr>
+      </w:pPr>
+    </w:p>
+    <w:p>
+      <w:pPr>
+        <w:pStyle w:val="NormalWeb"/>
+        <w:rPr>
+          <w:rFonts w:ascii="Tahoma" w:hAnsi="Tahoma" w:cs="Tahoma"/>
+        </w:rPr>
+      </w:pPr>
+      <w:r>
+        <w:rPr>
+          <w:rFonts w:ascii="Tahoma" w:hAnsi="Tahoma" w:cs="Tahoma"/>
+        </w:rPr>
+        <w:br w:type="page"/>
+      </w:r>
+    </w:p>
+    <w:p>
+      <w:pPr>
+        <w:pStyle w:val="NormalWeb"/>
+        <w:rPr>
+          <w:rFonts w:ascii="Tahoma" w:hAnsi="Tahoma" w:cs="Tahoma"/>
+        </w:rPr>
+      </w:pPr>
+    </w:p>
+    <w:p>
+      <w:pPr>
+        <w:pStyle w:val="NormalWeb"/>
+        <w:rPr>
+          <w:rFonts w:ascii="Tahoma" w:hAnsi="Tahoma" w:cs="Tahoma"/>
+        </w:rPr>
+      </w:pPr>
     </w:p>
     <w:sectPr>
       <w:pgSz w:w="12240" w:h="15840"/>
@@ -134,6 +2965,25 @@
       </w:r>
     </w:p>
   </w:footnote>
+  <w:footnote w:id="1">
+    <w:p>
+      <w:pPr>
+        <w:pStyle w:val="FootnoteText"/>
+      </w:pPr>
+      <w:r>
+        <w:rPr>
+          <w:rStyle w:val="FootnoteReference"/>
+        </w:rPr>
+        <w:footnoteRef/>
+      </w:r>
+      <w:r>
+        <w:t xml:space="preserve"> For an example of list of supplements: </w:t>
+      </w:r>
+      <w:r>
+        <w:t>https://www.ptglab.com/support/cell-culture-protocol/introduction-to-cell-culture/</w:t>
+      </w:r>
+    </w:p>
+  </w:footnote>
 </w:footnotes>
 </file>
 
@@ -491,6 +3341,119 @@
     </w:lvl>
   </w:abstractNum>
   <w:abstractNum w:abstractNumId="3" w15:restartNumberingAfterBreak="0">
+    <w:nsid w:val="19A05689"/>
+    <w:multiLevelType w:val="hybridMultilevel"/>
+    <w:tmpl w:val="E93ADC2E"/>
+    <w:lvl w:ilvl="0" w:tplc="04090005">
+      <w:start w:val="1"/>
+      <w:numFmt w:val="bullet"/>
+      <w:lvlText w:val=""/>
+      <w:lvlJc w:val="left"/>
+      <w:pPr>
+        <w:ind w:left="360" w:hanging="360"/>
+      </w:pPr>
+      <w:rPr>
+        <w:rFonts w:ascii="Wingdings" w:hAnsi="Wingdings" w:hint="default"/>
+      </w:rPr>
+    </w:lvl>
+    <w:lvl w:ilvl="1" w:tplc="04090003" w:tentative="1">
+      <w:start w:val="1"/>
+      <w:numFmt w:val="bullet"/>
+      <w:lvlText w:val="o"/>
+      <w:lvlJc w:val="left"/>
+      <w:pPr>
+        <w:ind w:left="1080" w:hanging="360"/>
+      </w:pPr>
+      <w:rPr>
+        <w:rFonts w:ascii="Courier New" w:hAnsi="Courier New" w:cs="Courier New" w:hint="default"/>
+      </w:rPr>
+    </w:lvl>
+    <w:lvl w:ilvl="2" w:tplc="04090005" w:tentative="1">
+      <w:start w:val="1"/>
+      <w:numFmt w:val="bullet"/>
+      <w:lvlText w:val=""/>
+      <w:lvlJc w:val="left"/>
+      <w:pPr>
+        <w:ind w:left="1800" w:hanging="360"/>
+      </w:pPr>
+      <w:rPr>
+        <w:rFonts w:ascii="Wingdings" w:hAnsi="Wingdings" w:hint="default"/>
+      </w:rPr>
+    </w:lvl>
+    <w:lvl w:ilvl="3" w:tplc="04090001" w:tentative="1">
+      <w:start w:val="1"/>
+      <w:numFmt w:val="bullet"/>
+      <w:lvlText w:val=""/>
+      <w:lvlJc w:val="left"/>
+      <w:pPr>
+        <w:ind w:left="2520" w:hanging="360"/>
+      </w:pPr>
+      <w:rPr>
+        <w:rFonts w:ascii="Symbol" w:hAnsi="Symbol" w:hint="default"/>
+      </w:rPr>
+    </w:lvl>
+    <w:lvl w:ilvl="4" w:tplc="04090003" w:tentative="1">
+      <w:start w:val="1"/>
+      <w:numFmt w:val="bullet"/>
+      <w:lvlText w:val="o"/>
+      <w:lvlJc w:val="left"/>
+      <w:pPr>
+        <w:ind w:left="3240" w:hanging="360"/>
+      </w:pPr>
+      <w:rPr>
+        <w:rFonts w:ascii="Courier New" w:hAnsi="Courier New" w:cs="Courier New" w:hint="default"/>
+      </w:rPr>
+    </w:lvl>
+    <w:lvl w:ilvl="5" w:tplc="04090005" w:tentative="1">
+      <w:start w:val="1"/>
+      <w:numFmt w:val="bullet"/>
+      <w:lvlText w:val=""/>
+      <w:lvlJc w:val="left"/>
+      <w:pPr>
+        <w:ind w:left="3960" w:hanging="360"/>
+      </w:pPr>
+      <w:rPr>
+        <w:rFonts w:ascii="Wingdings" w:hAnsi="Wingdings" w:hint="default"/>
+      </w:rPr>
+    </w:lvl>
+    <w:lvl w:ilvl="6" w:tplc="04090001" w:tentative="1">
+      <w:start w:val="1"/>
+      <w:numFmt w:val="bullet"/>
+      <w:lvlText w:val=""/>
+      <w:lvlJc w:val="left"/>
+      <w:pPr>
+        <w:ind w:left="4680" w:hanging="360"/>
+      </w:pPr>
+      <w:rPr>
+        <w:rFonts w:ascii="Symbol" w:hAnsi="Symbol" w:hint="default"/>
+      </w:rPr>
+    </w:lvl>
+    <w:lvl w:ilvl="7" w:tplc="04090003" w:tentative="1">
+      <w:start w:val="1"/>
+      <w:numFmt w:val="bullet"/>
+      <w:lvlText w:val="o"/>
+      <w:lvlJc w:val="left"/>
+      <w:pPr>
+        <w:ind w:left="5400" w:hanging="360"/>
+      </w:pPr>
+      <w:rPr>
+        <w:rFonts w:ascii="Courier New" w:hAnsi="Courier New" w:cs="Courier New" w:hint="default"/>
+      </w:rPr>
+    </w:lvl>
+    <w:lvl w:ilvl="8" w:tplc="04090005" w:tentative="1">
+      <w:start w:val="1"/>
+      <w:numFmt w:val="bullet"/>
+      <w:lvlText w:val=""/>
+      <w:lvlJc w:val="left"/>
+      <w:pPr>
+        <w:ind w:left="6120" w:hanging="360"/>
+      </w:pPr>
+      <w:rPr>
+        <w:rFonts w:ascii="Wingdings" w:hAnsi="Wingdings" w:hint="default"/>
+      </w:rPr>
+    </w:lvl>
+  </w:abstractNum>
+  <w:abstractNum w:abstractNumId="4" w15:restartNumberingAfterBreak="0">
     <w:nsid w:val="28FA41DF"/>
     <w:multiLevelType w:val="hybridMultilevel"/>
     <w:tmpl w:val="8EA015F0"/>
@@ -579,7 +3542,7 @@
       </w:pPr>
     </w:lvl>
   </w:abstractNum>
-  <w:abstractNum w:abstractNumId="4" w15:restartNumberingAfterBreak="0">
+  <w:abstractNum w:abstractNumId="5" w15:restartNumberingAfterBreak="0">
     <w:nsid w:val="31413AFF"/>
     <w:multiLevelType w:val="hybridMultilevel"/>
     <w:tmpl w:val="C88C3AE2"/>
@@ -668,7 +3631,7 @@
       </w:pPr>
     </w:lvl>
   </w:abstractNum>
-  <w:abstractNum w:abstractNumId="5" w15:restartNumberingAfterBreak="0">
+  <w:abstractNum w:abstractNumId="6" w15:restartNumberingAfterBreak="0">
     <w:nsid w:val="34320DAF"/>
     <w:multiLevelType w:val="hybridMultilevel"/>
     <w:tmpl w:val="9EBE4642"/>
@@ -758,7 +3721,120 @@
       </w:pPr>
     </w:lvl>
   </w:abstractNum>
-  <w:abstractNum w:abstractNumId="6" w15:restartNumberingAfterBreak="0">
+  <w:abstractNum w:abstractNumId="7" w15:restartNumberingAfterBreak="0">
+    <w:nsid w:val="34B7204C"/>
+    <w:multiLevelType w:val="hybridMultilevel"/>
+    <w:tmpl w:val="8CF8A1F2"/>
+    <w:lvl w:ilvl="0" w:tplc="04090001">
+      <w:start w:val="1"/>
+      <w:numFmt w:val="bullet"/>
+      <w:lvlText w:val=""/>
+      <w:lvlJc w:val="left"/>
+      <w:pPr>
+        <w:ind w:left="360" w:hanging="360"/>
+      </w:pPr>
+      <w:rPr>
+        <w:rFonts w:ascii="Symbol" w:hAnsi="Symbol" w:hint="default"/>
+      </w:rPr>
+    </w:lvl>
+    <w:lvl w:ilvl="1" w:tplc="04090003" w:tentative="1">
+      <w:start w:val="1"/>
+      <w:numFmt w:val="bullet"/>
+      <w:lvlText w:val="o"/>
+      <w:lvlJc w:val="left"/>
+      <w:pPr>
+        <w:ind w:left="1080" w:hanging="360"/>
+      </w:pPr>
+      <w:rPr>
+        <w:rFonts w:ascii="Courier New" w:hAnsi="Courier New" w:cs="Courier New" w:hint="default"/>
+      </w:rPr>
+    </w:lvl>
+    <w:lvl w:ilvl="2" w:tplc="04090005" w:tentative="1">
+      <w:start w:val="1"/>
+      <w:numFmt w:val="bullet"/>
+      <w:lvlText w:val=""/>
+      <w:lvlJc w:val="left"/>
+      <w:pPr>
+        <w:ind w:left="1800" w:hanging="360"/>
+      </w:pPr>
+      <w:rPr>
+        <w:rFonts w:ascii="Wingdings" w:hAnsi="Wingdings" w:hint="default"/>
+      </w:rPr>
+    </w:lvl>
+    <w:lvl w:ilvl="3" w:tplc="04090001" w:tentative="1">
+      <w:start w:val="1"/>
+      <w:numFmt w:val="bullet"/>
+      <w:lvlText w:val=""/>
+      <w:lvlJc w:val="left"/>
+      <w:pPr>
+        <w:ind w:left="2520" w:hanging="360"/>
+      </w:pPr>
+      <w:rPr>
+        <w:rFonts w:ascii="Symbol" w:hAnsi="Symbol" w:hint="default"/>
+      </w:rPr>
+    </w:lvl>
+    <w:lvl w:ilvl="4" w:tplc="04090003" w:tentative="1">
+      <w:start w:val="1"/>
+      <w:numFmt w:val="bullet"/>
+      <w:lvlText w:val="o"/>
+      <w:lvlJc w:val="left"/>
+      <w:pPr>
+        <w:ind w:left="3240" w:hanging="360"/>
+      </w:pPr>
+      <w:rPr>
+        <w:rFonts w:ascii="Courier New" w:hAnsi="Courier New" w:cs="Courier New" w:hint="default"/>
+      </w:rPr>
+    </w:lvl>
+    <w:lvl w:ilvl="5" w:tplc="04090005" w:tentative="1">
+      <w:start w:val="1"/>
+      <w:numFmt w:val="bullet"/>
+      <w:lvlText w:val=""/>
+      <w:lvlJc w:val="left"/>
+      <w:pPr>
+        <w:ind w:left="3960" w:hanging="360"/>
+      </w:pPr>
+      <w:rPr>
+        <w:rFonts w:ascii="Wingdings" w:hAnsi="Wingdings" w:hint="default"/>
+      </w:rPr>
+    </w:lvl>
+    <w:lvl w:ilvl="6" w:tplc="04090001" w:tentative="1">
+      <w:start w:val="1"/>
+      <w:numFmt w:val="bullet"/>
+      <w:lvlText w:val=""/>
+      <w:lvlJc w:val="left"/>
+      <w:pPr>
+        <w:ind w:left="4680" w:hanging="360"/>
+      </w:pPr>
+      <w:rPr>
+        <w:rFonts w:ascii="Symbol" w:hAnsi="Symbol" w:hint="default"/>
+      </w:rPr>
+    </w:lvl>
+    <w:lvl w:ilvl="7" w:tplc="04090003" w:tentative="1">
+      <w:start w:val="1"/>
+      <w:numFmt w:val="bullet"/>
+      <w:lvlText w:val="o"/>
+      <w:lvlJc w:val="left"/>
+      <w:pPr>
+        <w:ind w:left="5400" w:hanging="360"/>
+      </w:pPr>
+      <w:rPr>
+        <w:rFonts w:ascii="Courier New" w:hAnsi="Courier New" w:cs="Courier New" w:hint="default"/>
+      </w:rPr>
+    </w:lvl>
+    <w:lvl w:ilvl="8" w:tplc="04090005" w:tentative="1">
+      <w:start w:val="1"/>
+      <w:numFmt w:val="bullet"/>
+      <w:lvlText w:val=""/>
+      <w:lvlJc w:val="left"/>
+      <w:pPr>
+        <w:ind w:left="6120" w:hanging="360"/>
+      </w:pPr>
+      <w:rPr>
+        <w:rFonts w:ascii="Wingdings" w:hAnsi="Wingdings" w:hint="default"/>
+      </w:rPr>
+    </w:lvl>
+  </w:abstractNum>
+  <w:abstractNum w:abstractNumId="8" w15:restartNumberingAfterBreak="0">
     <w:nsid w:val="38357DFD"/>
     <w:multiLevelType w:val="hybridMultilevel"/>
     <w:tmpl w:val="354875B0"/>
@@ -871,7 +3947,7 @@
       </w:rPr>
     </w:lvl>
   </w:abstractNum>
-  <w:abstractNum w:abstractNumId="7" w15:restartNumberingAfterBreak="0">
+  <w:abstractNum w:abstractNumId="9" w15:restartNumberingAfterBreak="0">
     <w:nsid w:val="397E5164"/>
     <w:multiLevelType w:val="hybridMultilevel"/>
     <w:tmpl w:val="267E341C"/>
@@ -984,7 +4060,7 @@
       </w:rPr>
     </w:lvl>
   </w:abstractNum>
-  <w:abstractNum w:abstractNumId="8" w15:restartNumberingAfterBreak="0">
+  <w:abstractNum w:abstractNumId="10" w15:restartNumberingAfterBreak="0">
     <w:nsid w:val="3A6C7341"/>
     <w:multiLevelType w:val="hybridMultilevel"/>
     <w:tmpl w:val="E40E6C3C"/>
@@ -1073,7 +4149,120 @@
       </w:pPr>
     </w:lvl>
   </w:abstractNum>
-  <w:abstractNum w:abstractNumId="9" w15:restartNumberingAfterBreak="0">
+  <w:abstractNum w:abstractNumId="11" w15:restartNumberingAfterBreak="0">
+    <w:nsid w:val="41965E48"/>
+    <w:multiLevelType w:val="hybridMultilevel"/>
+    <w:tmpl w:val="89C25E04"/>
+    <w:lvl w:ilvl="0" w:tplc="04090005">
+      <w:start w:val="1"/>
+      <w:numFmt w:val="bullet"/>
+      <w:lvlText w:val=""/>
+      <w:lvlJc w:val="left"/>
+      <w:pPr>
+        <w:ind w:left="360" w:hanging="360"/>
+      </w:pPr>
+      <w:rPr>
+        <w:rFonts w:ascii="Wingdings" w:hAnsi="Wingdings" w:hint="default"/>
+      </w:rPr>
+    </w:lvl>
+    <w:lvl w:ilvl="1" w:tplc="04090003" w:tentative="1">
+      <w:start w:val="1"/>
+      <w:numFmt w:val="bullet"/>
+      <w:lvlText w:val="o"/>
+      <w:lvlJc w:val="left"/>
+      <w:pPr>
+        <w:ind w:left="1080" w:hanging="360"/>
+      </w:pPr>
+      <w:rPr>
+        <w:rFonts w:ascii="Courier New" w:hAnsi="Courier New" w:cs="Courier New" w:hint="default"/>
+      </w:rPr>
+    </w:lvl>
+    <w:lvl w:ilvl="2" w:tplc="04090005" w:tentative="1">
+      <w:start w:val="1"/>
+      <w:numFmt w:val="bullet"/>
+      <w:lvlText w:val=""/>
+      <w:lvlJc w:val="left"/>
+      <w:pPr>
+        <w:ind w:left="1800" w:hanging="360"/>
+      </w:pPr>
+      <w:rPr>
+        <w:rFonts w:ascii="Wingdings" w:hAnsi="Wingdings" w:hint="default"/>
+      </w:rPr>
+    </w:lvl>
+    <w:lvl w:ilvl="3" w:tplc="04090001" w:tentative="1">
+      <w:start w:val="1"/>
+      <w:numFmt w:val="bullet"/>
+      <w:lvlText w:val=""/>
+      <w:lvlJc w:val="left"/>
+      <w:pPr>
+        <w:ind w:left="2520" w:hanging="360"/>
+      </w:pPr>
+      <w:rPr>
+        <w:rFonts w:ascii="Symbol" w:hAnsi="Symbol" w:hint="default"/>
+      </w:rPr>
+    </w:lvl>
+    <w:lvl w:ilvl="4" w:tplc="04090003" w:tentative="1">
+      <w:start w:val="1"/>
+      <w:numFmt w:val="bullet"/>
+      <w:lvlText w:val="o"/>
+      <w:lvlJc w:val="left"/>
+      <w:pPr>
+        <w:ind w:left="3240" w:hanging="360"/>
+      </w:pPr>
+      <w:rPr>
+        <w:rFonts w:ascii="Courier New" w:hAnsi="Courier New" w:cs="Courier New" w:hint="default"/>
+      </w:rPr>
+    </w:lvl>
+    <w:lvl w:ilvl="5" w:tplc="04090005" w:tentative="1">
+      <w:start w:val="1"/>
+      <w:numFmt w:val="bullet"/>
+      <w:lvlText w:val=""/>
+      <w:lvlJc w:val="left"/>
+      <w:pPr>
+        <w:ind w:left="3960" w:hanging="360"/>
+      </w:pPr>
+      <w:rPr>
+        <w:rFonts w:ascii="Wingdings" w:hAnsi="Wingdings" w:hint="default"/>
+      </w:rPr>
+    </w:lvl>
+    <w:lvl w:ilvl="6" w:tplc="04090001" w:tentative="1">
+      <w:start w:val="1"/>
+      <w:numFmt w:val="bullet"/>
+      <w:lvlText w:val=""/>
+      <w:lvlJc w:val="left"/>
+      <w:pPr>
+        <w:ind w:left="4680" w:hanging="360"/>
+      </w:pPr>
+      <w:rPr>
+        <w:rFonts w:ascii="Symbol" w:hAnsi="Symbol" w:hint="default"/>
+      </w:rPr>
+    </w:lvl>
+    <w:lvl w:ilvl="7" w:tplc="04090003" w:tentative="1">
+      <w:start w:val="1"/>
+      <w:numFmt w:val="bullet"/>
+      <w:lvlText w:val="o"/>
+      <w:lvlJc w:val="left"/>
+      <w:pPr>
+        <w:ind w:left="5400" w:hanging="360"/>
+      </w:pPr>
+      <w:rPr>
+        <w:rFonts w:ascii="Courier New" w:hAnsi="Courier New" w:cs="Courier New" w:hint="default"/>
+      </w:rPr>
+    </w:lvl>
+    <w:lvl w:ilvl="8" w:tplc="04090005" w:tentative="1">
+      <w:start w:val="1"/>
+      <w:numFmt w:val="bullet"/>
+      <w:lvlText w:val=""/>
+      <w:lvlJc w:val="left"/>
+      <w:pPr>
+        <w:ind w:left="6120" w:hanging="360"/>
+      </w:pPr>
+      <w:rPr>
+        <w:rFonts w:ascii="Wingdings" w:hAnsi="Wingdings" w:hint="default"/>
+      </w:rPr>
+    </w:lvl>
+  </w:abstractNum>
+  <w:abstractNum w:abstractNumId="12" w15:restartNumberingAfterBreak="0">
     <w:nsid w:val="41C56BB4"/>
     <w:multiLevelType w:val="hybridMultilevel"/>
     <w:tmpl w:val="C6B6E78C"/>
@@ -1186,7 +4375,7 @@
       </w:rPr>
     </w:lvl>
   </w:abstractNum>
-  <w:abstractNum w:abstractNumId="10" w15:restartNumberingAfterBreak="0">
+  <w:abstractNum w:abstractNumId="13" w15:restartNumberingAfterBreak="0">
     <w:nsid w:val="46FC6BDE"/>
     <w:multiLevelType w:val="multilevel"/>
     <w:tmpl w:val="F200B1A6"/>
@@ -1299,7 +4488,7 @@
       </w:pPr>
     </w:lvl>
   </w:abstractNum>
-  <w:abstractNum w:abstractNumId="11" w15:restartNumberingAfterBreak="0">
+  <w:abstractNum w:abstractNumId="14" w15:restartNumberingAfterBreak="0">
     <w:nsid w:val="4862231A"/>
     <w:multiLevelType w:val="hybridMultilevel"/>
     <w:tmpl w:val="B74ED1EA"/>
@@ -1412,7 +4601,7 @@
       </w:rPr>
     </w:lvl>
   </w:abstractNum>
-  <w:abstractNum w:abstractNumId="12" w15:restartNumberingAfterBreak="0">
+  <w:abstractNum w:abstractNumId="15" w15:restartNumberingAfterBreak="0">
     <w:nsid w:val="49620BF6"/>
     <w:multiLevelType w:val="hybridMultilevel"/>
     <w:tmpl w:val="ED38FB86"/>
@@ -1501,7 +4690,7 @@
       </w:pPr>
     </w:lvl>
   </w:abstractNum>
-  <w:abstractNum w:abstractNumId="13" w15:restartNumberingAfterBreak="0">
+  <w:abstractNum w:abstractNumId="16" w15:restartNumberingAfterBreak="0">
     <w:nsid w:val="4C6B6DCD"/>
     <w:multiLevelType w:val="hybridMultilevel"/>
     <w:tmpl w:val="27CAB9B8"/>
@@ -1614,7 +4803,120 @@
       </w:rPr>
     </w:lvl>
   </w:abstractNum>
-  <w:abstractNum w:abstractNumId="14" w15:restartNumberingAfterBreak="0">
+  <w:abstractNum w:abstractNumId="17" w15:restartNumberingAfterBreak="0">
+    <w:nsid w:val="4E7051E4"/>
+    <w:multiLevelType w:val="hybridMultilevel"/>
+    <w:tmpl w:val="4444716E"/>
+    <w:lvl w:ilvl="0" w:tplc="04090005">
+      <w:start w:val="1"/>
+      <w:numFmt w:val="bullet"/>
+      <w:lvlText w:val=""/>
+      <w:lvlJc w:val="left"/>
+      <w:pPr>
+        <w:ind w:left="360" w:hanging="360"/>
+      </w:pPr>
+      <w:rPr>
+        <w:rFonts w:ascii="Wingdings" w:hAnsi="Wingdings" w:hint="default"/>
+      </w:rPr>
+    </w:lvl>
+    <w:lvl w:ilvl="1" w:tplc="FFFFFFFF" w:tentative="1">
+      <w:start w:val="1"/>
+      <w:numFmt w:val="bullet"/>
+      <w:lvlText w:val="o"/>
+      <w:lvlJc w:val="left"/>
+      <w:pPr>
+        <w:ind w:left="1080" w:hanging="360"/>
+      </w:pPr>
+      <w:rPr>
+        <w:rFonts w:ascii="Courier New" w:hAnsi="Courier New" w:cs="Courier New" w:hint="default"/>
+      </w:rPr>
+    </w:lvl>
+    <w:lvl w:ilvl="2" w:tplc="FFFFFFFF" w:tentative="1">
+      <w:start w:val="1"/>
+      <w:numFmt w:val="bullet"/>
+      <w:lvlText w:val=""/>
+      <w:lvlJc w:val="left"/>
+      <w:pPr>
+        <w:ind w:left="1800" w:hanging="360"/>
+      </w:pPr>
+      <w:rPr>
+        <w:rFonts w:ascii="Wingdings" w:hAnsi="Wingdings" w:hint="default"/>
+      </w:rPr>
+    </w:lvl>
+    <w:lvl w:ilvl="3" w:tplc="FFFFFFFF" w:tentative="1">
+      <w:start w:val="1"/>
+      <w:numFmt w:val="bullet"/>
+      <w:lvlText w:val=""/>
+      <w:lvlJc w:val="left"/>
+      <w:pPr>
+        <w:ind w:left="2520" w:hanging="360"/>
+      </w:pPr>
+      <w:rPr>
+        <w:rFonts w:ascii="Symbol" w:hAnsi="Symbol" w:hint="default"/>
+      </w:rPr>
+    </w:lvl>
+    <w:lvl w:ilvl="4" w:tplc="FFFFFFFF" w:tentative="1">
+      <w:start w:val="1"/>
+      <w:numFmt w:val="bullet"/>
+      <w:lvlText w:val="o"/>
+      <w:lvlJc w:val="left"/>
+      <w:pPr>
+        <w:ind w:left="3240" w:hanging="360"/>
+      </w:pPr>
+      <w:rPr>
+        <w:rFonts w:ascii="Courier New" w:hAnsi="Courier New" w:cs="Courier New" w:hint="default"/>
+      </w:rPr>
+    </w:lvl>
+    <w:lvl w:ilvl="5" w:tplc="FFFFFFFF" w:tentative="1">
+      <w:start w:val="1"/>
+      <w:numFmt w:val="bullet"/>
+      <w:lvlText w:val=""/>
+      <w:lvlJc w:val="left"/>
+      <w:pPr>
+        <w:ind w:left="3960" w:hanging="360"/>
+      </w:pPr>
+      <w:rPr>
+        <w:rFonts w:ascii="Wingdings" w:hAnsi="Wingdings" w:hint="default"/>
+      </w:rPr>
+    </w:lvl>
+    <w:lvl w:ilvl="6" w:tplc="FFFFFFFF" w:tentative="1">
+      <w:start w:val="1"/>
+      <w:numFmt w:val="bullet"/>
+      <w:lvlText w:val=""/>
+      <w:lvlJc w:val="left"/>
+      <w:pPr>
+        <w:ind w:left="4680" w:hanging="360"/>
+      </w:pPr>
+      <w:rPr>
+        <w:rFonts w:ascii="Symbol" w:hAnsi="Symbol" w:hint="default"/>
+      </w:rPr>
+    </w:lvl>
+    <w:lvl w:ilvl="7" w:tplc="FFFFFFFF" w:tentative="1">
+      <w:start w:val="1"/>
+      <w:numFmt w:val="bullet"/>
+      <w:lvlText w:val="o"/>
+      <w:lvlJc w:val="left"/>
+      <w:pPr>
+        <w:ind w:left="5400" w:hanging="360"/>
+      </w:pPr>
+      <w:rPr>
+        <w:rFonts w:ascii="Courier New" w:hAnsi="Courier New" w:cs="Courier New" w:hint="default"/>
+      </w:rPr>
+    </w:lvl>
+    <w:lvl w:ilvl="8" w:tplc="FFFFFFFF" w:tentative="1">
+      <w:start w:val="1"/>
+      <w:numFmt w:val="bullet"/>
+      <w:lvlText w:val=""/>
+      <w:lvlJc w:val="left"/>
+      <w:pPr>
+        <w:ind w:left="6120" w:hanging="360"/>
+      </w:pPr>
+      <w:rPr>
+        <w:rFonts w:ascii="Wingdings" w:hAnsi="Wingdings" w:hint="default"/>
+      </w:rPr>
+    </w:lvl>
+  </w:abstractNum>
+  <w:abstractNum w:abstractNumId="18" w15:restartNumberingAfterBreak="0">
     <w:nsid w:val="52C93464"/>
     <w:multiLevelType w:val="hybridMultilevel"/>
     <w:tmpl w:val="696E0280"/>
@@ -1703,7 +5005,7 @@
       </w:pPr>
     </w:lvl>
   </w:abstractNum>
-  <w:abstractNum w:abstractNumId="15" w15:restartNumberingAfterBreak="0">
+  <w:abstractNum w:abstractNumId="19" w15:restartNumberingAfterBreak="0">
     <w:nsid w:val="535E0D28"/>
     <w:multiLevelType w:val="multilevel"/>
     <w:tmpl w:val="0409001D"/>
@@ -1789,7 +5091,7 @@
       </w:pPr>
     </w:lvl>
   </w:abstractNum>
-  <w:abstractNum w:abstractNumId="16" w15:restartNumberingAfterBreak="0">
+  <w:abstractNum w:abstractNumId="20" w15:restartNumberingAfterBreak="0">
     <w:nsid w:val="58296B0A"/>
     <w:multiLevelType w:val="hybridMultilevel"/>
     <w:tmpl w:val="1A14DD00"/>
@@ -1881,7 +5183,7 @@
       </w:pPr>
     </w:lvl>
   </w:abstractNum>
-  <w:abstractNum w:abstractNumId="17" w15:restartNumberingAfterBreak="0">
+  <w:abstractNum w:abstractNumId="21" w15:restartNumberingAfterBreak="0">
     <w:nsid w:val="5FE9302A"/>
     <w:multiLevelType w:val="hybridMultilevel"/>
     <w:tmpl w:val="629A22DC"/>
@@ -1970,7 +5272,7 @@
       </w:pPr>
     </w:lvl>
   </w:abstractNum>
-  <w:abstractNum w:abstractNumId="18" w15:restartNumberingAfterBreak="0">
+  <w:abstractNum w:abstractNumId="22" w15:restartNumberingAfterBreak="0">
     <w:nsid w:val="61AD736D"/>
     <w:multiLevelType w:val="hybridMultilevel"/>
     <w:tmpl w:val="D7DCC224"/>
@@ -2083,7 +5385,7 @@
       </w:rPr>
     </w:lvl>
   </w:abstractNum>
-  <w:abstractNum w:abstractNumId="19" w15:restartNumberingAfterBreak="0">
+  <w:abstractNum w:abstractNumId="23" w15:restartNumberingAfterBreak="0">
     <w:nsid w:val="631F6025"/>
     <w:multiLevelType w:val="hybridMultilevel"/>
     <w:tmpl w:val="8C9A9270"/>
@@ -2196,7 +5498,7 @@
       </w:rPr>
     </w:lvl>
   </w:abstractNum>
-  <w:abstractNum w:abstractNumId="20" w15:restartNumberingAfterBreak="0">
+  <w:abstractNum w:abstractNumId="24" w15:restartNumberingAfterBreak="0">
     <w:nsid w:val="648C2009"/>
     <w:multiLevelType w:val="multilevel"/>
     <w:tmpl w:val="45068060"/>
@@ -2309,7 +5611,7 @@
       </w:pPr>
     </w:lvl>
   </w:abstractNum>
-  <w:abstractNum w:abstractNumId="21" w15:restartNumberingAfterBreak="0">
+  <w:abstractNum w:abstractNumId="25" w15:restartNumberingAfterBreak="0">
     <w:nsid w:val="670D3CCD"/>
     <w:multiLevelType w:val="hybridMultilevel"/>
     <w:tmpl w:val="6E703EB0"/>
@@ -2422,7 +5724,209 @@
       </w:rPr>
     </w:lvl>
   </w:abstractNum>
-  <w:abstractNum w:abstractNumId="22" w15:restartNumberingAfterBreak="0">
+  <w:abstractNum w:abstractNumId="26" w15:restartNumberingAfterBreak="0">
+    <w:nsid w:val="69FF3B61"/>
+    <w:multiLevelType w:val="hybridMultilevel"/>
+    <w:tmpl w:val="5090211C"/>
+    <w:lvl w:ilvl="0" w:tplc="04090005">
+      <w:start w:val="1"/>
+      <w:numFmt w:val="bullet"/>
+      <w:lvlText w:val=""/>
+      <w:lvlJc w:val="left"/>
+      <w:pPr>
+        <w:ind w:left="360" w:hanging="360"/>
+      </w:pPr>
+      <w:rPr>
+        <w:rFonts w:ascii="Wingdings" w:hAnsi="Wingdings" w:hint="default"/>
+      </w:rPr>
+    </w:lvl>
+    <w:lvl w:ilvl="1" w:tplc="04090003" w:tentative="1">
+      <w:start w:val="1"/>
+      <w:numFmt w:val="bullet"/>
+      <w:lvlText w:val="o"/>
+      <w:lvlJc w:val="left"/>
+      <w:pPr>
+        <w:ind w:left="1080" w:hanging="360"/>
+      </w:pPr>
+      <w:rPr>
+        <w:rFonts w:ascii="Courier New" w:hAnsi="Courier New" w:cs="Courier New" w:hint="default"/>
+      </w:rPr>
+    </w:lvl>
+    <w:lvl w:ilvl="2" w:tplc="04090005" w:tentative="1">
+      <w:start w:val="1"/>
+      <w:numFmt w:val="bullet"/>
+      <w:lvlText w:val=""/>
+      <w:lvlJc w:val="left"/>
+      <w:pPr>
+        <w:ind w:left="1800" w:hanging="360"/>
+      </w:pPr>
+      <w:rPr>
+        <w:rFonts w:ascii="Wingdings" w:hAnsi="Wingdings" w:hint="default"/>
+      </w:rPr>
+    </w:lvl>
+    <w:lvl w:ilvl="3" w:tplc="04090001" w:tentative="1">
+      <w:start w:val="1"/>
+      <w:numFmt w:val="bullet"/>
+      <w:lvlText w:val=""/>
+      <w:lvlJc w:val="left"/>
+      <w:pPr>
+        <w:ind w:left="2520" w:hanging="360"/>
+      </w:pPr>
+      <w:rPr>
+        <w:rFonts w:ascii="Symbol" w:hAnsi="Symbol" w:hint="default"/>
+      </w:rPr>
+    </w:lvl>
+    <w:lvl w:ilvl="4" w:tplc="04090003" w:tentative="1">
+      <w:start w:val="1"/>
+      <w:numFmt w:val="bullet"/>
+      <w:lvlText w:val="o"/>
+      <w:lvlJc w:val="left"/>
+      <w:pPr>
+        <w:ind w:left="3240" w:hanging="360"/>
+      </w:pPr>
+      <w:rPr>
+        <w:rFonts w:ascii="Courier New" w:hAnsi="Courier New" w:cs="Courier New" w:hint="default"/>
+      </w:rPr>
+    </w:lvl>
+    <w:lvl w:ilvl="5" w:tplc="04090005" w:tentative="1">
+      <w:start w:val="1"/>
+      <w:numFmt w:val="bullet"/>
+      <w:lvlText w:val=""/>
+      <w:lvlJc w:val="left"/>
+      <w:pPr>
+        <w:ind w:left="3960" w:hanging="360"/>
+      </w:pPr>
+      <w:rPr>
+        <w:rFonts w:ascii="Wingdings" w:hAnsi="Wingdings" w:hint="default"/>
+      </w:rPr>
+    </w:lvl>
+    <w:lvl w:ilvl="6" w:tplc="04090001" w:tentative="1">
+      <w:start w:val="1"/>
+      <w:numFmt w:val="bullet"/>
+      <w:lvlText w:val=""/>
+      <w:lvlJc w:val="left"/>
+      <w:pPr>
+        <w:ind w:left="4680" w:hanging="360"/>
+      </w:pPr>
+      <w:rPr>
+        <w:rFonts w:ascii="Symbol" w:hAnsi="Symbol" w:hint="default"/>
+      </w:rPr>
+    </w:lvl>
+    <w:lvl w:ilvl="7" w:tplc="04090003" w:tentative="1">
+      <w:start w:val="1"/>
+      <w:numFmt w:val="bullet"/>
+      <w:lvlText w:val="o"/>
+      <w:lvlJc w:val="left"/>
+      <w:pPr>
+        <w:ind w:left="5400" w:hanging="360"/>
+      </w:pPr>
+      <w:rPr>
+        <w:rFonts w:ascii="Courier New" w:hAnsi="Courier New" w:cs="Courier New" w:hint="default"/>
+      </w:rPr>
+    </w:lvl>
+    <w:lvl w:ilvl="8" w:tplc="04090005" w:tentative="1">
+      <w:start w:val="1"/>
+      <w:numFmt w:val="bullet"/>
+      <w:lvlText w:val=""/>
+      <w:lvlJc w:val="left"/>
+      <w:pPr>
+        <w:ind w:left="6120" w:hanging="360"/>
+      </w:pPr>
+      <w:rPr>
+        <w:rFonts w:ascii="Wingdings" w:hAnsi="Wingdings" w:hint="default"/>
+      </w:rPr>
+    </w:lvl>
+  </w:abstractNum>
+  <w:abstractNum w:abstractNumId="27" w15:restartNumberingAfterBreak="0">
+    <w:nsid w:val="6AF63F6E"/>
+    <w:multiLevelType w:val="hybridMultilevel"/>
+    <w:tmpl w:val="6986A80A"/>
+    <w:lvl w:ilvl="0" w:tplc="5CF23A28">
+      <w:start w:val="1"/>
+      <w:numFmt w:val="lowerLetter"/>
+      <w:lvlText w:val="%1)"/>
+      <w:lvlJc w:val="left"/>
+      <w:pPr>
+        <w:ind w:left="720" w:hanging="360"/>
+      </w:pPr>
+      <w:rPr>
+        <w:rFonts w:hint="default"/>
+      </w:rPr>
+    </w:lvl>
+    <w:lvl w:ilvl="1" w:tplc="04090019" w:tentative="1">
+      <w:start w:val="1"/>
+      <w:numFmt w:val="lowerLetter"/>
+      <w:lvlText w:val="%2."/>
+      <w:lvlJc w:val="left"/>
+      <w:pPr>
+        <w:ind w:left="1440" w:hanging="360"/>
+      </w:pPr>
+    </w:lvl>
+    <w:lvl w:ilvl="2" w:tplc="0409001B" w:tentative="1">
+      <w:start w:val="1"/>
+      <w:numFmt w:val="lowerRoman"/>
+      <w:lvlText w:val="%3."/>
+      <w:lvlJc w:val="right"/>
+      <w:pPr>
+        <w:ind w:left="2160" w:hanging="180"/>
+      </w:pPr>
+    </w:lvl>
+    <w:lvl w:ilvl="3" w:tplc="0409000F" w:tentative="1">
+      <w:start w:val="1"/>
+      <w:numFmt w:val="decimal"/>
+      <w:lvlText w:val="%4."/>
+      <w:lvlJc w:val="left"/>
+      <w:pPr>
+        <w:ind w:left="2880" w:hanging="360"/>
+      </w:pPr>
+    </w:lvl>
+    <w:lvl w:ilvl="4" w:tplc="04090019" w:tentative="1">
+      <w:start w:val="1"/>
+      <w:numFmt w:val="lowerLetter"/>
+      <w:lvlText w:val="%5."/>
+      <w:lvlJc w:val="left"/>
+      <w:pPr>
+        <w:ind w:left="3600" w:hanging="360"/>
+      </w:pPr>
+    </w:lvl>
+    <w:lvl w:ilvl="5" w:tplc="0409001B" w:tentative="1">
+      <w:start w:val="1"/>
+      <w:numFmt w:val="lowerRoman"/>
+      <w:lvlText w:val="%6."/>
+      <w:lvlJc w:val="right"/>
+      <w:pPr>
+        <w:ind w:left="4320" w:hanging="180"/>
+      </w:pPr>
+    </w:lvl>
+    <w:lvl w:ilvl="6" w:tplc="0409000F" w:tentative="1">
+      <w:start w:val="1"/>
+      <w:numFmt w:val="decimal"/>
+      <w:lvlText w:val="%7."/>
+      <w:lvlJc w:val="left"/>
+      <w:pPr>
+        <w:ind w:left="5040" w:hanging="360"/>
+      </w:pPr>
+    </w:lvl>
+    <w:lvl w:ilvl="7" w:tplc="04090019" w:tentative="1">
+      <w:start w:val="1"/>
+      <w:numFmt w:val="lowerLetter"/>
+      <w:lvlText w:val="%8."/>
+      <w:lvlJc w:val="left"/>
+      <w:pPr>
+        <w:ind w:left="5760" w:hanging="360"/>
+      </w:pPr>
+    </w:lvl>
+    <w:lvl w:ilvl="8" w:tplc="0409001B" w:tentative="1">
+      <w:start w:val="1"/>
+      <w:numFmt w:val="lowerRoman"/>
+      <w:lvlText w:val="%9."/>
+      <w:lvlJc w:val="right"/>
+      <w:pPr>
+        <w:ind w:left="6480" w:hanging="180"/>
+      </w:pPr>
+    </w:lvl>
+  </w:abstractNum>
+  <w:abstractNum w:abstractNumId="28" w15:restartNumberingAfterBreak="0">
     <w:nsid w:val="70194B59"/>
     <w:multiLevelType w:val="hybridMultilevel"/>
     <w:tmpl w:val="9D369124"/>
@@ -2535,7 +6039,7 @@
       </w:rPr>
     </w:lvl>
   </w:abstractNum>
-  <w:abstractNum w:abstractNumId="23" w15:restartNumberingAfterBreak="0">
+  <w:abstractNum w:abstractNumId="29" w15:restartNumberingAfterBreak="0">
     <w:nsid w:val="74455B2A"/>
     <w:multiLevelType w:val="hybridMultilevel"/>
     <w:tmpl w:val="2F82F68A"/>
@@ -2624,7 +6128,7 @@
       </w:pPr>
     </w:lvl>
   </w:abstractNum>
-  <w:abstractNum w:abstractNumId="24" w15:restartNumberingAfterBreak="0">
+  <w:abstractNum w:abstractNumId="30" w15:restartNumberingAfterBreak="0">
     <w:nsid w:val="77584D18"/>
     <w:multiLevelType w:val="hybridMultilevel"/>
     <w:tmpl w:val="C7C2E21A"/>
@@ -2737,7 +6241,7 @@
       </w:rPr>
     </w:lvl>
   </w:abstractNum>
-  <w:abstractNum w:abstractNumId="25" w15:restartNumberingAfterBreak="0">
+  <w:abstractNum w:abstractNumId="31" w15:restartNumberingAfterBreak="0">
     <w:nsid w:val="79800654"/>
     <w:multiLevelType w:val="multilevel"/>
     <w:tmpl w:val="E2906CC4"/>
@@ -2748,9 +6252,9 @@
       <w:lvlJc w:val="left"/>
       <w:pPr>
         <w:tabs>
-          <w:tab w:val="num" w:pos="720"/>
+          <w:tab w:val="num" w:pos="360"/>
         </w:tabs>
-        <w:ind w:left="720" w:hanging="360"/>
+        <w:ind w:left="360" w:hanging="360"/>
       </w:pPr>
     </w:lvl>
     <w:lvl w:ilvl="1" w:tentative="1">
@@ -2760,9 +6264,9 @@
       <w:lvlJc w:val="left"/>
       <w:pPr>
         <w:tabs>
-          <w:tab w:val="num" w:pos="1440"/>
+          <w:tab w:val="num" w:pos="1080"/>
         </w:tabs>
-        <w:ind w:left="1440" w:hanging="360"/>
+        <w:ind w:left="1080" w:hanging="360"/>
       </w:pPr>
     </w:lvl>
     <w:lvl w:ilvl="2" w:tentative="1">
@@ -2772,9 +6276,9 @@
       <w:lvlJc w:val="left"/>
       <w:pPr>
         <w:tabs>
-          <w:tab w:val="num" w:pos="2160"/>
+          <w:tab w:val="num" w:pos="1800"/>
         </w:tabs>
-        <w:ind w:left="2160" w:hanging="360"/>
+        <w:ind w:left="1800" w:hanging="360"/>
       </w:pPr>
     </w:lvl>
     <w:lvl w:ilvl="3" w:tentative="1">
@@ -2784,9 +6288,9 @@
       <w:lvlJc w:val="left"/>
       <w:pPr>
         <w:tabs>
-          <w:tab w:val="num" w:pos="2880"/>
+          <w:tab w:val="num" w:pos="2520"/>
         </w:tabs>
-        <w:ind w:left="2880" w:hanging="360"/>
+        <w:ind w:left="2520" w:hanging="360"/>
       </w:pPr>
     </w:lvl>
     <w:lvl w:ilvl="4" w:tentative="1">
@@ -2796,9 +6300,9 @@
       <w:lvlJc w:val="left"/>
       <w:pPr>
         <w:tabs>
-          <w:tab w:val="num" w:pos="3600"/>
+          <w:tab w:val="num" w:pos="3240"/>
         </w:tabs>
-        <w:ind w:left="3600" w:hanging="360"/>
+        <w:ind w:left="3240" w:hanging="360"/>
       </w:pPr>
     </w:lvl>
     <w:lvl w:ilvl="5" w:tentative="1">
@@ -2808,9 +6312,9 @@
       <w:lvlJc w:val="left"/>
       <w:pPr>
         <w:tabs>
-          <w:tab w:val="num" w:pos="4320"/>
+          <w:tab w:val="num" w:pos="3960"/>
         </w:tabs>
-        <w:ind w:left="4320" w:hanging="360"/>
+        <w:ind w:left="3960" w:hanging="360"/>
       </w:pPr>
     </w:lvl>
     <w:lvl w:ilvl="6" w:tentative="1">
@@ -2820,9 +6324,9 @@
       <w:lvlJc w:val="left"/>
       <w:pPr>
         <w:tabs>
-          <w:tab w:val="num" w:pos="5040"/>
+          <w:tab w:val="num" w:pos="4680"/>
         </w:tabs>
-        <w:ind w:left="5040" w:hanging="360"/>
+        <w:ind w:left="4680" w:hanging="360"/>
       </w:pPr>
     </w:lvl>
     <w:lvl w:ilvl="7" w:tentative="1">
@@ -2832,9 +6336,9 @@
       <w:lvlJc w:val="left"/>
       <w:pPr>
         <w:tabs>
-          <w:tab w:val="num" w:pos="5760"/>
+          <w:tab w:val="num" w:pos="5400"/>
         </w:tabs>
-        <w:ind w:left="5760" w:hanging="360"/>
+        <w:ind w:left="5400" w:hanging="360"/>
       </w:pPr>
     </w:lvl>
     <w:lvl w:ilvl="8" w:tentative="1">
@@ -2844,13 +6348,13 @@
       <w:lvlJc w:val="left"/>
       <w:pPr>
         <w:tabs>
-          <w:tab w:val="num" w:pos="6480"/>
+          <w:tab w:val="num" w:pos="6120"/>
         </w:tabs>
-        <w:ind w:left="6480" w:hanging="360"/>
+        <w:ind w:left="6120" w:hanging="360"/>
       </w:pPr>
     </w:lvl>
   </w:abstractNum>
-  <w:abstractNum w:abstractNumId="26" w15:restartNumberingAfterBreak="0">
+  <w:abstractNum w:abstractNumId="32" w15:restartNumberingAfterBreak="0">
     <w:nsid w:val="7B5719BE"/>
     <w:multiLevelType w:val="hybridMultilevel"/>
     <w:tmpl w:val="713462E0"/>
@@ -2963,86 +6467,220 @@
       </w:rPr>
     </w:lvl>
   </w:abstractNum>
+  <w:abstractNum w:abstractNumId="33" w15:restartNumberingAfterBreak="0">
+    <w:nsid w:val="7E914652"/>
+    <w:multiLevelType w:val="hybridMultilevel"/>
+    <w:tmpl w:val="F46446C2"/>
+    <w:lvl w:ilvl="0" w:tplc="04090005">
+      <w:start w:val="1"/>
+      <w:numFmt w:val="bullet"/>
+      <w:lvlText w:val=""/>
+      <w:lvlJc w:val="left"/>
+      <w:pPr>
+        <w:ind w:left="360" w:hanging="360"/>
+      </w:pPr>
+      <w:rPr>
+        <w:rFonts w:ascii="Wingdings" w:hAnsi="Wingdings" w:hint="default"/>
+      </w:rPr>
+    </w:lvl>
+    <w:lvl w:ilvl="1" w:tplc="04090003" w:tentative="1">
+      <w:start w:val="1"/>
+      <w:numFmt w:val="bullet"/>
+      <w:lvlText w:val="o"/>
+      <w:lvlJc w:val="left"/>
+      <w:pPr>
+        <w:ind w:left="1080" w:hanging="360"/>
+      </w:pPr>
+      <w:rPr>
+        <w:rFonts w:ascii="Courier New" w:hAnsi="Courier New" w:cs="Courier New" w:hint="default"/>
+      </w:rPr>
+    </w:lvl>
+    <w:lvl w:ilvl="2" w:tplc="04090005" w:tentative="1">
+      <w:start w:val="1"/>
+      <w:numFmt w:val="bullet"/>
+      <w:lvlText w:val=""/>
+      <w:lvlJc w:val="left"/>
+      <w:pPr>
+        <w:ind w:left="1800" w:hanging="360"/>
+      </w:pPr>
+      <w:rPr>
+        <w:rFonts w:ascii="Wingdings" w:hAnsi="Wingdings" w:hint="default"/>
+      </w:rPr>
+    </w:lvl>
+    <w:lvl w:ilvl="3" w:tplc="04090001" w:tentative="1">
+      <w:start w:val="1"/>
+      <w:numFmt w:val="bullet"/>
+      <w:lvlText w:val=""/>
+      <w:lvlJc w:val="left"/>
+      <w:pPr>
+        <w:ind w:left="2520" w:hanging="360"/>
+      </w:pPr>
+      <w:rPr>
+        <w:rFonts w:ascii="Symbol" w:hAnsi="Symbol" w:hint="default"/>
+      </w:rPr>
+    </w:lvl>
+    <w:lvl w:ilvl="4" w:tplc="04090003" w:tentative="1">
+      <w:start w:val="1"/>
+      <w:numFmt w:val="bullet"/>
+      <w:lvlText w:val="o"/>
+      <w:lvlJc w:val="left"/>
+      <w:pPr>
+        <w:ind w:left="3240" w:hanging="360"/>
+      </w:pPr>
+      <w:rPr>
+        <w:rFonts w:ascii="Courier New" w:hAnsi="Courier New" w:cs="Courier New" w:hint="default"/>
+      </w:rPr>
+    </w:lvl>
+    <w:lvl w:ilvl="5" w:tplc="04090005" w:tentative="1">
+      <w:start w:val="1"/>
+      <w:numFmt w:val="bullet"/>
+      <w:lvlText w:val=""/>
+      <w:lvlJc w:val="left"/>
+      <w:pPr>
+        <w:ind w:left="3960" w:hanging="360"/>
+      </w:pPr>
+      <w:rPr>
+        <w:rFonts w:ascii="Wingdings" w:hAnsi="Wingdings" w:hint="default"/>
+      </w:rPr>
+    </w:lvl>
+    <w:lvl w:ilvl="6" w:tplc="04090001" w:tentative="1">
+      <w:start w:val="1"/>
+      <w:numFmt w:val="bullet"/>
+      <w:lvlText w:val=""/>
+      <w:lvlJc w:val="left"/>
+      <w:pPr>
+        <w:ind w:left="4680" w:hanging="360"/>
+      </w:pPr>
+      <w:rPr>
+        <w:rFonts w:ascii="Symbol" w:hAnsi="Symbol" w:hint="default"/>
+      </w:rPr>
+    </w:lvl>
+    <w:lvl w:ilvl="7" w:tplc="04090003" w:tentative="1">
+      <w:start w:val="1"/>
+      <w:numFmt w:val="bullet"/>
+      <w:lvlText w:val="o"/>
+      <w:lvlJc w:val="left"/>
+      <w:pPr>
+        <w:ind w:left="5400" w:hanging="360"/>
+      </w:pPr>
+      <w:rPr>
+        <w:rFonts w:ascii="Courier New" w:hAnsi="Courier New" w:cs="Courier New" w:hint="default"/>
+      </w:rPr>
+    </w:lvl>
+    <w:lvl w:ilvl="8" w:tplc="04090005" w:tentative="1">
+      <w:start w:val="1"/>
+      <w:numFmt w:val="bullet"/>
+      <w:lvlText w:val=""/>
+      <w:lvlJc w:val="left"/>
+      <w:pPr>
+        <w:ind w:left="6120" w:hanging="360"/>
+      </w:pPr>
+      <w:rPr>
+        <w:rFonts w:ascii="Wingdings" w:hAnsi="Wingdings" w:hint="default"/>
+      </w:rPr>
+    </w:lvl>
+  </w:abstractNum>
   <w:num w:numId="1" w16cid:durableId="104617102">
+    <w:abstractNumId w:val="13"/>
+  </w:num>
+  <w:num w:numId="2" w16cid:durableId="170222724">
+    <w:abstractNumId w:val="4"/>
+  </w:num>
+  <w:num w:numId="3" w16cid:durableId="1656107248">
+    <w:abstractNumId w:val="6"/>
+  </w:num>
+  <w:num w:numId="4" w16cid:durableId="1208643200">
+    <w:abstractNumId w:val="22"/>
+  </w:num>
+  <w:num w:numId="5" w16cid:durableId="619142107">
+    <w:abstractNumId w:val="5"/>
+  </w:num>
+  <w:num w:numId="6" w16cid:durableId="289701588">
+    <w:abstractNumId w:val="21"/>
+  </w:num>
+  <w:num w:numId="7" w16cid:durableId="962152761">
+    <w:abstractNumId w:val="16"/>
+  </w:num>
+  <w:num w:numId="8" w16cid:durableId="1298340162">
+    <w:abstractNumId w:val="29"/>
+  </w:num>
+  <w:num w:numId="9" w16cid:durableId="936712752">
+    <w:abstractNumId w:val="20"/>
+  </w:num>
+  <w:num w:numId="10" w16cid:durableId="1868446986">
     <w:abstractNumId w:val="10"/>
   </w:num>
-  <w:num w:numId="2" w16cid:durableId="170222724">
-    <w:abstractNumId w:val="3"/>
+  <w:num w:numId="11" w16cid:durableId="30302769">
+    <w:abstractNumId w:val="12"/>
   </w:num>
-  <w:num w:numId="3" w16cid:durableId="1656107248">
-    <w:abstractNumId w:val="5"/>
-  </w:num>
-  <w:num w:numId="4" w16cid:durableId="1208643200">
+  <w:num w:numId="12" w16cid:durableId="1299913665">
     <w:abstractNumId w:val="18"/>
   </w:num>
-  <w:num w:numId="5" w16cid:durableId="619142107">
-    <w:abstractNumId w:val="4"/>
-  </w:num>
-  <w:num w:numId="6" w16cid:durableId="289701588">
-    <w:abstractNumId w:val="17"/>
-  </w:num>
-  <w:num w:numId="7" w16cid:durableId="962152761">
-    <w:abstractNumId w:val="13"/>
-  </w:num>
-  <w:num w:numId="8" w16cid:durableId="1298340162">
-    <w:abstractNumId w:val="23"/>
-  </w:num>
-  <w:num w:numId="9" w16cid:durableId="936712752">
-    <w:abstractNumId w:val="16"/>
-  </w:num>
-  <w:num w:numId="10" w16cid:durableId="1868446986">
-    <w:abstractNumId w:val="8"/>
-  </w:num>
-  <w:num w:numId="11" w16cid:durableId="30302769">
-    <w:abstractNumId w:val="9"/>
-  </w:num>
-  <w:num w:numId="12" w16cid:durableId="1299913665">
-    <w:abstractNumId w:val="14"/>
-  </w:num>
   <w:num w:numId="13" w16cid:durableId="989332799">
-    <w:abstractNumId w:val="24"/>
+    <w:abstractNumId w:val="30"/>
   </w:num>
   <w:num w:numId="14" w16cid:durableId="567573440">
-    <w:abstractNumId w:val="12"/>
+    <w:abstractNumId w:val="15"/>
   </w:num>
   <w:num w:numId="15" w16cid:durableId="1294555110">
     <w:abstractNumId w:val="0"/>
   </w:num>
   <w:num w:numId="16" w16cid:durableId="1863744528">
-    <w:abstractNumId w:val="11"/>
+    <w:abstractNumId w:val="14"/>
   </w:num>
   <w:num w:numId="17" w16cid:durableId="1811901423">
-    <w:abstractNumId w:val="20"/>
+    <w:abstractNumId w:val="24"/>
   </w:num>
   <w:num w:numId="18" w16cid:durableId="1096560177">
-    <w:abstractNumId w:val="15"/>
+    <w:abstractNumId w:val="19"/>
   </w:num>
   <w:num w:numId="19" w16cid:durableId="1205562634">
-    <w:abstractNumId w:val="19"/>
+    <w:abstractNumId w:val="23"/>
   </w:num>
   <w:num w:numId="20" w16cid:durableId="38819174">
-    <w:abstractNumId w:val="21"/>
+    <w:abstractNumId w:val="25"/>
   </w:num>
   <w:num w:numId="21" w16cid:durableId="1963225767">
-    <w:abstractNumId w:val="7"/>
+    <w:abstractNumId w:val="9"/>
   </w:num>
   <w:num w:numId="22" w16cid:durableId="651720454">
-    <w:abstractNumId w:val="22"/>
+    <w:abstractNumId w:val="28"/>
   </w:num>
   <w:num w:numId="23" w16cid:durableId="332345630">
     <w:abstractNumId w:val="2"/>
   </w:num>
   <w:num w:numId="24" w16cid:durableId="1311599072">
-    <w:abstractNumId w:val="26"/>
+    <w:abstractNumId w:val="32"/>
   </w:num>
   <w:num w:numId="25" w16cid:durableId="1171992100">
     <w:abstractNumId w:val="1"/>
   </w:num>
   <w:num w:numId="26" w16cid:durableId="1701935460">
-    <w:abstractNumId w:val="6"/>
+    <w:abstractNumId w:val="8"/>
   </w:num>
   <w:num w:numId="27" w16cid:durableId="1338574284">
-    <w:abstractNumId w:val="25"/>
+    <w:abstractNumId w:val="31"/>
+  </w:num>
+  <w:num w:numId="28" w16cid:durableId="1240405908">
+    <w:abstractNumId w:val="27"/>
+  </w:num>
+  <w:num w:numId="29" w16cid:durableId="402022764">
+    <w:abstractNumId w:val="7"/>
+  </w:num>
+  <w:num w:numId="30" w16cid:durableId="1868835599">
+    <w:abstractNumId w:val="17"/>
+  </w:num>
+  <w:num w:numId="31" w16cid:durableId="1214582979">
+    <w:abstractNumId w:val="11"/>
+  </w:num>
+  <w:num w:numId="32" w16cid:durableId="1227256818">
+    <w:abstractNumId w:val="26"/>
+  </w:num>
+  <w:num w:numId="33" w16cid:durableId="814689419">
+    <w:abstractNumId w:val="3"/>
+  </w:num>
+  <w:num w:numId="34" w16cid:durableId="834221272">
+    <w:abstractNumId w:val="33"/>
   </w:num>
 </w:numbering>
 </file>

</xml_diff>

<commit_message>
Assignment module 6 completed
</commit_message>
<xml_diff>
--- a/Module_6_CellNumbersGrowthAndKinetics/assignment/Greatti_Yves_assignment_6.docx
+++ b/Module_6_CellNumbersGrowthAndKinetics/assignment/Greatti_Yves_assignment_6.docx
@@ -121,19 +121,11 @@
           <w:rFonts w:ascii="Tahoma" w:hAnsi="Tahoma" w:cs="Tahoma"/>
         </w:rPr>
       </w:pPr>
-      <w:proofErr w:type="spellStart"/>
-      <w:r>
-        <w:rPr>
-          <w:rFonts w:ascii="Tahoma" w:hAnsi="Tahoma" w:cs="Tahoma"/>
-        </w:rPr>
-        <w:t>dN</w:t>
-      </w:r>
-      <w:proofErr w:type="spellEnd"/>
-      <w:r>
-        <w:rPr>
-          <w:rFonts w:ascii="Tahoma" w:hAnsi="Tahoma" w:cs="Tahoma"/>
-        </w:rPr>
-        <w:t xml:space="preserve"> / dt = K x N</w:t>
+      <w:r>
+        <w:rPr>
+          <w:rFonts w:ascii="Tahoma" w:hAnsi="Tahoma" w:cs="Tahoma"/>
+        </w:rPr>
+        <w:t>dN / dt = K x N</w:t>
       </w:r>
     </w:p>
     <w:p>
@@ -166,25 +158,7 @@
           <w:color w:val="000000"/>
           <w:shd w:val="clear" w:color="auto" w:fill="FFFFFF"/>
         </w:rPr>
-        <w:t xml:space="preserve">Separating variables: </w:t>
-      </w:r>
-      <w:proofErr w:type="spellStart"/>
-      <w:r>
-        <w:rPr>
-          <w:rFonts w:ascii="Tahoma" w:hAnsi="Tahoma" w:cs="Tahoma"/>
-          <w:color w:val="000000"/>
-          <w:shd w:val="clear" w:color="auto" w:fill="FFFFFF"/>
-        </w:rPr>
-        <w:t>dN</w:t>
-      </w:r>
-      <w:proofErr w:type="spellEnd"/>
-      <w:r>
-        <w:rPr>
-          <w:rFonts w:ascii="Tahoma" w:hAnsi="Tahoma" w:cs="Tahoma"/>
-          <w:color w:val="000000"/>
-          <w:shd w:val="clear" w:color="auto" w:fill="FFFFFF"/>
-        </w:rPr>
-        <w:t>/N = K</w:t>
+        <w:t>Separating variables: dN/N = K</w:t>
       </w:r>
       <w:r>
         <w:rPr>
@@ -252,23 +226,13 @@
           <w:rFonts w:ascii="Tahoma" w:hAnsi="Tahoma" w:cs="Tahoma"/>
         </w:rPr>
       </w:pPr>
-      <w:proofErr w:type="spellStart"/>
-      <w:r>
-        <w:rPr>
-          <w:rFonts w:ascii="Tahoma" w:hAnsi="Tahoma" w:cs="Tahoma"/>
-          <w:color w:val="000000"/>
-          <w:shd w:val="clear" w:color="auto" w:fill="FFFFFF"/>
-        </w:rPr>
-        <w:t>lnN</w:t>
-      </w:r>
-      <w:proofErr w:type="spellEnd"/>
-      <w:r>
-        <w:rPr>
-          <w:rFonts w:ascii="Tahoma" w:hAnsi="Tahoma" w:cs="Tahoma"/>
-          <w:color w:val="000000"/>
-          <w:shd w:val="clear" w:color="auto" w:fill="FFFFFF"/>
-        </w:rPr>
-        <w:t xml:space="preserve"> - ln N</w:t>
+      <w:r>
+        <w:rPr>
+          <w:rFonts w:ascii="Tahoma" w:hAnsi="Tahoma" w:cs="Tahoma"/>
+          <w:color w:val="000000"/>
+          <w:shd w:val="clear" w:color="auto" w:fill="FFFFFF"/>
+        </w:rPr>
+        <w:t>lnN - ln N</w:t>
       </w:r>
       <w:r>
         <w:rPr>
@@ -328,16 +292,7 @@
           <w:color w:val="000000"/>
           <w:shd w:val="clear" w:color="auto" w:fill="FFFFFF"/>
         </w:rPr>
-        <w:t xml:space="preserve">x </w:t>
-      </w:r>
-      <w:proofErr w:type="spellStart"/>
-      <w:r>
-        <w:rPr>
-          <w:rFonts w:ascii="Tahoma" w:hAnsi="Tahoma" w:cs="Tahoma"/>
-          <w:color w:val="000000"/>
-          <w:shd w:val="clear" w:color="auto" w:fill="FFFFFF"/>
-        </w:rPr>
-        <w:t>e</w:t>
+        <w:t>x e</w:t>
       </w:r>
       <w:r>
         <w:rPr>
@@ -348,7 +303,6 @@
         </w:rPr>
         <w:t>Kt</w:t>
       </w:r>
-      <w:proofErr w:type="spellEnd"/>
     </w:p>
     <w:p>
       <w:pPr>
@@ -449,21 +403,7 @@
         <w:rPr>
           <w:rFonts w:ascii="Tahoma" w:hAnsi="Tahoma" w:cs="Tahoma"/>
         </w:rPr>
-        <w:t xml:space="preserve">Taking the ln on each side of the previous equation: 12 K = </w:t>
-      </w:r>
-      <w:proofErr w:type="gramStart"/>
-      <w:r>
-        <w:rPr>
-          <w:rFonts w:ascii="Tahoma" w:hAnsi="Tahoma" w:cs="Tahoma"/>
-        </w:rPr>
-        <w:t>ln(</w:t>
-      </w:r>
-      <w:proofErr w:type="gramEnd"/>
-      <w:r>
-        <w:rPr>
-          <w:rFonts w:ascii="Tahoma" w:hAnsi="Tahoma" w:cs="Tahoma"/>
-        </w:rPr>
-        <w:t>1.5)</w:t>
+        <w:t>Taking the ln on each side of the previous equation: 12 K = ln(1.5)</w:t>
       </w:r>
     </w:p>
     <w:p>
@@ -478,21 +418,7 @@
         <w:rPr>
           <w:rFonts w:ascii="Tahoma" w:hAnsi="Tahoma" w:cs="Tahoma"/>
         </w:rPr>
-        <w:t xml:space="preserve">K = </w:t>
-      </w:r>
-      <w:proofErr w:type="gramStart"/>
-      <w:r>
-        <w:rPr>
-          <w:rFonts w:ascii="Tahoma" w:hAnsi="Tahoma" w:cs="Tahoma"/>
-        </w:rPr>
-        <w:t>ln(</w:t>
-      </w:r>
-      <w:proofErr w:type="gramEnd"/>
-      <w:r>
-        <w:rPr>
-          <w:rFonts w:ascii="Tahoma" w:hAnsi="Tahoma" w:cs="Tahoma"/>
-        </w:rPr>
-        <w:t xml:space="preserve">1.5)/12 ~ </w:t>
+        <w:t xml:space="preserve">K = ln(1.5)/12 ~ </w:t>
       </w:r>
       <w:r>
         <w:rPr>
@@ -575,7 +501,6 @@
         </w:rPr>
         <w:t xml:space="preserve"> </w:t>
       </w:r>
-      <w:proofErr w:type="spellStart"/>
       <w:r>
         <w:rPr>
           <w:rFonts w:ascii="Tahoma" w:hAnsi="Tahoma" w:cs="Tahoma"/>
@@ -593,23 +518,13 @@
         </w:rPr>
         <w:t>Kt</w:t>
       </w:r>
-      <w:proofErr w:type="spellEnd"/>
-      <w:r>
-        <w:rPr>
-          <w:rFonts w:ascii="Tahoma" w:hAnsi="Tahoma" w:cs="Tahoma"/>
-          <w:color w:val="000000"/>
-          <w:shd w:val="clear" w:color="auto" w:fill="FFFFFF"/>
-        </w:rPr>
-        <w:t xml:space="preserve"> or </w:t>
-      </w:r>
-      <w:proofErr w:type="spellStart"/>
-      <w:r>
-        <w:rPr>
-          <w:rFonts w:ascii="Tahoma" w:hAnsi="Tahoma" w:cs="Tahoma"/>
-          <w:color w:val="000000"/>
-          <w:shd w:val="clear" w:color="auto" w:fill="FFFFFF"/>
-        </w:rPr>
-        <w:t>e</w:t>
+      <w:r>
+        <w:rPr>
+          <w:rFonts w:ascii="Tahoma" w:hAnsi="Tahoma" w:cs="Tahoma"/>
+          <w:color w:val="000000"/>
+          <w:shd w:val="clear" w:color="auto" w:fill="FFFFFF"/>
+        </w:rPr>
+        <w:t xml:space="preserve"> or e</w:t>
       </w:r>
       <w:r>
         <w:rPr>
@@ -620,7 +535,6 @@
         </w:rPr>
         <w:t>Kt</w:t>
       </w:r>
-      <w:proofErr w:type="spellEnd"/>
       <w:r>
         <w:rPr>
           <w:rFonts w:ascii="Tahoma" w:hAnsi="Tahoma" w:cs="Tahoma"/>
@@ -648,21 +562,7 @@
         <w:rPr>
           <w:rFonts w:ascii="Tahoma" w:hAnsi="Tahoma" w:cs="Tahoma"/>
         </w:rPr>
-        <w:t xml:space="preserve">K x t = </w:t>
-      </w:r>
-      <w:proofErr w:type="gramStart"/>
-      <w:r>
-        <w:rPr>
-          <w:rFonts w:ascii="Tahoma" w:hAnsi="Tahoma" w:cs="Tahoma"/>
-        </w:rPr>
-        <w:t>ln(</w:t>
-      </w:r>
-      <w:proofErr w:type="gramEnd"/>
-      <w:r>
-        <w:rPr>
-          <w:rFonts w:ascii="Tahoma" w:hAnsi="Tahoma" w:cs="Tahoma"/>
-        </w:rPr>
-        <w:t xml:space="preserve">3) </w:t>
+        <w:t xml:space="preserve">K x t = ln(3) </w:t>
       </w:r>
     </w:p>
     <w:p>
@@ -678,21 +578,19 @@
         <w:rPr>
           <w:rFonts w:ascii="Tahoma" w:hAnsi="Tahoma" w:cs="Tahoma"/>
         </w:rPr>
-        <w:t xml:space="preserve">=&gt; t = </w:t>
-      </w:r>
-      <w:proofErr w:type="gramStart"/>
-      <w:r>
-        <w:rPr>
-          <w:rFonts w:ascii="Tahoma" w:hAnsi="Tahoma" w:cs="Tahoma"/>
-        </w:rPr>
-        <w:t>ln(</w:t>
-      </w:r>
-      <w:proofErr w:type="gramEnd"/>
-      <w:r>
-        <w:rPr>
-          <w:rFonts w:ascii="Tahoma" w:hAnsi="Tahoma" w:cs="Tahoma"/>
-        </w:rPr>
-        <w:t xml:space="preserve">3)/ K = ln(3) / 0.033 = </w:t>
+        <w:t xml:space="preserve">=&gt; t = ln(3)/ K = ln(3) / 0.033 </w:t>
+      </w:r>
+      <w:r>
+        <w:rPr>
+          <w:rFonts w:ascii="Tahoma" w:hAnsi="Tahoma" w:cs="Tahoma"/>
+        </w:rPr>
+        <w:t>~</w:t>
+      </w:r>
+      <w:r>
+        <w:rPr>
+          <w:rFonts w:ascii="Tahoma" w:hAnsi="Tahoma" w:cs="Tahoma"/>
+        </w:rPr>
+        <w:t xml:space="preserve"> </w:t>
       </w:r>
       <w:r>
         <w:rPr>
@@ -899,7 +797,25 @@
         <w:rPr>
           <w:rFonts w:ascii="Tahoma" w:hAnsi="Tahoma" w:cs="Tahoma"/>
         </w:rPr>
-        <w:t>f included</w:t>
+        <w:t xml:space="preserve">f </w:t>
+      </w:r>
+      <w:r>
+        <w:rPr>
+          <w:rFonts w:ascii="Tahoma" w:hAnsi="Tahoma" w:cs="Tahoma"/>
+        </w:rPr>
+        <w:t xml:space="preserve">these constraints are </w:t>
+      </w:r>
+      <w:r>
+        <w:rPr>
+          <w:rFonts w:ascii="Tahoma" w:hAnsi="Tahoma" w:cs="Tahoma"/>
+        </w:rPr>
+        <w:t>included</w:t>
+      </w:r>
+      <w:r>
+        <w:rPr>
+          <w:rFonts w:ascii="Tahoma" w:hAnsi="Tahoma" w:cs="Tahoma"/>
+        </w:rPr>
+        <w:t>;</w:t>
       </w:r>
       <w:r>
         <w:rPr>
@@ -1007,35 +923,7 @@
         <w:rPr>
           <w:rFonts w:ascii="Tahoma" w:hAnsi="Tahoma" w:cs="Tahoma"/>
         </w:rPr>
-        <w:t>or a specific type of cell after 3 hours, the concentration of cells per milliliter of solution is about 400/</w:t>
-      </w:r>
-      <w:proofErr w:type="spellStart"/>
-      <w:r>
-        <w:rPr>
-          <w:rFonts w:ascii="Tahoma" w:hAnsi="Tahoma" w:cs="Tahoma"/>
-        </w:rPr>
-        <w:t>mL.</w:t>
-      </w:r>
-      <w:proofErr w:type="spellEnd"/>
-      <w:r>
-        <w:rPr>
-          <w:rFonts w:ascii="Tahoma" w:hAnsi="Tahoma" w:cs="Tahoma"/>
-        </w:rPr>
-        <w:t xml:space="preserve"> After 10 hours the concentration has gone up to 2000/</w:t>
-      </w:r>
-      <w:proofErr w:type="spellStart"/>
-      <w:r>
-        <w:rPr>
-          <w:rFonts w:ascii="Tahoma" w:hAnsi="Tahoma" w:cs="Tahoma"/>
-        </w:rPr>
-        <w:t>mL.</w:t>
-      </w:r>
-      <w:proofErr w:type="spellEnd"/>
-      <w:r>
-        <w:rPr>
-          <w:rFonts w:ascii="Tahoma" w:hAnsi="Tahoma" w:cs="Tahoma"/>
-        </w:rPr>
-        <w:t xml:space="preserve"> Determine the initial concentration of cells.</w:t>
+        <w:t>or a specific type of cell after 3 hours, the concentration of cells per milliliter of solution is about 400/mL. After 10 hours the concentration has gone up to 2000/mL. Determine the initial concentration of cells.</w:t>
       </w:r>
     </w:p>
     <w:p>
@@ -1111,16 +999,7 @@
           <w:color w:val="000000"/>
           <w:shd w:val="clear" w:color="auto" w:fill="FFFFFF"/>
         </w:rPr>
-        <w:t xml:space="preserve">x </w:t>
-      </w:r>
-      <w:proofErr w:type="spellStart"/>
-      <w:r>
-        <w:rPr>
-          <w:rFonts w:ascii="Tahoma" w:hAnsi="Tahoma" w:cs="Tahoma"/>
-          <w:color w:val="000000"/>
-          <w:shd w:val="clear" w:color="auto" w:fill="FFFFFF"/>
-        </w:rPr>
-        <w:t>e</w:t>
+        <w:t>x e</w:t>
       </w:r>
       <w:r>
         <w:rPr>
@@ -1131,7 +1010,6 @@
         </w:rPr>
         <w:t>Kt</w:t>
       </w:r>
-      <w:proofErr w:type="spellEnd"/>
       <w:r>
         <w:rPr>
           <w:rFonts w:ascii="Tahoma" w:hAnsi="Tahoma" w:cs="Tahoma"/>
@@ -1460,7 +1338,6 @@
         </w:rPr>
         <w:t xml:space="preserve"> =&gt; </w:t>
       </w:r>
-      <w:proofErr w:type="gramStart"/>
       <w:r>
         <w:rPr>
           <w:rFonts w:ascii="Tahoma" w:hAnsi="Tahoma" w:cs="Tahoma"/>
@@ -1478,7 +1355,6 @@
         </w:rPr>
         <w:t>(</w:t>
       </w:r>
-      <w:proofErr w:type="gramEnd"/>
       <w:r>
         <w:rPr>
           <w:rFonts w:ascii="Tahoma" w:hAnsi="Tahoma" w:cs="Tahoma"/>
@@ -1669,7 +1545,6 @@
           <w:shd w:val="clear" w:color="auto" w:fill="FFFFFF"/>
         </w:rPr>
       </w:pPr>
-      <w:proofErr w:type="gramStart"/>
       <w:r>
         <w:rPr>
           <w:rFonts w:ascii="Tahoma" w:hAnsi="Tahoma" w:cs="Tahoma"/>
@@ -1711,16 +1586,7 @@
           <w:color w:val="000000"/>
           <w:shd w:val="clear" w:color="auto" w:fill="FFFFFF"/>
         </w:rPr>
-        <w:t>=</w:t>
-      </w:r>
-      <w:proofErr w:type="gramEnd"/>
-      <w:r>
-        <w:rPr>
-          <w:rFonts w:ascii="Tahoma" w:hAnsi="Tahoma" w:cs="Tahoma"/>
-          <w:color w:val="000000"/>
-          <w:shd w:val="clear" w:color="auto" w:fill="FFFFFF"/>
-        </w:rPr>
-        <w:t xml:space="preserve"> 2000/</w:t>
+        <w:t>= 2000/</w:t>
       </w:r>
       <w:r>
         <w:rPr>
@@ -1885,6 +1751,70 @@
         </w:rPr>
         <w:t xml:space="preserve"> that the liver has great regenerative properties, so you attempt to cell and explant cultures from your rodent liver biopsies. To your dismay the cells aren’t growing in culture – in fact they are dying. Please explain what factors you can control in tissue culture and how these might negatively affect your cell viability. </w:t>
       </w:r>
+    </w:p>
+    <w:p>
+      <w:pPr>
+        <w:pStyle w:val="NormalWeb"/>
+        <w:rPr>
+          <w:rFonts w:ascii="Tahoma" w:hAnsi="Tahoma" w:cs="Tahoma"/>
+        </w:rPr>
+      </w:pPr>
+      <w:r>
+        <w:rPr>
+          <w:rFonts w:ascii="Tahoma" w:hAnsi="Tahoma" w:cs="Tahoma"/>
+        </w:rPr>
+        <w:t>There are a variety</w:t>
+      </w:r>
+      <w:r>
+        <w:rPr>
+          <w:rFonts w:ascii="Tahoma" w:hAnsi="Tahoma" w:cs="Tahoma"/>
+        </w:rPr>
+        <w:t xml:space="preserve"> of </w:t>
+      </w:r>
+      <w:r>
+        <w:rPr>
+          <w:rFonts w:ascii="Tahoma" w:hAnsi="Tahoma" w:cs="Tahoma"/>
+        </w:rPr>
+        <w:t>f</w:t>
+      </w:r>
+      <w:r>
+        <w:rPr>
+          <w:rFonts w:ascii="Tahoma" w:hAnsi="Tahoma" w:cs="Tahoma"/>
+        </w:rPr>
+        <w:t xml:space="preserve">actors </w:t>
+      </w:r>
+      <w:r>
+        <w:rPr>
+          <w:rFonts w:ascii="Tahoma" w:hAnsi="Tahoma" w:cs="Tahoma"/>
+        </w:rPr>
+        <w:t xml:space="preserve">we can control </w:t>
+      </w:r>
+      <w:r>
+        <w:rPr>
+          <w:rFonts w:ascii="Tahoma" w:hAnsi="Tahoma" w:cs="Tahoma"/>
+        </w:rPr>
+        <w:t xml:space="preserve">in </w:t>
+      </w:r>
+      <w:r>
+        <w:rPr>
+          <w:rFonts w:ascii="Tahoma" w:hAnsi="Tahoma" w:cs="Tahoma"/>
+        </w:rPr>
+        <w:t xml:space="preserve">tissue </w:t>
+      </w:r>
+      <w:r>
+        <w:rPr>
+          <w:rFonts w:ascii="Tahoma" w:hAnsi="Tahoma" w:cs="Tahoma"/>
+        </w:rPr>
+        <w:t>culture which can have undesired impact on cell viability (Table 1 below).</w:t>
+      </w:r>
+    </w:p>
+    <w:p>
+      <w:pPr>
+        <w:pStyle w:val="NormalWeb"/>
+        <w:rPr>
+          <w:rFonts w:ascii="Tahoma" w:hAnsi="Tahoma" w:cs="Tahoma"/>
+        </w:rPr>
+      </w:pPr>
     </w:p>
     <w:p>
       <w:pPr>
@@ -1899,56 +1829,6 @@
           <w:docGrid w:linePitch="360"/>
         </w:sectPr>
       </w:pPr>
-      <w:r>
-        <w:rPr>
-          <w:rFonts w:ascii="Tahoma" w:hAnsi="Tahoma" w:cs="Tahoma"/>
-        </w:rPr>
-        <w:t>Some of t</w:t>
-      </w:r>
-      <w:r>
-        <w:rPr>
-          <w:rFonts w:ascii="Tahoma" w:hAnsi="Tahoma" w:cs="Tahoma"/>
-        </w:rPr>
-        <w:t>he f</w:t>
-      </w:r>
-      <w:r>
-        <w:rPr>
-          <w:rFonts w:ascii="Tahoma" w:hAnsi="Tahoma" w:cs="Tahoma"/>
-        </w:rPr>
-        <w:t xml:space="preserve">actors </w:t>
-      </w:r>
-      <w:r>
-        <w:rPr>
-          <w:rFonts w:ascii="Tahoma" w:hAnsi="Tahoma" w:cs="Tahoma"/>
-        </w:rPr>
-        <w:t xml:space="preserve">we can control </w:t>
-      </w:r>
-      <w:r>
-        <w:rPr>
-          <w:rFonts w:ascii="Tahoma" w:hAnsi="Tahoma" w:cs="Tahoma"/>
-        </w:rPr>
-        <w:t xml:space="preserve">having an impact on </w:t>
-      </w:r>
-      <w:r>
-        <w:rPr>
-          <w:rFonts w:ascii="Tahoma" w:hAnsi="Tahoma" w:cs="Tahoma"/>
-        </w:rPr>
-        <w:t xml:space="preserve">cell proliferation in </w:t>
-      </w:r>
-      <w:r>
-        <w:rPr>
-          <w:rFonts w:ascii="Tahoma" w:hAnsi="Tahoma" w:cs="Tahoma"/>
-        </w:rPr>
-        <w:t xml:space="preserve">tissue </w:t>
-      </w:r>
-      <w:proofErr w:type="spellStart"/>
-      <w:r>
-        <w:rPr>
-          <w:rFonts w:ascii="Tahoma" w:hAnsi="Tahoma" w:cs="Tahoma"/>
-        </w:rPr>
-        <w:t>cultu</w:t>
-      </w:r>
-      <w:proofErr w:type="spellEnd"/>
     </w:p>
     <w:p>
       <w:pPr>
@@ -1957,6 +1837,67 @@
           <w:rFonts w:ascii="Tahoma" w:hAnsi="Tahoma" w:cs="Tahoma"/>
         </w:rPr>
       </w:pPr>
+      <w:r>
+        <w:rPr>
+          <w:rFonts w:ascii="Tahoma" w:hAnsi="Tahoma" w:cs="Tahoma"/>
+          <w:b/>
+          <w:bCs/>
+        </w:rPr>
+        <w:lastRenderedPageBreak/>
+        <w:t>Table 1</w:t>
+      </w:r>
+      <w:r>
+        <w:rPr>
+          <w:rFonts w:ascii="Tahoma" w:hAnsi="Tahoma" w:cs="Tahoma"/>
+        </w:rPr>
+        <w:t>:</w:t>
+      </w:r>
+      <w:r>
+        <w:rPr>
+          <w:rFonts w:ascii="Tahoma" w:hAnsi="Tahoma" w:cs="Tahoma"/>
+        </w:rPr>
+        <w:t xml:space="preserve"> </w:t>
+      </w:r>
+      <w:r>
+        <w:rPr>
+          <w:rFonts w:ascii="Tahoma" w:hAnsi="Tahoma" w:cs="Tahoma"/>
+          <w:b/>
+          <w:bCs/>
+        </w:rPr>
+        <w:t xml:space="preserve">factors with </w:t>
+      </w:r>
+      <w:r>
+        <w:rPr>
+          <w:rFonts w:ascii="Tahoma" w:hAnsi="Tahoma" w:cs="Tahoma"/>
+          <w:b/>
+          <w:bCs/>
+        </w:rPr>
+        <w:t>actions</w:t>
+      </w:r>
+      <w:r>
+        <w:rPr>
+          <w:rFonts w:ascii="Tahoma" w:hAnsi="Tahoma" w:cs="Tahoma"/>
+          <w:b/>
+          <w:bCs/>
+        </w:rPr>
+        <w:t xml:space="preserve"> </w:t>
+      </w:r>
+      <w:r>
+        <w:rPr>
+          <w:rFonts w:ascii="Tahoma" w:hAnsi="Tahoma" w:cs="Tahoma"/>
+          <w:b/>
+          <w:bCs/>
+        </w:rPr>
+        <w:t xml:space="preserve">and </w:t>
+      </w:r>
+      <w:r>
+        <w:rPr>
+          <w:rFonts w:ascii="Tahoma" w:hAnsi="Tahoma" w:cs="Tahoma"/>
+          <w:b/>
+          <w:bCs/>
+        </w:rPr>
+        <w:t>impact on cell cultures</w:t>
+      </w:r>
     </w:p>
     <w:tbl>
       <w:tblPr>
@@ -2585,15 +2526,7 @@
                 <w:rFonts w:ascii="Tahoma" w:hAnsi="Tahoma" w:cs="Tahoma"/>
                 <w:vertAlign w:val="superscript"/>
               </w:rPr>
-              <w:t xml:space="preserve"> </w:t>
-            </w:r>
-            <w:proofErr w:type="spellStart"/>
-            <w:r>
-              <w:rPr>
-                <w:rFonts w:ascii="Tahoma" w:hAnsi="Tahoma" w:cs="Tahoma"/>
-                <w:vertAlign w:val="superscript"/>
-              </w:rPr>
-              <w:t>o</w:t>
+              <w:t xml:space="preserve"> o</w:t>
             </w:r>
             <w:r>
               <w:rPr>
@@ -2607,7 +2540,6 @@
               </w:rPr>
               <w:t>.</w:t>
             </w:r>
-            <w:proofErr w:type="spellEnd"/>
           </w:p>
         </w:tc>
         <w:tc>
@@ -2880,36 +2812,6 @@
           <w:cols w:space="720"/>
           <w:docGrid w:linePitch="360"/>
         </w:sectPr>
-      </w:pPr>
-    </w:p>
-    <w:p>
-      <w:pPr>
-        <w:pStyle w:val="NormalWeb"/>
-        <w:rPr>
-          <w:rFonts w:ascii="Tahoma" w:hAnsi="Tahoma" w:cs="Tahoma"/>
-        </w:rPr>
-      </w:pPr>
-    </w:p>
-    <w:p>
-      <w:pPr>
-        <w:pStyle w:val="NormalWeb"/>
-        <w:rPr>
-          <w:rFonts w:ascii="Tahoma" w:hAnsi="Tahoma" w:cs="Tahoma"/>
-        </w:rPr>
-      </w:pPr>
-      <w:r>
-        <w:rPr>
-          <w:rFonts w:ascii="Tahoma" w:hAnsi="Tahoma" w:cs="Tahoma"/>
-        </w:rPr>
-        <w:br w:type="page"/>
-      </w:r>
-    </w:p>
-    <w:p>
-      <w:pPr>
-        <w:pStyle w:val="NormalWeb"/>
-        <w:rPr>
-          <w:rFonts w:ascii="Tahoma" w:hAnsi="Tahoma" w:cs="Tahoma"/>
-        </w:rPr>
       </w:pPr>
     </w:p>
     <w:p>

</xml_diff>

<commit_message>
Final versions for MOdule 6 assigments
</commit_message>
<xml_diff>
--- a/Module_6_CellNumbersGrowthAndKinetics/assignment/Greatti_Yves_assignment_6.docx
+++ b/Module_6_CellNumbersGrowthAndKinetics/assignment/Greatti_Yves_assignment_6.docx
@@ -121,11 +121,19 @@
           <w:rFonts w:ascii="Tahoma" w:hAnsi="Tahoma" w:cs="Tahoma"/>
         </w:rPr>
       </w:pPr>
-      <w:r>
-        <w:rPr>
-          <w:rFonts w:ascii="Tahoma" w:hAnsi="Tahoma" w:cs="Tahoma"/>
-        </w:rPr>
-        <w:t>dN / dt = K x N</w:t>
+      <w:proofErr w:type="spellStart"/>
+      <w:r>
+        <w:rPr>
+          <w:rFonts w:ascii="Tahoma" w:hAnsi="Tahoma" w:cs="Tahoma"/>
+        </w:rPr>
+        <w:t>dN</w:t>
+      </w:r>
+      <w:proofErr w:type="spellEnd"/>
+      <w:r>
+        <w:rPr>
+          <w:rFonts w:ascii="Tahoma" w:hAnsi="Tahoma" w:cs="Tahoma"/>
+        </w:rPr>
+        <w:t xml:space="preserve"> / dt = K x N</w:t>
       </w:r>
     </w:p>
     <w:p>
@@ -158,7 +166,25 @@
           <w:color w:val="000000"/>
           <w:shd w:val="clear" w:color="auto" w:fill="FFFFFF"/>
         </w:rPr>
-        <w:t>Separating variables: dN/N = K</w:t>
+        <w:t xml:space="preserve">Separating variables: </w:t>
+      </w:r>
+      <w:proofErr w:type="spellStart"/>
+      <w:r>
+        <w:rPr>
+          <w:rFonts w:ascii="Tahoma" w:hAnsi="Tahoma" w:cs="Tahoma"/>
+          <w:color w:val="000000"/>
+          <w:shd w:val="clear" w:color="auto" w:fill="FFFFFF"/>
+        </w:rPr>
+        <w:t>dN</w:t>
+      </w:r>
+      <w:proofErr w:type="spellEnd"/>
+      <w:r>
+        <w:rPr>
+          <w:rFonts w:ascii="Tahoma" w:hAnsi="Tahoma" w:cs="Tahoma"/>
+          <w:color w:val="000000"/>
+          <w:shd w:val="clear" w:color="auto" w:fill="FFFFFF"/>
+        </w:rPr>
+        <w:t>/N = K</w:t>
       </w:r>
       <w:r>
         <w:rPr>
@@ -226,13 +252,23 @@
           <w:rFonts w:ascii="Tahoma" w:hAnsi="Tahoma" w:cs="Tahoma"/>
         </w:rPr>
       </w:pPr>
-      <w:r>
-        <w:rPr>
-          <w:rFonts w:ascii="Tahoma" w:hAnsi="Tahoma" w:cs="Tahoma"/>
-          <w:color w:val="000000"/>
-          <w:shd w:val="clear" w:color="auto" w:fill="FFFFFF"/>
-        </w:rPr>
-        <w:t>lnN - ln N</w:t>
+      <w:proofErr w:type="spellStart"/>
+      <w:r>
+        <w:rPr>
+          <w:rFonts w:ascii="Tahoma" w:hAnsi="Tahoma" w:cs="Tahoma"/>
+          <w:color w:val="000000"/>
+          <w:shd w:val="clear" w:color="auto" w:fill="FFFFFF"/>
+        </w:rPr>
+        <w:t>lnN</w:t>
+      </w:r>
+      <w:proofErr w:type="spellEnd"/>
+      <w:r>
+        <w:rPr>
+          <w:rFonts w:ascii="Tahoma" w:hAnsi="Tahoma" w:cs="Tahoma"/>
+          <w:color w:val="000000"/>
+          <w:shd w:val="clear" w:color="auto" w:fill="FFFFFF"/>
+        </w:rPr>
+        <w:t xml:space="preserve"> - ln N</w:t>
       </w:r>
       <w:r>
         <w:rPr>
@@ -292,7 +328,16 @@
           <w:color w:val="000000"/>
           <w:shd w:val="clear" w:color="auto" w:fill="FFFFFF"/>
         </w:rPr>
-        <w:t>x e</w:t>
+        <w:t xml:space="preserve">x </w:t>
+      </w:r>
+      <w:proofErr w:type="spellStart"/>
+      <w:r>
+        <w:rPr>
+          <w:rFonts w:ascii="Tahoma" w:hAnsi="Tahoma" w:cs="Tahoma"/>
+          <w:color w:val="000000"/>
+          <w:shd w:val="clear" w:color="auto" w:fill="FFFFFF"/>
+        </w:rPr>
+        <w:t>e</w:t>
       </w:r>
       <w:r>
         <w:rPr>
@@ -303,6 +348,7 @@
         </w:rPr>
         <w:t>Kt</w:t>
       </w:r>
+      <w:proofErr w:type="spellEnd"/>
     </w:p>
     <w:p>
       <w:pPr>
@@ -403,7 +449,21 @@
         <w:rPr>
           <w:rFonts w:ascii="Tahoma" w:hAnsi="Tahoma" w:cs="Tahoma"/>
         </w:rPr>
-        <w:t>Taking the ln on each side of the previous equation: 12 K = ln(1.5)</w:t>
+        <w:t xml:space="preserve">Taking the ln on each side of the previous equation: 12 K = </w:t>
+      </w:r>
+      <w:proofErr w:type="gramStart"/>
+      <w:r>
+        <w:rPr>
+          <w:rFonts w:ascii="Tahoma" w:hAnsi="Tahoma" w:cs="Tahoma"/>
+        </w:rPr>
+        <w:t>ln(</w:t>
+      </w:r>
+      <w:proofErr w:type="gramEnd"/>
+      <w:r>
+        <w:rPr>
+          <w:rFonts w:ascii="Tahoma" w:hAnsi="Tahoma" w:cs="Tahoma"/>
+        </w:rPr>
+        <w:t>1.5)</w:t>
       </w:r>
     </w:p>
     <w:p>
@@ -418,7 +478,21 @@
         <w:rPr>
           <w:rFonts w:ascii="Tahoma" w:hAnsi="Tahoma" w:cs="Tahoma"/>
         </w:rPr>
-        <w:t xml:space="preserve">K = ln(1.5)/12 ~ </w:t>
+        <w:t xml:space="preserve">K = </w:t>
+      </w:r>
+      <w:proofErr w:type="gramStart"/>
+      <w:r>
+        <w:rPr>
+          <w:rFonts w:ascii="Tahoma" w:hAnsi="Tahoma" w:cs="Tahoma"/>
+        </w:rPr>
+        <w:t>ln(</w:t>
+      </w:r>
+      <w:proofErr w:type="gramEnd"/>
+      <w:r>
+        <w:rPr>
+          <w:rFonts w:ascii="Tahoma" w:hAnsi="Tahoma" w:cs="Tahoma"/>
+        </w:rPr>
+        <w:t xml:space="preserve">1.5)/12 ~ </w:t>
       </w:r>
       <w:r>
         <w:rPr>
@@ -501,6 +575,7 @@
         </w:rPr>
         <w:t xml:space="preserve"> </w:t>
       </w:r>
+      <w:proofErr w:type="spellStart"/>
       <w:r>
         <w:rPr>
           <w:rFonts w:ascii="Tahoma" w:hAnsi="Tahoma" w:cs="Tahoma"/>
@@ -518,13 +593,23 @@
         </w:rPr>
         <w:t>Kt</w:t>
       </w:r>
-      <w:r>
-        <w:rPr>
-          <w:rFonts w:ascii="Tahoma" w:hAnsi="Tahoma" w:cs="Tahoma"/>
-          <w:color w:val="000000"/>
-          <w:shd w:val="clear" w:color="auto" w:fill="FFFFFF"/>
-        </w:rPr>
-        <w:t xml:space="preserve"> or e</w:t>
+      <w:proofErr w:type="spellEnd"/>
+      <w:r>
+        <w:rPr>
+          <w:rFonts w:ascii="Tahoma" w:hAnsi="Tahoma" w:cs="Tahoma"/>
+          <w:color w:val="000000"/>
+          <w:shd w:val="clear" w:color="auto" w:fill="FFFFFF"/>
+        </w:rPr>
+        <w:t xml:space="preserve"> or </w:t>
+      </w:r>
+      <w:proofErr w:type="spellStart"/>
+      <w:r>
+        <w:rPr>
+          <w:rFonts w:ascii="Tahoma" w:hAnsi="Tahoma" w:cs="Tahoma"/>
+          <w:color w:val="000000"/>
+          <w:shd w:val="clear" w:color="auto" w:fill="FFFFFF"/>
+        </w:rPr>
+        <w:t>e</w:t>
       </w:r>
       <w:r>
         <w:rPr>
@@ -535,6 +620,7 @@
         </w:rPr>
         <w:t>Kt</w:t>
       </w:r>
+      <w:proofErr w:type="spellEnd"/>
       <w:r>
         <w:rPr>
           <w:rFonts w:ascii="Tahoma" w:hAnsi="Tahoma" w:cs="Tahoma"/>
@@ -562,7 +648,21 @@
         <w:rPr>
           <w:rFonts w:ascii="Tahoma" w:hAnsi="Tahoma" w:cs="Tahoma"/>
         </w:rPr>
-        <w:t xml:space="preserve">K x t = ln(3) </w:t>
+        <w:t xml:space="preserve">K x t = </w:t>
+      </w:r>
+      <w:proofErr w:type="gramStart"/>
+      <w:r>
+        <w:rPr>
+          <w:rFonts w:ascii="Tahoma" w:hAnsi="Tahoma" w:cs="Tahoma"/>
+        </w:rPr>
+        <w:t>ln(</w:t>
+      </w:r>
+      <w:proofErr w:type="gramEnd"/>
+      <w:r>
+        <w:rPr>
+          <w:rFonts w:ascii="Tahoma" w:hAnsi="Tahoma" w:cs="Tahoma"/>
+        </w:rPr>
+        <w:t xml:space="preserve">3) </w:t>
       </w:r>
     </w:p>
     <w:p>
@@ -578,7 +678,21 @@
         <w:rPr>
           <w:rFonts w:ascii="Tahoma" w:hAnsi="Tahoma" w:cs="Tahoma"/>
         </w:rPr>
-        <w:t xml:space="preserve">=&gt; t = ln(3)/ K = ln(3) / 0.033 </w:t>
+        <w:t xml:space="preserve">=&gt; t = </w:t>
+      </w:r>
+      <w:proofErr w:type="gramStart"/>
+      <w:r>
+        <w:rPr>
+          <w:rFonts w:ascii="Tahoma" w:hAnsi="Tahoma" w:cs="Tahoma"/>
+        </w:rPr>
+        <w:t>ln(</w:t>
+      </w:r>
+      <w:proofErr w:type="gramEnd"/>
+      <w:r>
+        <w:rPr>
+          <w:rFonts w:ascii="Tahoma" w:hAnsi="Tahoma" w:cs="Tahoma"/>
+        </w:rPr>
+        <w:t xml:space="preserve">3)/ K = ln(3) / 0.033 </w:t>
       </w:r>
       <w:r>
         <w:rPr>
@@ -923,7 +1037,35 @@
         <w:rPr>
           <w:rFonts w:ascii="Tahoma" w:hAnsi="Tahoma" w:cs="Tahoma"/>
         </w:rPr>
-        <w:t>or a specific type of cell after 3 hours, the concentration of cells per milliliter of solution is about 400/mL. After 10 hours the concentration has gone up to 2000/mL. Determine the initial concentration of cells.</w:t>
+        <w:t>or a specific type of cell after 3 hours, the concentration of cells per milliliter of solution is about 400/</w:t>
+      </w:r>
+      <w:proofErr w:type="spellStart"/>
+      <w:r>
+        <w:rPr>
+          <w:rFonts w:ascii="Tahoma" w:hAnsi="Tahoma" w:cs="Tahoma"/>
+        </w:rPr>
+        <w:t>mL.</w:t>
+      </w:r>
+      <w:proofErr w:type="spellEnd"/>
+      <w:r>
+        <w:rPr>
+          <w:rFonts w:ascii="Tahoma" w:hAnsi="Tahoma" w:cs="Tahoma"/>
+        </w:rPr>
+        <w:t xml:space="preserve"> After 10 hours the concentration has gone up to 2000/</w:t>
+      </w:r>
+      <w:proofErr w:type="spellStart"/>
+      <w:r>
+        <w:rPr>
+          <w:rFonts w:ascii="Tahoma" w:hAnsi="Tahoma" w:cs="Tahoma"/>
+        </w:rPr>
+        <w:t>mL.</w:t>
+      </w:r>
+      <w:proofErr w:type="spellEnd"/>
+      <w:r>
+        <w:rPr>
+          <w:rFonts w:ascii="Tahoma" w:hAnsi="Tahoma" w:cs="Tahoma"/>
+        </w:rPr>
+        <w:t xml:space="preserve"> Determine the initial concentration of cells.</w:t>
       </w:r>
     </w:p>
     <w:p>
@@ -999,7 +1141,16 @@
           <w:color w:val="000000"/>
           <w:shd w:val="clear" w:color="auto" w:fill="FFFFFF"/>
         </w:rPr>
-        <w:t>x e</w:t>
+        <w:t xml:space="preserve">x </w:t>
+      </w:r>
+      <w:proofErr w:type="spellStart"/>
+      <w:r>
+        <w:rPr>
+          <w:rFonts w:ascii="Tahoma" w:hAnsi="Tahoma" w:cs="Tahoma"/>
+          <w:color w:val="000000"/>
+          <w:shd w:val="clear" w:color="auto" w:fill="FFFFFF"/>
+        </w:rPr>
+        <w:t>e</w:t>
       </w:r>
       <w:r>
         <w:rPr>
@@ -1010,6 +1161,7 @@
         </w:rPr>
         <w:t>Kt</w:t>
       </w:r>
+      <w:proofErr w:type="spellEnd"/>
       <w:r>
         <w:rPr>
           <w:rFonts w:ascii="Tahoma" w:hAnsi="Tahoma" w:cs="Tahoma"/>
@@ -1338,6 +1490,7 @@
         </w:rPr>
         <w:t xml:space="preserve"> =&gt; </w:t>
       </w:r>
+      <w:proofErr w:type="gramStart"/>
       <w:r>
         <w:rPr>
           <w:rFonts w:ascii="Tahoma" w:hAnsi="Tahoma" w:cs="Tahoma"/>
@@ -1355,6 +1508,7 @@
         </w:rPr>
         <w:t>(</w:t>
       </w:r>
+      <w:proofErr w:type="gramEnd"/>
       <w:r>
         <w:rPr>
           <w:rFonts w:ascii="Tahoma" w:hAnsi="Tahoma" w:cs="Tahoma"/>
@@ -1533,7 +1687,23 @@
           <w:color w:val="000000"/>
           <w:shd w:val="clear" w:color="auto" w:fill="FFFFFF"/>
         </w:rPr>
-        <w:t xml:space="preserve">Substituting back: </w:t>
+        <w:t>Substituting back</w:t>
+      </w:r>
+      <w:r>
+        <w:rPr>
+          <w:rFonts w:ascii="Tahoma" w:hAnsi="Tahoma" w:cs="Tahoma"/>
+          <w:color w:val="000000"/>
+          <w:shd w:val="clear" w:color="auto" w:fill="FFFFFF"/>
+        </w:rPr>
+        <w:t>, we obtain the initial concentration of cells:</w:t>
+      </w:r>
+      <w:r>
+        <w:rPr>
+          <w:rFonts w:ascii="Tahoma" w:hAnsi="Tahoma" w:cs="Tahoma"/>
+          <w:color w:val="000000"/>
+          <w:shd w:val="clear" w:color="auto" w:fill="FFFFFF"/>
+        </w:rPr>
+        <w:t xml:space="preserve"> </w:t>
       </w:r>
     </w:p>
     <w:p>
@@ -1545,6 +1715,7 @@
           <w:shd w:val="clear" w:color="auto" w:fill="FFFFFF"/>
         </w:rPr>
       </w:pPr>
+      <w:proofErr w:type="gramStart"/>
       <w:r>
         <w:rPr>
           <w:rFonts w:ascii="Tahoma" w:hAnsi="Tahoma" w:cs="Tahoma"/>
@@ -1586,7 +1757,16 @@
           <w:color w:val="000000"/>
           <w:shd w:val="clear" w:color="auto" w:fill="FFFFFF"/>
         </w:rPr>
-        <w:t>= 2000/</w:t>
+        <w:t>=</w:t>
+      </w:r>
+      <w:proofErr w:type="gramEnd"/>
+      <w:r>
+        <w:rPr>
+          <w:rFonts w:ascii="Tahoma" w:hAnsi="Tahoma" w:cs="Tahoma"/>
+          <w:color w:val="000000"/>
+          <w:shd w:val="clear" w:color="auto" w:fill="FFFFFF"/>
+        </w:rPr>
+        <w:t xml:space="preserve"> 2000/</w:t>
       </w:r>
       <w:r>
         <w:rPr>
@@ -1864,7 +2044,7 @@
           <w:b/>
           <w:bCs/>
         </w:rPr>
-        <w:t xml:space="preserve">factors with </w:t>
+        <w:t>F</w:t>
       </w:r>
       <w:r>
         <w:rPr>
@@ -1872,7 +2052,7 @@
           <w:b/>
           <w:bCs/>
         </w:rPr>
-        <w:t>actions</w:t>
+        <w:t xml:space="preserve">actors with </w:t>
       </w:r>
       <w:r>
         <w:rPr>
@@ -1880,7 +2060,7 @@
           <w:b/>
           <w:bCs/>
         </w:rPr>
-        <w:t xml:space="preserve"> </w:t>
+        <w:t xml:space="preserve">actions </w:t>
       </w:r>
       <w:r>
         <w:rPr>
@@ -1906,14 +2086,14 @@
         <w:tblLook w:val="04A0" w:firstRow="1" w:lastRow="0" w:firstColumn="1" w:lastColumn="0" w:noHBand="0" w:noVBand="1"/>
       </w:tblPr>
       <w:tblGrid>
-        <w:gridCol w:w="1975"/>
-        <w:gridCol w:w="5220"/>
-        <w:gridCol w:w="5580"/>
+        <w:gridCol w:w="2122"/>
+        <w:gridCol w:w="5149"/>
+        <w:gridCol w:w="5504"/>
       </w:tblGrid>
       <w:tr>
         <w:tc>
           <w:tcPr>
-            <w:tcW w:w="1975" w:type="dxa"/>
+            <w:tcW w:w="2015" w:type="dxa"/>
             <w:shd w:val="clear" w:color="auto" w:fill="B4C6E7" w:themeFill="accent1" w:themeFillTint="66"/>
           </w:tcPr>
           <w:p>
@@ -1938,7 +2118,7 @@
         </w:tc>
         <w:tc>
           <w:tcPr>
-            <w:tcW w:w="5220" w:type="dxa"/>
+            <w:tcW w:w="5201" w:type="dxa"/>
             <w:shd w:val="clear" w:color="auto" w:fill="B4C6E7" w:themeFill="accent1" w:themeFillTint="66"/>
           </w:tcPr>
           <w:p>
@@ -1959,35 +2139,11 @@
               </w:rPr>
               <w:t>Action</w:t>
             </w:r>
-            <w:r>
-              <w:rPr>
-                <w:rFonts w:ascii="Tahoma" w:hAnsi="Tahoma" w:cs="Tahoma"/>
-                <w:b/>
-                <w:bCs/>
-              </w:rPr>
-              <w:t xml:space="preserve"> (</w:t>
-            </w:r>
-            <w:r>
-              <w:rPr>
-                <w:rFonts w:ascii="Tahoma" w:hAnsi="Tahoma" w:cs="Tahoma"/>
-                <w:b/>
-                <w:bCs/>
-              </w:rPr>
-              <w:t>Positive impact</w:t>
-            </w:r>
-            <w:r>
-              <w:rPr>
-                <w:rFonts w:ascii="Tahoma" w:hAnsi="Tahoma" w:cs="Tahoma"/>
-                <w:b/>
-                <w:bCs/>
-              </w:rPr>
-              <w:t>)</w:t>
-            </w:r>
           </w:p>
         </w:tc>
         <w:tc>
           <w:tcPr>
-            <w:tcW w:w="5580" w:type="dxa"/>
+            <w:tcW w:w="5559" w:type="dxa"/>
             <w:shd w:val="clear" w:color="auto" w:fill="B4C6E7" w:themeFill="accent1" w:themeFillTint="66"/>
           </w:tcPr>
           <w:p>
@@ -2014,11 +2170,16 @@
       <w:tr>
         <w:tc>
           <w:tcPr>
-            <w:tcW w:w="1975" w:type="dxa"/>
+            <w:tcW w:w="2015" w:type="dxa"/>
           </w:tcPr>
           <w:p>
             <w:pPr>
               <w:pStyle w:val="NormalWeb"/>
+              <w:numPr>
+                <w:ilvl w:val="0"/>
+                <w:numId w:val="36"/>
+              </w:numPr>
+              <w:spacing w:before="0" w:beforeAutospacing="0" w:after="0" w:afterAutospacing="0"/>
               <w:rPr>
                 <w:rFonts w:ascii="Tahoma" w:hAnsi="Tahoma" w:cs="Tahoma"/>
               </w:rPr>
@@ -2027,13 +2188,147 @@
               <w:rPr>
                 <w:rFonts w:ascii="Tahoma" w:hAnsi="Tahoma" w:cs="Tahoma"/>
               </w:rPr>
-              <w:t>Nutrients, growth factors, and hormones</w:t>
+              <w:t>Nutrients</w:t>
             </w:r>
+          </w:p>
+          <w:p>
+            <w:pPr>
+              <w:pStyle w:val="NormalWeb"/>
+              <w:numPr>
+                <w:ilvl w:val="0"/>
+                <w:numId w:val="36"/>
+              </w:numPr>
+              <w:spacing w:before="0" w:beforeAutospacing="0" w:after="0" w:afterAutospacing="0"/>
+              <w:rPr>
+                <w:rFonts w:ascii="Tahoma" w:hAnsi="Tahoma" w:cs="Tahoma"/>
+              </w:rPr>
+            </w:pPr>
+            <w:r>
+              <w:rPr>
+                <w:rFonts w:ascii="Tahoma" w:hAnsi="Tahoma" w:cs="Tahoma"/>
+              </w:rPr>
+              <w:t>Vitamins</w:t>
+            </w:r>
+          </w:p>
+          <w:p>
+            <w:pPr>
+              <w:pStyle w:val="NormalWeb"/>
+              <w:numPr>
+                <w:ilvl w:val="0"/>
+                <w:numId w:val="36"/>
+              </w:numPr>
+              <w:spacing w:before="0" w:beforeAutospacing="0" w:after="0" w:afterAutospacing="0"/>
+              <w:rPr>
+                <w:rFonts w:ascii="Tahoma" w:hAnsi="Tahoma" w:cs="Tahoma"/>
+              </w:rPr>
+            </w:pPr>
+            <w:r>
+              <w:rPr>
+                <w:rFonts w:ascii="Tahoma" w:hAnsi="Tahoma" w:cs="Tahoma"/>
+              </w:rPr>
+              <w:t>Ammino acids</w:t>
+            </w:r>
+          </w:p>
+          <w:p>
+            <w:pPr>
+              <w:pStyle w:val="NormalWeb"/>
+              <w:numPr>
+                <w:ilvl w:val="0"/>
+                <w:numId w:val="36"/>
+              </w:numPr>
+              <w:spacing w:before="0" w:beforeAutospacing="0" w:after="0" w:afterAutospacing="0"/>
+              <w:rPr>
+                <w:rFonts w:ascii="Tahoma" w:hAnsi="Tahoma" w:cs="Tahoma"/>
+              </w:rPr>
+            </w:pPr>
+            <w:r>
+              <w:rPr>
+                <w:rFonts w:ascii="Tahoma" w:hAnsi="Tahoma" w:cs="Tahoma"/>
+              </w:rPr>
+              <w:t>Glucose</w:t>
+            </w:r>
+          </w:p>
+          <w:p>
+            <w:pPr>
+              <w:pStyle w:val="NormalWeb"/>
+              <w:numPr>
+                <w:ilvl w:val="0"/>
+                <w:numId w:val="36"/>
+              </w:numPr>
+              <w:spacing w:before="0" w:beforeAutospacing="0" w:after="0" w:afterAutospacing="0"/>
+              <w:rPr>
+                <w:rFonts w:ascii="Tahoma" w:hAnsi="Tahoma" w:cs="Tahoma"/>
+              </w:rPr>
+            </w:pPr>
+            <w:r>
+              <w:rPr>
+                <w:rFonts w:ascii="Tahoma" w:hAnsi="Tahoma" w:cs="Tahoma"/>
+              </w:rPr>
+              <w:t>Salt</w:t>
+            </w:r>
+          </w:p>
+          <w:p>
+            <w:pPr>
+              <w:pStyle w:val="NormalWeb"/>
+              <w:numPr>
+                <w:ilvl w:val="0"/>
+                <w:numId w:val="36"/>
+              </w:numPr>
+              <w:spacing w:before="0" w:beforeAutospacing="0" w:after="0" w:afterAutospacing="0"/>
+              <w:rPr>
+                <w:rFonts w:ascii="Tahoma" w:hAnsi="Tahoma" w:cs="Tahoma"/>
+              </w:rPr>
+            </w:pPr>
+            <w:r>
+              <w:rPr>
+                <w:rFonts w:ascii="Tahoma" w:hAnsi="Tahoma" w:cs="Tahoma"/>
+              </w:rPr>
+              <w:t>G</w:t>
+            </w:r>
+            <w:r>
+              <w:rPr>
+                <w:rFonts w:ascii="Tahoma" w:hAnsi="Tahoma" w:cs="Tahoma"/>
+              </w:rPr>
+              <w:t>rowth factors</w:t>
+            </w:r>
+          </w:p>
+          <w:p>
+            <w:pPr>
+              <w:pStyle w:val="NormalWeb"/>
+              <w:numPr>
+                <w:ilvl w:val="0"/>
+                <w:numId w:val="36"/>
+              </w:numPr>
+              <w:spacing w:before="0" w:beforeAutospacing="0" w:after="0" w:afterAutospacing="0"/>
+              <w:rPr>
+                <w:rFonts w:ascii="Tahoma" w:hAnsi="Tahoma" w:cs="Tahoma"/>
+              </w:rPr>
+            </w:pPr>
+            <w:proofErr w:type="spellStart"/>
+            <w:r>
+              <w:rPr>
+                <w:rFonts w:ascii="Tahoma" w:hAnsi="Tahoma" w:cs="Tahoma"/>
+              </w:rPr>
+              <w:t>s</w:t>
+            </w:r>
+            <w:r>
+              <w:rPr>
+                <w:rFonts w:ascii="Tahoma" w:hAnsi="Tahoma" w:cs="Tahoma"/>
+              </w:rPr>
+              <w:t>H</w:t>
+            </w:r>
+            <w:r>
+              <w:rPr>
+                <w:rFonts w:ascii="Tahoma" w:hAnsi="Tahoma" w:cs="Tahoma"/>
+              </w:rPr>
+              <w:t>ormones</w:t>
+            </w:r>
+            <w:proofErr w:type="spellEnd"/>
           </w:p>
         </w:tc>
         <w:tc>
           <w:tcPr>
-            <w:tcW w:w="5220" w:type="dxa"/>
+            <w:tcW w:w="5201" w:type="dxa"/>
           </w:tcPr>
           <w:p>
             <w:pPr>
@@ -2095,7 +2390,7 @@
         </w:tc>
         <w:tc>
           <w:tcPr>
-            <w:tcW w:w="5580" w:type="dxa"/>
+            <w:tcW w:w="5559" w:type="dxa"/>
           </w:tcPr>
           <w:p>
             <w:pPr>
@@ -2164,7 +2459,7 @@
       <w:tr>
         <w:tc>
           <w:tcPr>
-            <w:tcW w:w="1975" w:type="dxa"/>
+            <w:tcW w:w="2015" w:type="dxa"/>
           </w:tcPr>
           <w:p>
             <w:pPr>
@@ -2189,7 +2484,7 @@
         </w:tc>
         <w:tc>
           <w:tcPr>
-            <w:tcW w:w="5220" w:type="dxa"/>
+            <w:tcW w:w="5201" w:type="dxa"/>
           </w:tcPr>
           <w:p>
             <w:pPr>
@@ -2232,7 +2527,7 @@
         </w:tc>
         <w:tc>
           <w:tcPr>
-            <w:tcW w:w="5580" w:type="dxa"/>
+            <w:tcW w:w="5559" w:type="dxa"/>
           </w:tcPr>
           <w:p>
             <w:pPr>
@@ -2253,7 +2548,7 @@
       <w:tr>
         <w:tc>
           <w:tcPr>
-            <w:tcW w:w="1975" w:type="dxa"/>
+            <w:tcW w:w="2015" w:type="dxa"/>
           </w:tcPr>
           <w:p>
             <w:pPr>
@@ -2272,7 +2567,7 @@
         </w:tc>
         <w:tc>
           <w:tcPr>
-            <w:tcW w:w="5220" w:type="dxa"/>
+            <w:tcW w:w="5201" w:type="dxa"/>
           </w:tcPr>
           <w:p>
             <w:pPr>
@@ -2291,7 +2586,7 @@
         </w:tc>
         <w:tc>
           <w:tcPr>
-            <w:tcW w:w="5580" w:type="dxa"/>
+            <w:tcW w:w="5559" w:type="dxa"/>
           </w:tcPr>
           <w:p>
             <w:pPr>
@@ -2324,7 +2619,7 @@
       <w:tr>
         <w:tc>
           <w:tcPr>
-            <w:tcW w:w="1975" w:type="dxa"/>
+            <w:tcW w:w="2015" w:type="dxa"/>
           </w:tcPr>
           <w:p>
             <w:pPr>
@@ -2343,7 +2638,7 @@
         </w:tc>
         <w:tc>
           <w:tcPr>
-            <w:tcW w:w="5220" w:type="dxa"/>
+            <w:tcW w:w="5201" w:type="dxa"/>
           </w:tcPr>
           <w:p>
             <w:pPr>
@@ -2368,7 +2663,7 @@
         </w:tc>
         <w:tc>
           <w:tcPr>
-            <w:tcW w:w="5580" w:type="dxa"/>
+            <w:tcW w:w="5559" w:type="dxa"/>
           </w:tcPr>
           <w:p>
             <w:pPr>
@@ -2401,7 +2696,7 @@
       <w:tr>
         <w:tc>
           <w:tcPr>
-            <w:tcW w:w="1975" w:type="dxa"/>
+            <w:tcW w:w="2015" w:type="dxa"/>
           </w:tcPr>
           <w:p>
             <w:pPr>
@@ -2420,7 +2715,7 @@
         </w:tc>
         <w:tc>
           <w:tcPr>
-            <w:tcW w:w="5220" w:type="dxa"/>
+            <w:tcW w:w="5201" w:type="dxa"/>
           </w:tcPr>
           <w:p>
             <w:pPr>
@@ -2526,7 +2821,15 @@
                 <w:rFonts w:ascii="Tahoma" w:hAnsi="Tahoma" w:cs="Tahoma"/>
                 <w:vertAlign w:val="superscript"/>
               </w:rPr>
-              <w:t xml:space="preserve"> o</w:t>
+              <w:t xml:space="preserve"> </w:t>
+            </w:r>
+            <w:proofErr w:type="spellStart"/>
+            <w:r>
+              <w:rPr>
+                <w:rFonts w:ascii="Tahoma" w:hAnsi="Tahoma" w:cs="Tahoma"/>
+                <w:vertAlign w:val="superscript"/>
+              </w:rPr>
+              <w:t>o</w:t>
             </w:r>
             <w:r>
               <w:rPr>
@@ -2540,11 +2843,12 @@
               </w:rPr>
               <w:t>.</w:t>
             </w:r>
+            <w:proofErr w:type="spellEnd"/>
           </w:p>
         </w:tc>
         <w:tc>
           <w:tcPr>
-            <w:tcW w:w="5580" w:type="dxa"/>
+            <w:tcW w:w="5559" w:type="dxa"/>
           </w:tcPr>
           <w:p>
             <w:pPr>
@@ -3356,6 +3660,119 @@
     </w:lvl>
   </w:abstractNum>
   <w:abstractNum w:abstractNumId="4" w15:restartNumberingAfterBreak="0">
+    <w:nsid w:val="26107894"/>
+    <w:multiLevelType w:val="hybridMultilevel"/>
+    <w:tmpl w:val="4B86D51A"/>
+    <w:lvl w:ilvl="0" w:tplc="04090001">
+      <w:start w:val="1"/>
+      <w:numFmt w:val="bullet"/>
+      <w:lvlText w:val=""/>
+      <w:lvlJc w:val="left"/>
+      <w:pPr>
+        <w:ind w:left="720" w:hanging="360"/>
+      </w:pPr>
+      <w:rPr>
+        <w:rFonts w:ascii="Symbol" w:hAnsi="Symbol" w:hint="default"/>
+      </w:rPr>
+    </w:lvl>
+    <w:lvl w:ilvl="1" w:tplc="04090003" w:tentative="1">
+      <w:start w:val="1"/>
+      <w:numFmt w:val="bullet"/>
+      <w:lvlText w:val="o"/>
+      <w:lvlJc w:val="left"/>
+      <w:pPr>
+        <w:ind w:left="1440" w:hanging="360"/>
+      </w:pPr>
+      <w:rPr>
+        <w:rFonts w:ascii="Courier New" w:hAnsi="Courier New" w:cs="Courier New" w:hint="default"/>
+      </w:rPr>
+    </w:lvl>
+    <w:lvl w:ilvl="2" w:tplc="04090005" w:tentative="1">
+      <w:start w:val="1"/>
+      <w:numFmt w:val="bullet"/>
+      <w:lvlText w:val=""/>
+      <w:lvlJc w:val="left"/>
+      <w:pPr>
+        <w:ind w:left="2160" w:hanging="360"/>
+      </w:pPr>
+      <w:rPr>
+        <w:rFonts w:ascii="Wingdings" w:hAnsi="Wingdings" w:hint="default"/>
+      </w:rPr>
+    </w:lvl>
+    <w:lvl w:ilvl="3" w:tplc="04090001" w:tentative="1">
+      <w:start w:val="1"/>
+      <w:numFmt w:val="bullet"/>
+      <w:lvlText w:val=""/>
+      <w:lvlJc w:val="left"/>
+      <w:pPr>
+        <w:ind w:left="2880" w:hanging="360"/>
+      </w:pPr>
+      <w:rPr>
+        <w:rFonts w:ascii="Symbol" w:hAnsi="Symbol" w:hint="default"/>
+      </w:rPr>
+    </w:lvl>
+    <w:lvl w:ilvl="4" w:tplc="04090003" w:tentative="1">
+      <w:start w:val="1"/>
+      <w:numFmt w:val="bullet"/>
+      <w:lvlText w:val="o"/>
+      <w:lvlJc w:val="left"/>
+      <w:pPr>
+        <w:ind w:left="3600" w:hanging="360"/>
+      </w:pPr>
+      <w:rPr>
+        <w:rFonts w:ascii="Courier New" w:hAnsi="Courier New" w:cs="Courier New" w:hint="default"/>
+      </w:rPr>
+    </w:lvl>
+    <w:lvl w:ilvl="5" w:tplc="04090005" w:tentative="1">
+      <w:start w:val="1"/>
+      <w:numFmt w:val="bullet"/>
+      <w:lvlText w:val=""/>
+      <w:lvlJc w:val="left"/>
+      <w:pPr>
+        <w:ind w:left="4320" w:hanging="360"/>
+      </w:pPr>
+      <w:rPr>
+        <w:rFonts w:ascii="Wingdings" w:hAnsi="Wingdings" w:hint="default"/>
+      </w:rPr>
+    </w:lvl>
+    <w:lvl w:ilvl="6" w:tplc="04090001" w:tentative="1">
+      <w:start w:val="1"/>
+      <w:numFmt w:val="bullet"/>
+      <w:lvlText w:val=""/>
+      <w:lvlJc w:val="left"/>
+      <w:pPr>
+        <w:ind w:left="5040" w:hanging="360"/>
+      </w:pPr>
+      <w:rPr>
+        <w:rFonts w:ascii="Symbol" w:hAnsi="Symbol" w:hint="default"/>
+      </w:rPr>
+    </w:lvl>
+    <w:lvl w:ilvl="7" w:tplc="04090003" w:tentative="1">
+      <w:start w:val="1"/>
+      <w:numFmt w:val="bullet"/>
+      <w:lvlText w:val="o"/>
+      <w:lvlJc w:val="left"/>
+      <w:pPr>
+        <w:ind w:left="5760" w:hanging="360"/>
+      </w:pPr>
+      <w:rPr>
+        <w:rFonts w:ascii="Courier New" w:hAnsi="Courier New" w:cs="Courier New" w:hint="default"/>
+      </w:rPr>
+    </w:lvl>
+    <w:lvl w:ilvl="8" w:tplc="04090005" w:tentative="1">
+      <w:start w:val="1"/>
+      <w:numFmt w:val="bullet"/>
+      <w:lvlText w:val=""/>
+      <w:lvlJc w:val="left"/>
+      <w:pPr>
+        <w:ind w:left="6480" w:hanging="360"/>
+      </w:pPr>
+      <w:rPr>
+        <w:rFonts w:ascii="Wingdings" w:hAnsi="Wingdings" w:hint="default"/>
+      </w:rPr>
+    </w:lvl>
+  </w:abstractNum>
+  <w:abstractNum w:abstractNumId="5" w15:restartNumberingAfterBreak="0">
     <w:nsid w:val="28FA41DF"/>
     <w:multiLevelType w:val="hybridMultilevel"/>
     <w:tmpl w:val="8EA015F0"/>
@@ -3444,7 +3861,120 @@
       </w:pPr>
     </w:lvl>
   </w:abstractNum>
-  <w:abstractNum w:abstractNumId="5" w15:restartNumberingAfterBreak="0">
+  <w:abstractNum w:abstractNumId="6" w15:restartNumberingAfterBreak="0">
+    <w:nsid w:val="2B2C0134"/>
+    <w:multiLevelType w:val="hybridMultilevel"/>
+    <w:tmpl w:val="965E281C"/>
+    <w:lvl w:ilvl="0" w:tplc="04090005">
+      <w:start w:val="1"/>
+      <w:numFmt w:val="bullet"/>
+      <w:lvlText w:val=""/>
+      <w:lvlJc w:val="left"/>
+      <w:pPr>
+        <w:ind w:left="720" w:hanging="360"/>
+      </w:pPr>
+      <w:rPr>
+        <w:rFonts w:ascii="Wingdings" w:hAnsi="Wingdings" w:hint="default"/>
+      </w:rPr>
+    </w:lvl>
+    <w:lvl w:ilvl="1" w:tplc="04090003" w:tentative="1">
+      <w:start w:val="1"/>
+      <w:numFmt w:val="bullet"/>
+      <w:lvlText w:val="o"/>
+      <w:lvlJc w:val="left"/>
+      <w:pPr>
+        <w:ind w:left="1440" w:hanging="360"/>
+      </w:pPr>
+      <w:rPr>
+        <w:rFonts w:ascii="Courier New" w:hAnsi="Courier New" w:cs="Courier New" w:hint="default"/>
+      </w:rPr>
+    </w:lvl>
+    <w:lvl w:ilvl="2" w:tplc="04090005" w:tentative="1">
+      <w:start w:val="1"/>
+      <w:numFmt w:val="bullet"/>
+      <w:lvlText w:val=""/>
+      <w:lvlJc w:val="left"/>
+      <w:pPr>
+        <w:ind w:left="2160" w:hanging="360"/>
+      </w:pPr>
+      <w:rPr>
+        <w:rFonts w:ascii="Wingdings" w:hAnsi="Wingdings" w:hint="default"/>
+      </w:rPr>
+    </w:lvl>
+    <w:lvl w:ilvl="3" w:tplc="04090001" w:tentative="1">
+      <w:start w:val="1"/>
+      <w:numFmt w:val="bullet"/>
+      <w:lvlText w:val=""/>
+      <w:lvlJc w:val="left"/>
+      <w:pPr>
+        <w:ind w:left="2880" w:hanging="360"/>
+      </w:pPr>
+      <w:rPr>
+        <w:rFonts w:ascii="Symbol" w:hAnsi="Symbol" w:hint="default"/>
+      </w:rPr>
+    </w:lvl>
+    <w:lvl w:ilvl="4" w:tplc="04090003" w:tentative="1">
+      <w:start w:val="1"/>
+      <w:numFmt w:val="bullet"/>
+      <w:lvlText w:val="o"/>
+      <w:lvlJc w:val="left"/>
+      <w:pPr>
+        <w:ind w:left="3600" w:hanging="360"/>
+      </w:pPr>
+      <w:rPr>
+        <w:rFonts w:ascii="Courier New" w:hAnsi="Courier New" w:cs="Courier New" w:hint="default"/>
+      </w:rPr>
+    </w:lvl>
+    <w:lvl w:ilvl="5" w:tplc="04090005" w:tentative="1">
+      <w:start w:val="1"/>
+      <w:numFmt w:val="bullet"/>
+      <w:lvlText w:val=""/>
+      <w:lvlJc w:val="left"/>
+      <w:pPr>
+        <w:ind w:left="4320" w:hanging="360"/>
+      </w:pPr>
+      <w:rPr>
+        <w:rFonts w:ascii="Wingdings" w:hAnsi="Wingdings" w:hint="default"/>
+      </w:rPr>
+    </w:lvl>
+    <w:lvl w:ilvl="6" w:tplc="04090001" w:tentative="1">
+      <w:start w:val="1"/>
+      <w:numFmt w:val="bullet"/>
+      <w:lvlText w:val=""/>
+      <w:lvlJc w:val="left"/>
+      <w:pPr>
+        <w:ind w:left="5040" w:hanging="360"/>
+      </w:pPr>
+      <w:rPr>
+        <w:rFonts w:ascii="Symbol" w:hAnsi="Symbol" w:hint="default"/>
+      </w:rPr>
+    </w:lvl>
+    <w:lvl w:ilvl="7" w:tplc="04090003" w:tentative="1">
+      <w:start w:val="1"/>
+      <w:numFmt w:val="bullet"/>
+      <w:lvlText w:val="o"/>
+      <w:lvlJc w:val="left"/>
+      <w:pPr>
+        <w:ind w:left="5760" w:hanging="360"/>
+      </w:pPr>
+      <w:rPr>
+        <w:rFonts w:ascii="Courier New" w:hAnsi="Courier New" w:cs="Courier New" w:hint="default"/>
+      </w:rPr>
+    </w:lvl>
+    <w:lvl w:ilvl="8" w:tplc="04090005" w:tentative="1">
+      <w:start w:val="1"/>
+      <w:numFmt w:val="bullet"/>
+      <w:lvlText w:val=""/>
+      <w:lvlJc w:val="left"/>
+      <w:pPr>
+        <w:ind w:left="6480" w:hanging="360"/>
+      </w:pPr>
+      <w:rPr>
+        <w:rFonts w:ascii="Wingdings" w:hAnsi="Wingdings" w:hint="default"/>
+      </w:rPr>
+    </w:lvl>
+  </w:abstractNum>
+  <w:abstractNum w:abstractNumId="7" w15:restartNumberingAfterBreak="0">
     <w:nsid w:val="31413AFF"/>
     <w:multiLevelType w:val="hybridMultilevel"/>
     <w:tmpl w:val="C88C3AE2"/>
@@ -3533,7 +4063,7 @@
       </w:pPr>
     </w:lvl>
   </w:abstractNum>
-  <w:abstractNum w:abstractNumId="6" w15:restartNumberingAfterBreak="0">
+  <w:abstractNum w:abstractNumId="8" w15:restartNumberingAfterBreak="0">
     <w:nsid w:val="34320DAF"/>
     <w:multiLevelType w:val="hybridMultilevel"/>
     <w:tmpl w:val="9EBE4642"/>
@@ -3623,7 +4153,7 @@
       </w:pPr>
     </w:lvl>
   </w:abstractNum>
-  <w:abstractNum w:abstractNumId="7" w15:restartNumberingAfterBreak="0">
+  <w:abstractNum w:abstractNumId="9" w15:restartNumberingAfterBreak="0">
     <w:nsid w:val="34B7204C"/>
     <w:multiLevelType w:val="hybridMultilevel"/>
     <w:tmpl w:val="8CF8A1F2"/>
@@ -3736,7 +4266,7 @@
       </w:rPr>
     </w:lvl>
   </w:abstractNum>
-  <w:abstractNum w:abstractNumId="8" w15:restartNumberingAfterBreak="0">
+  <w:abstractNum w:abstractNumId="10" w15:restartNumberingAfterBreak="0">
     <w:nsid w:val="38357DFD"/>
     <w:multiLevelType w:val="hybridMultilevel"/>
     <w:tmpl w:val="354875B0"/>
@@ -3849,7 +4379,7 @@
       </w:rPr>
     </w:lvl>
   </w:abstractNum>
-  <w:abstractNum w:abstractNumId="9" w15:restartNumberingAfterBreak="0">
+  <w:abstractNum w:abstractNumId="11" w15:restartNumberingAfterBreak="0">
     <w:nsid w:val="397E5164"/>
     <w:multiLevelType w:val="hybridMultilevel"/>
     <w:tmpl w:val="267E341C"/>
@@ -3962,7 +4492,7 @@
       </w:rPr>
     </w:lvl>
   </w:abstractNum>
-  <w:abstractNum w:abstractNumId="10" w15:restartNumberingAfterBreak="0">
+  <w:abstractNum w:abstractNumId="12" w15:restartNumberingAfterBreak="0">
     <w:nsid w:val="3A6C7341"/>
     <w:multiLevelType w:val="hybridMultilevel"/>
     <w:tmpl w:val="E40E6C3C"/>
@@ -4051,7 +4581,7 @@
       </w:pPr>
     </w:lvl>
   </w:abstractNum>
-  <w:abstractNum w:abstractNumId="11" w15:restartNumberingAfterBreak="0">
+  <w:abstractNum w:abstractNumId="13" w15:restartNumberingAfterBreak="0">
     <w:nsid w:val="41965E48"/>
     <w:multiLevelType w:val="hybridMultilevel"/>
     <w:tmpl w:val="89C25E04"/>
@@ -4164,7 +4694,7 @@
       </w:rPr>
     </w:lvl>
   </w:abstractNum>
-  <w:abstractNum w:abstractNumId="12" w15:restartNumberingAfterBreak="0">
+  <w:abstractNum w:abstractNumId="14" w15:restartNumberingAfterBreak="0">
     <w:nsid w:val="41C56BB4"/>
     <w:multiLevelType w:val="hybridMultilevel"/>
     <w:tmpl w:val="C6B6E78C"/>
@@ -4277,7 +4807,7 @@
       </w:rPr>
     </w:lvl>
   </w:abstractNum>
-  <w:abstractNum w:abstractNumId="13" w15:restartNumberingAfterBreak="0">
+  <w:abstractNum w:abstractNumId="15" w15:restartNumberingAfterBreak="0">
     <w:nsid w:val="46FC6BDE"/>
     <w:multiLevelType w:val="multilevel"/>
     <w:tmpl w:val="F200B1A6"/>
@@ -4390,7 +4920,7 @@
       </w:pPr>
     </w:lvl>
   </w:abstractNum>
-  <w:abstractNum w:abstractNumId="14" w15:restartNumberingAfterBreak="0">
+  <w:abstractNum w:abstractNumId="16" w15:restartNumberingAfterBreak="0">
     <w:nsid w:val="4862231A"/>
     <w:multiLevelType w:val="hybridMultilevel"/>
     <w:tmpl w:val="B74ED1EA"/>
@@ -4503,7 +5033,7 @@
       </w:rPr>
     </w:lvl>
   </w:abstractNum>
-  <w:abstractNum w:abstractNumId="15" w15:restartNumberingAfterBreak="0">
+  <w:abstractNum w:abstractNumId="17" w15:restartNumberingAfterBreak="0">
     <w:nsid w:val="49620BF6"/>
     <w:multiLevelType w:val="hybridMultilevel"/>
     <w:tmpl w:val="ED38FB86"/>
@@ -4592,7 +5122,7 @@
       </w:pPr>
     </w:lvl>
   </w:abstractNum>
-  <w:abstractNum w:abstractNumId="16" w15:restartNumberingAfterBreak="0">
+  <w:abstractNum w:abstractNumId="18" w15:restartNumberingAfterBreak="0">
     <w:nsid w:val="4C6B6DCD"/>
     <w:multiLevelType w:val="hybridMultilevel"/>
     <w:tmpl w:val="27CAB9B8"/>
@@ -4705,7 +5235,7 @@
       </w:rPr>
     </w:lvl>
   </w:abstractNum>
-  <w:abstractNum w:abstractNumId="17" w15:restartNumberingAfterBreak="0">
+  <w:abstractNum w:abstractNumId="19" w15:restartNumberingAfterBreak="0">
     <w:nsid w:val="4E7051E4"/>
     <w:multiLevelType w:val="hybridMultilevel"/>
     <w:tmpl w:val="4444716E"/>
@@ -4818,7 +5348,7 @@
       </w:rPr>
     </w:lvl>
   </w:abstractNum>
-  <w:abstractNum w:abstractNumId="18" w15:restartNumberingAfterBreak="0">
+  <w:abstractNum w:abstractNumId="20" w15:restartNumberingAfterBreak="0">
     <w:nsid w:val="52C93464"/>
     <w:multiLevelType w:val="hybridMultilevel"/>
     <w:tmpl w:val="696E0280"/>
@@ -4907,7 +5437,7 @@
       </w:pPr>
     </w:lvl>
   </w:abstractNum>
-  <w:abstractNum w:abstractNumId="19" w15:restartNumberingAfterBreak="0">
+  <w:abstractNum w:abstractNumId="21" w15:restartNumberingAfterBreak="0">
     <w:nsid w:val="535E0D28"/>
     <w:multiLevelType w:val="multilevel"/>
     <w:tmpl w:val="0409001D"/>
@@ -4993,7 +5523,7 @@
       </w:pPr>
     </w:lvl>
   </w:abstractNum>
-  <w:abstractNum w:abstractNumId="20" w15:restartNumberingAfterBreak="0">
+  <w:abstractNum w:abstractNumId="22" w15:restartNumberingAfterBreak="0">
     <w:nsid w:val="58296B0A"/>
     <w:multiLevelType w:val="hybridMultilevel"/>
     <w:tmpl w:val="1A14DD00"/>
@@ -5085,7 +5615,7 @@
       </w:pPr>
     </w:lvl>
   </w:abstractNum>
-  <w:abstractNum w:abstractNumId="21" w15:restartNumberingAfterBreak="0">
+  <w:abstractNum w:abstractNumId="23" w15:restartNumberingAfterBreak="0">
     <w:nsid w:val="5FE9302A"/>
     <w:multiLevelType w:val="hybridMultilevel"/>
     <w:tmpl w:val="629A22DC"/>
@@ -5174,7 +5704,7 @@
       </w:pPr>
     </w:lvl>
   </w:abstractNum>
-  <w:abstractNum w:abstractNumId="22" w15:restartNumberingAfterBreak="0">
+  <w:abstractNum w:abstractNumId="24" w15:restartNumberingAfterBreak="0">
     <w:nsid w:val="61AD736D"/>
     <w:multiLevelType w:val="hybridMultilevel"/>
     <w:tmpl w:val="D7DCC224"/>
@@ -5287,7 +5817,7 @@
       </w:rPr>
     </w:lvl>
   </w:abstractNum>
-  <w:abstractNum w:abstractNumId="23" w15:restartNumberingAfterBreak="0">
+  <w:abstractNum w:abstractNumId="25" w15:restartNumberingAfterBreak="0">
     <w:nsid w:val="631F6025"/>
     <w:multiLevelType w:val="hybridMultilevel"/>
     <w:tmpl w:val="8C9A9270"/>
@@ -5400,7 +5930,7 @@
       </w:rPr>
     </w:lvl>
   </w:abstractNum>
-  <w:abstractNum w:abstractNumId="24" w15:restartNumberingAfterBreak="0">
+  <w:abstractNum w:abstractNumId="26" w15:restartNumberingAfterBreak="0">
     <w:nsid w:val="648C2009"/>
     <w:multiLevelType w:val="multilevel"/>
     <w:tmpl w:val="45068060"/>
@@ -5513,7 +6043,7 @@
       </w:pPr>
     </w:lvl>
   </w:abstractNum>
-  <w:abstractNum w:abstractNumId="25" w15:restartNumberingAfterBreak="0">
+  <w:abstractNum w:abstractNumId="27" w15:restartNumberingAfterBreak="0">
     <w:nsid w:val="670D3CCD"/>
     <w:multiLevelType w:val="hybridMultilevel"/>
     <w:tmpl w:val="6E703EB0"/>
@@ -5626,7 +6156,7 @@
       </w:rPr>
     </w:lvl>
   </w:abstractNum>
-  <w:abstractNum w:abstractNumId="26" w15:restartNumberingAfterBreak="0">
+  <w:abstractNum w:abstractNumId="28" w15:restartNumberingAfterBreak="0">
     <w:nsid w:val="69FF3B61"/>
     <w:multiLevelType w:val="hybridMultilevel"/>
     <w:tmpl w:val="5090211C"/>
@@ -5739,7 +6269,7 @@
       </w:rPr>
     </w:lvl>
   </w:abstractNum>
-  <w:abstractNum w:abstractNumId="27" w15:restartNumberingAfterBreak="0">
+  <w:abstractNum w:abstractNumId="29" w15:restartNumberingAfterBreak="0">
     <w:nsid w:val="6AF63F6E"/>
     <w:multiLevelType w:val="hybridMultilevel"/>
     <w:tmpl w:val="6986A80A"/>
@@ -5828,7 +6358,7 @@
       </w:pPr>
     </w:lvl>
   </w:abstractNum>
-  <w:abstractNum w:abstractNumId="28" w15:restartNumberingAfterBreak="0">
+  <w:abstractNum w:abstractNumId="30" w15:restartNumberingAfterBreak="0">
     <w:nsid w:val="70194B59"/>
     <w:multiLevelType w:val="hybridMultilevel"/>
     <w:tmpl w:val="9D369124"/>
@@ -5941,7 +6471,7 @@
       </w:rPr>
     </w:lvl>
   </w:abstractNum>
-  <w:abstractNum w:abstractNumId="29" w15:restartNumberingAfterBreak="0">
+  <w:abstractNum w:abstractNumId="31" w15:restartNumberingAfterBreak="0">
     <w:nsid w:val="74455B2A"/>
     <w:multiLevelType w:val="hybridMultilevel"/>
     <w:tmpl w:val="2F82F68A"/>
@@ -6030,7 +6560,7 @@
       </w:pPr>
     </w:lvl>
   </w:abstractNum>
-  <w:abstractNum w:abstractNumId="30" w15:restartNumberingAfterBreak="0">
+  <w:abstractNum w:abstractNumId="32" w15:restartNumberingAfterBreak="0">
     <w:nsid w:val="77584D18"/>
     <w:multiLevelType w:val="hybridMultilevel"/>
     <w:tmpl w:val="C7C2E21A"/>
@@ -6143,7 +6673,7 @@
       </w:rPr>
     </w:lvl>
   </w:abstractNum>
-  <w:abstractNum w:abstractNumId="31" w15:restartNumberingAfterBreak="0">
+  <w:abstractNum w:abstractNumId="33" w15:restartNumberingAfterBreak="0">
     <w:nsid w:val="79800654"/>
     <w:multiLevelType w:val="multilevel"/>
     <w:tmpl w:val="E2906CC4"/>
@@ -6256,7 +6786,7 @@
       </w:pPr>
     </w:lvl>
   </w:abstractNum>
-  <w:abstractNum w:abstractNumId="32" w15:restartNumberingAfterBreak="0">
+  <w:abstractNum w:abstractNumId="34" w15:restartNumberingAfterBreak="0">
     <w:nsid w:val="7B5719BE"/>
     <w:multiLevelType w:val="hybridMultilevel"/>
     <w:tmpl w:val="713462E0"/>
@@ -6369,7 +6899,7 @@
       </w:rPr>
     </w:lvl>
   </w:abstractNum>
-  <w:abstractNum w:abstractNumId="33" w15:restartNumberingAfterBreak="0">
+  <w:abstractNum w:abstractNumId="35" w15:restartNumberingAfterBreak="0">
     <w:nsid w:val="7E914652"/>
     <w:multiLevelType w:val="hybridMultilevel"/>
     <w:tmpl w:val="F46446C2"/>
@@ -6483,106 +7013,112 @@
     </w:lvl>
   </w:abstractNum>
   <w:num w:numId="1" w16cid:durableId="104617102">
-    <w:abstractNumId w:val="13"/>
+    <w:abstractNumId w:val="15"/>
   </w:num>
   <w:num w:numId="2" w16cid:durableId="170222724">
-    <w:abstractNumId w:val="4"/>
+    <w:abstractNumId w:val="5"/>
   </w:num>
   <w:num w:numId="3" w16cid:durableId="1656107248">
-    <w:abstractNumId w:val="6"/>
+    <w:abstractNumId w:val="8"/>
   </w:num>
   <w:num w:numId="4" w16cid:durableId="1208643200">
+    <w:abstractNumId w:val="24"/>
+  </w:num>
+  <w:num w:numId="5" w16cid:durableId="619142107">
+    <w:abstractNumId w:val="7"/>
+  </w:num>
+  <w:num w:numId="6" w16cid:durableId="289701588">
+    <w:abstractNumId w:val="23"/>
+  </w:num>
+  <w:num w:numId="7" w16cid:durableId="962152761">
+    <w:abstractNumId w:val="18"/>
+  </w:num>
+  <w:num w:numId="8" w16cid:durableId="1298340162">
+    <w:abstractNumId w:val="31"/>
+  </w:num>
+  <w:num w:numId="9" w16cid:durableId="936712752">
     <w:abstractNumId w:val="22"/>
   </w:num>
-  <w:num w:numId="5" w16cid:durableId="619142107">
-    <w:abstractNumId w:val="5"/>
+  <w:num w:numId="10" w16cid:durableId="1868446986">
+    <w:abstractNumId w:val="12"/>
   </w:num>
-  <w:num w:numId="6" w16cid:durableId="289701588">
-    <w:abstractNumId w:val="21"/>
+  <w:num w:numId="11" w16cid:durableId="30302769">
+    <w:abstractNumId w:val="14"/>
   </w:num>
-  <w:num w:numId="7" w16cid:durableId="962152761">
-    <w:abstractNumId w:val="16"/>
-  </w:num>
-  <w:num w:numId="8" w16cid:durableId="1298340162">
-    <w:abstractNumId w:val="29"/>
-  </w:num>
-  <w:num w:numId="9" w16cid:durableId="936712752">
+  <w:num w:numId="12" w16cid:durableId="1299913665">
     <w:abstractNumId w:val="20"/>
   </w:num>
-  <w:num w:numId="10" w16cid:durableId="1868446986">
-    <w:abstractNumId w:val="10"/>
-  </w:num>
-  <w:num w:numId="11" w16cid:durableId="30302769">
-    <w:abstractNumId w:val="12"/>
-  </w:num>
-  <w:num w:numId="12" w16cid:durableId="1299913665">
-    <w:abstractNumId w:val="18"/>
-  </w:num>
   <w:num w:numId="13" w16cid:durableId="989332799">
-    <w:abstractNumId w:val="30"/>
+    <w:abstractNumId w:val="32"/>
   </w:num>
   <w:num w:numId="14" w16cid:durableId="567573440">
-    <w:abstractNumId w:val="15"/>
+    <w:abstractNumId w:val="17"/>
   </w:num>
   <w:num w:numId="15" w16cid:durableId="1294555110">
     <w:abstractNumId w:val="0"/>
   </w:num>
   <w:num w:numId="16" w16cid:durableId="1863744528">
-    <w:abstractNumId w:val="14"/>
+    <w:abstractNumId w:val="16"/>
   </w:num>
   <w:num w:numId="17" w16cid:durableId="1811901423">
-    <w:abstractNumId w:val="24"/>
+    <w:abstractNumId w:val="26"/>
   </w:num>
   <w:num w:numId="18" w16cid:durableId="1096560177">
-    <w:abstractNumId w:val="19"/>
+    <w:abstractNumId w:val="21"/>
   </w:num>
   <w:num w:numId="19" w16cid:durableId="1205562634">
-    <w:abstractNumId w:val="23"/>
+    <w:abstractNumId w:val="25"/>
   </w:num>
   <w:num w:numId="20" w16cid:durableId="38819174">
-    <w:abstractNumId w:val="25"/>
+    <w:abstractNumId w:val="27"/>
   </w:num>
   <w:num w:numId="21" w16cid:durableId="1963225767">
-    <w:abstractNumId w:val="9"/>
+    <w:abstractNumId w:val="11"/>
   </w:num>
   <w:num w:numId="22" w16cid:durableId="651720454">
-    <w:abstractNumId w:val="28"/>
+    <w:abstractNumId w:val="30"/>
   </w:num>
   <w:num w:numId="23" w16cid:durableId="332345630">
     <w:abstractNumId w:val="2"/>
   </w:num>
   <w:num w:numId="24" w16cid:durableId="1311599072">
-    <w:abstractNumId w:val="32"/>
+    <w:abstractNumId w:val="34"/>
   </w:num>
   <w:num w:numId="25" w16cid:durableId="1171992100">
     <w:abstractNumId w:val="1"/>
   </w:num>
   <w:num w:numId="26" w16cid:durableId="1701935460">
-    <w:abstractNumId w:val="8"/>
+    <w:abstractNumId w:val="10"/>
   </w:num>
   <w:num w:numId="27" w16cid:durableId="1338574284">
-    <w:abstractNumId w:val="31"/>
+    <w:abstractNumId w:val="33"/>
   </w:num>
   <w:num w:numId="28" w16cid:durableId="1240405908">
-    <w:abstractNumId w:val="27"/>
+    <w:abstractNumId w:val="29"/>
   </w:num>
   <w:num w:numId="29" w16cid:durableId="402022764">
-    <w:abstractNumId w:val="7"/>
+    <w:abstractNumId w:val="9"/>
   </w:num>
   <w:num w:numId="30" w16cid:durableId="1868835599">
-    <w:abstractNumId w:val="17"/>
+    <w:abstractNumId w:val="19"/>
   </w:num>
   <w:num w:numId="31" w16cid:durableId="1214582979">
-    <w:abstractNumId w:val="11"/>
+    <w:abstractNumId w:val="13"/>
   </w:num>
   <w:num w:numId="32" w16cid:durableId="1227256818">
-    <w:abstractNumId w:val="26"/>
+    <w:abstractNumId w:val="28"/>
   </w:num>
   <w:num w:numId="33" w16cid:durableId="814689419">
     <w:abstractNumId w:val="3"/>
   </w:num>
   <w:num w:numId="34" w16cid:durableId="834221272">
-    <w:abstractNumId w:val="33"/>
+    <w:abstractNumId w:val="35"/>
+  </w:num>
+  <w:num w:numId="35" w16cid:durableId="1373380667">
+    <w:abstractNumId w:val="4"/>
+  </w:num>
+  <w:num w:numId="36" w16cid:durableId="1355888147">
+    <w:abstractNumId w:val="6"/>
   </w:num>
 </w:numbering>
 </file>

</xml_diff>